<commit_message>
Ajout des KPIs "équipe"
</commit_message>
<xml_diff>
--- a/P10_04_Equipe.docx
+++ b/P10_04_Equipe.docx
@@ -661,6 +661,7 @@
             <w:tcBorders>
               <w:bottom w:val="single" w:sz="12" w:space="0" w:color="000000"/>
             </w:tcBorders>
+            <w:shd w:val="clear" w:color="auto" w:fill="auto"/>
             <w:vAlign w:val="center"/>
           </w:tcPr>
           <w:p>
@@ -687,6 +688,7 @@
             <w:tcBorders>
               <w:bottom w:val="single" w:sz="12" w:space="0" w:color="000000"/>
             </w:tcBorders>
+            <w:shd w:val="clear" w:color="auto" w:fill="auto"/>
             <w:vAlign w:val="center"/>
           </w:tcPr>
           <w:p>
@@ -713,6 +715,7 @@
             <w:tcBorders>
               <w:bottom w:val="single" w:sz="12" w:space="0" w:color="000000"/>
             </w:tcBorders>
+            <w:shd w:val="clear" w:color="auto" w:fill="auto"/>
             <w:vAlign w:val="center"/>
           </w:tcPr>
           <w:p>
@@ -739,6 +742,7 @@
             <w:tcBorders>
               <w:bottom w:val="single" w:sz="12" w:space="0" w:color="000000"/>
             </w:tcBorders>
+            <w:shd w:val="clear" w:color="auto" w:fill="auto"/>
             <w:vAlign w:val="center"/>
           </w:tcPr>
           <w:p>
@@ -770,6 +774,7 @@
             <w:tcBorders>
               <w:top w:val="single" w:sz="12" w:space="0" w:color="000000"/>
             </w:tcBorders>
+            <w:shd w:val="clear" w:color="auto" w:fill="auto"/>
             <w:vAlign w:val="center"/>
           </w:tcPr>
           <w:p>
@@ -784,6 +789,7 @@
             <w:tcBorders>
               <w:top w:val="single" w:sz="12" w:space="0" w:color="000000"/>
             </w:tcBorders>
+            <w:shd w:val="clear" w:color="auto" w:fill="auto"/>
             <w:vAlign w:val="center"/>
           </w:tcPr>
           <w:p>
@@ -807,6 +813,7 @@
             <w:tcBorders>
               <w:top w:val="single" w:sz="12" w:space="0" w:color="000000"/>
             </w:tcBorders>
+            <w:shd w:val="clear" w:color="auto" w:fill="auto"/>
             <w:vAlign w:val="center"/>
           </w:tcPr>
           <w:p>
@@ -821,6 +828,7 @@
             <w:tcBorders>
               <w:top w:val="single" w:sz="12" w:space="0" w:color="000000"/>
             </w:tcBorders>
+            <w:shd w:val="clear" w:color="auto" w:fill="auto"/>
             <w:vAlign w:val="center"/>
           </w:tcPr>
           <w:p>
@@ -837,6 +845,7 @@
         <w:tc>
           <w:tcPr>
             <w:tcW w:w="1271" w:type="dxa"/>
+            <w:shd w:val="clear" w:color="auto" w:fill="auto"/>
             <w:vAlign w:val="center"/>
           </w:tcPr>
           <w:p/>
@@ -844,6 +853,7 @@
         <w:tc>
           <w:tcPr>
             <w:tcW w:w="1985" w:type="dxa"/>
+            <w:shd w:val="clear" w:color="auto" w:fill="auto"/>
             <w:vAlign w:val="center"/>
           </w:tcPr>
           <w:p/>
@@ -851,6 +861,7 @@
         <w:tc>
           <w:tcPr>
             <w:tcW w:w="4252" w:type="dxa"/>
+            <w:shd w:val="clear" w:color="auto" w:fill="auto"/>
           </w:tcPr>
           <w:p>
             <w:pPr>
@@ -863,6 +874,7 @@
         <w:tc>
           <w:tcPr>
             <w:tcW w:w="1842" w:type="dxa"/>
+            <w:shd w:val="clear" w:color="auto" w:fill="auto"/>
           </w:tcPr>
           <w:p/>
         </w:tc>
@@ -874,6 +886,7 @@
         <w:tc>
           <w:tcPr>
             <w:tcW w:w="1271" w:type="dxa"/>
+            <w:shd w:val="clear" w:color="auto" w:fill="auto"/>
             <w:vAlign w:val="center"/>
           </w:tcPr>
           <w:p/>
@@ -881,6 +894,7 @@
         <w:tc>
           <w:tcPr>
             <w:tcW w:w="1985" w:type="dxa"/>
+            <w:shd w:val="clear" w:color="auto" w:fill="auto"/>
             <w:vAlign w:val="center"/>
           </w:tcPr>
           <w:p/>
@@ -888,6 +902,7 @@
         <w:tc>
           <w:tcPr>
             <w:tcW w:w="4252" w:type="dxa"/>
+            <w:shd w:val="clear" w:color="auto" w:fill="auto"/>
           </w:tcPr>
           <w:p>
             <w:pPr>
@@ -900,41 +915,44 @@
         <w:tc>
           <w:tcPr>
             <w:tcW w:w="1842" w:type="dxa"/>
-          </w:tcPr>
-          <w:p/>
+            <w:shd w:val="clear" w:color="auto" w:fill="auto"/>
+          </w:tcPr>
+          <w:p>
+            <w:pPr>
+              <w:keepNext/>
+            </w:pPr>
+          </w:p>
         </w:tc>
       </w:tr>
     </w:tbl>
     <w:p>
       <w:pPr>
-        <w:pBdr>
-          <w:top w:val="nil"/>
-          <w:left w:val="nil"/>
-          <w:bottom w:val="nil"/>
-          <w:right w:val="nil"/>
-          <w:between w:val="nil"/>
-        </w:pBdr>
-        <w:spacing w:line="240" w:lineRule="auto"/>
+        <w:pStyle w:val="Lgende"/>
         <w:rPr>
           <w:rFonts w:ascii="Calibri" w:hAnsi="Calibri" w:cs="Calibri"/>
-          <w:i/>
+          <w:i w:val="0"/>
           <w:color w:val="595959"/>
-          <w:sz w:val="18"/>
-          <w:szCs w:val="18"/>
         </w:rPr>
       </w:pPr>
-      <w:bookmarkStart w:id="5" w:name="_heading=h.4f1mdlm" w:colFirst="0" w:colLast="0"/>
+      <w:bookmarkStart w:id="5" w:name="_Toc113997944"/>
+      <w:r>
+        <w:t xml:space="preserve">Tableau </w:t>
+      </w:r>
+      <w:fldSimple w:instr=" SEQ Tableau \* ARABIC ">
+        <w:r>
+          <w:rPr>
+            <w:noProof/>
+          </w:rPr>
+          <w:t>1</w:t>
+        </w:r>
+      </w:fldSimple>
+      <w:r>
+        <w:t xml:space="preserve"> - </w:t>
+      </w:r>
+      <w:r>
+        <w:t>Historique des révisions</w:t>
+      </w:r>
       <w:bookmarkEnd w:id="5"/>
-      <w:r>
-        <w:rPr>
-          <w:rFonts w:ascii="Calibri" w:hAnsi="Calibri" w:cs="Calibri"/>
-          <w:i/>
-          <w:color w:val="595959"/>
-          <w:sz w:val="18"/>
-          <w:szCs w:val="18"/>
-        </w:rPr>
-        <w:t>Tableau 1 - Historique des révisions</w:t>
-      </w:r>
     </w:p>
     <w:p/>
     <w:p>
@@ -1124,13 +1142,6 @@
     </w:p>
     <w:sdt>
       <w:sdtPr>
-        <w:id w:val="-270703372"/>
-        <w:docPartObj>
-          <w:docPartGallery w:val="Table of Contents"/>
-          <w:docPartUnique/>
-        </w:docPartObj>
-      </w:sdtPr>
-      <w:sdtEndPr>
         <w:rPr>
           <w:rFonts w:cstheme="minorBidi"/>
           <w:b w:val="0"/>
@@ -1139,13 +1150,18 @@
           <w:sz w:val="22"/>
           <w:szCs w:val="22"/>
         </w:rPr>
-      </w:sdtEndPr>
+        <w:id w:val="-270703372"/>
+        <w:docPartObj>
+          <w:docPartGallery w:val="Table of Contents"/>
+          <w:docPartUnique/>
+        </w:docPartObj>
+      </w:sdtPr>
       <w:sdtContent>
         <w:p>
           <w:pPr>
             <w:pStyle w:val="TM1"/>
             <w:tabs>
-              <w:tab w:val="right" w:pos="9350"/>
+              <w:tab w:val="right" w:leader="dot" w:pos="9350"/>
             </w:tabs>
             <w:rPr>
               <w:rFonts w:eastAsiaTheme="minorEastAsia" w:cstheme="minorBidi"/>
@@ -1158,15 +1174,39 @@
             </w:rPr>
           </w:pPr>
           <w:r>
+            <w:rPr>
+              <w:rFonts w:cstheme="minorBidi"/>
+              <w:b w:val="0"/>
+              <w:bCs w:val="0"/>
+              <w:caps w:val="0"/>
+              <w:sz w:val="22"/>
+              <w:szCs w:val="22"/>
+            </w:rPr>
             <w:fldChar w:fldCharType="begin"/>
           </w:r>
           <w:r>
-            <w:instrText xml:space="preserve"> TOC \h \u \z </w:instrText>
+            <w:rPr>
+              <w:rFonts w:cstheme="minorBidi"/>
+              <w:b w:val="0"/>
+              <w:bCs w:val="0"/>
+              <w:caps w:val="0"/>
+              <w:sz w:val="22"/>
+              <w:szCs w:val="22"/>
+            </w:rPr>
+            <w:instrText xml:space="preserve"> TOC \o "1-3" \h \z \u </w:instrText>
           </w:r>
           <w:r>
+            <w:rPr>
+              <w:rFonts w:cstheme="minorBidi"/>
+              <w:b w:val="0"/>
+              <w:bCs w:val="0"/>
+              <w:caps w:val="0"/>
+              <w:sz w:val="22"/>
+              <w:szCs w:val="22"/>
+            </w:rPr>
             <w:fldChar w:fldCharType="separate"/>
           </w:r>
-          <w:hyperlink w:anchor="_Toc113864145" w:history="1">
+          <w:hyperlink w:anchor="_Toc113997604" w:history="1">
             <w:r>
               <w:rPr>
                 <w:rStyle w:val="Lienhypertexte"/>
@@ -1193,7 +1233,7 @@
                 <w:noProof/>
                 <w:webHidden/>
               </w:rPr>
-              <w:instrText xml:space="preserve"> PAGEREF _Toc113864145 \h </w:instrText>
+              <w:instrText xml:space="preserve"> PAGEREF _Toc113997604 \h </w:instrText>
             </w:r>
             <w:r>
               <w:rPr>
@@ -1228,7 +1268,7 @@
           <w:pPr>
             <w:pStyle w:val="TM2"/>
             <w:tabs>
-              <w:tab w:val="right" w:pos="9350"/>
+              <w:tab w:val="right" w:leader="dot" w:pos="9350"/>
             </w:tabs>
             <w:rPr>
               <w:rFonts w:eastAsiaTheme="minorEastAsia" w:cstheme="minorBidi"/>
@@ -1238,7 +1278,7 @@
               <w:szCs w:val="22"/>
             </w:rPr>
           </w:pPr>
-          <w:hyperlink w:anchor="_Toc113864146" w:history="1">
+          <w:hyperlink w:anchor="_Toc113997605" w:history="1">
             <w:r>
               <w:rPr>
                 <w:rStyle w:val="Lienhypertexte"/>
@@ -1265,7 +1305,7 @@
                 <w:noProof/>
                 <w:webHidden/>
               </w:rPr>
-              <w:instrText xml:space="preserve"> PAGEREF _Toc113864146 \h </w:instrText>
+              <w:instrText xml:space="preserve"> PAGEREF _Toc113997605 \h </w:instrText>
             </w:r>
             <w:r>
               <w:rPr>
@@ -1300,7 +1340,7 @@
           <w:pPr>
             <w:pStyle w:val="TM2"/>
             <w:tabs>
-              <w:tab w:val="right" w:pos="9350"/>
+              <w:tab w:val="right" w:leader="dot" w:pos="9350"/>
             </w:tabs>
             <w:rPr>
               <w:rFonts w:eastAsiaTheme="minorEastAsia" w:cstheme="minorBidi"/>
@@ -1310,7 +1350,7 @@
               <w:szCs w:val="22"/>
             </w:rPr>
           </w:pPr>
-          <w:hyperlink w:anchor="_Toc113864147" w:history="1">
+          <w:hyperlink w:anchor="_Toc113997606" w:history="1">
             <w:r>
               <w:rPr>
                 <w:rStyle w:val="Lienhypertexte"/>
@@ -1337,7 +1377,7 @@
                 <w:noProof/>
                 <w:webHidden/>
               </w:rPr>
-              <w:instrText xml:space="preserve"> PAGEREF _Toc113864147 \h </w:instrText>
+              <w:instrText xml:space="preserve"> PAGEREF _Toc113997606 \h </w:instrText>
             </w:r>
             <w:r>
               <w:rPr>
@@ -1372,7 +1412,7 @@
           <w:pPr>
             <w:pStyle w:val="TM1"/>
             <w:tabs>
-              <w:tab w:val="right" w:pos="9350"/>
+              <w:tab w:val="right" w:leader="dot" w:pos="9350"/>
             </w:tabs>
             <w:rPr>
               <w:rFonts w:eastAsiaTheme="minorEastAsia" w:cstheme="minorBidi"/>
@@ -1384,7 +1424,7 @@
               <w:szCs w:val="22"/>
             </w:rPr>
           </w:pPr>
-          <w:hyperlink w:anchor="_Toc113864148" w:history="1">
+          <w:hyperlink w:anchor="_Toc113997607" w:history="1">
             <w:r>
               <w:rPr>
                 <w:rStyle w:val="Lienhypertexte"/>
@@ -1411,7 +1451,7 @@
                 <w:noProof/>
                 <w:webHidden/>
               </w:rPr>
-              <w:instrText xml:space="preserve"> PAGEREF _Toc113864148 \h </w:instrText>
+              <w:instrText xml:space="preserve"> PAGEREF _Toc113997607 \h </w:instrText>
             </w:r>
             <w:r>
               <w:rPr>
@@ -1446,7 +1486,7 @@
           <w:pPr>
             <w:pStyle w:val="TM2"/>
             <w:tabs>
-              <w:tab w:val="right" w:pos="9350"/>
+              <w:tab w:val="right" w:leader="dot" w:pos="9350"/>
             </w:tabs>
             <w:rPr>
               <w:rFonts w:eastAsiaTheme="minorEastAsia" w:cstheme="minorBidi"/>
@@ -1456,7 +1496,7 @@
               <w:szCs w:val="22"/>
             </w:rPr>
           </w:pPr>
-          <w:hyperlink w:anchor="_Toc113864149" w:history="1">
+          <w:hyperlink w:anchor="_Toc113997608" w:history="1">
             <w:r>
               <w:rPr>
                 <w:rStyle w:val="Lienhypertexte"/>
@@ -1483,7 +1523,7 @@
                 <w:noProof/>
                 <w:webHidden/>
               </w:rPr>
-              <w:instrText xml:space="preserve"> PAGEREF _Toc113864149 \h </w:instrText>
+              <w:instrText xml:space="preserve"> PAGEREF _Toc113997608 \h </w:instrText>
             </w:r>
             <w:r>
               <w:rPr>
@@ -1518,7 +1558,7 @@
           <w:pPr>
             <w:pStyle w:val="TM2"/>
             <w:tabs>
-              <w:tab w:val="right" w:pos="9350"/>
+              <w:tab w:val="right" w:leader="dot" w:pos="9350"/>
             </w:tabs>
             <w:rPr>
               <w:rFonts w:eastAsiaTheme="minorEastAsia" w:cstheme="minorBidi"/>
@@ -1528,7 +1568,7 @@
               <w:szCs w:val="22"/>
             </w:rPr>
           </w:pPr>
-          <w:hyperlink w:anchor="_Toc113864150" w:history="1">
+          <w:hyperlink w:anchor="_Toc113997609" w:history="1">
             <w:r>
               <w:rPr>
                 <w:rStyle w:val="Lienhypertexte"/>
@@ -1555,7 +1595,7 @@
                 <w:noProof/>
                 <w:webHidden/>
               </w:rPr>
-              <w:instrText xml:space="preserve"> PAGEREF _Toc113864150 \h </w:instrText>
+              <w:instrText xml:space="preserve"> PAGEREF _Toc113997609 \h </w:instrText>
             </w:r>
             <w:r>
               <w:rPr>
@@ -1590,7 +1630,7 @@
           <w:pPr>
             <w:pStyle w:val="TM3"/>
             <w:tabs>
-              <w:tab w:val="right" w:pos="9350"/>
+              <w:tab w:val="right" w:leader="dot" w:pos="9350"/>
             </w:tabs>
             <w:rPr>
               <w:rFonts w:eastAsiaTheme="minorEastAsia" w:cstheme="minorBidi"/>
@@ -1601,7 +1641,7 @@
               <w:szCs w:val="22"/>
             </w:rPr>
           </w:pPr>
-          <w:hyperlink w:anchor="_Toc113864151" w:history="1">
+          <w:hyperlink w:anchor="_Toc113997610" w:history="1">
             <w:r>
               <w:rPr>
                 <w:rStyle w:val="Lienhypertexte"/>
@@ -1628,7 +1668,7 @@
                 <w:noProof/>
                 <w:webHidden/>
               </w:rPr>
-              <w:instrText xml:space="preserve"> PAGEREF _Toc113864151 \h </w:instrText>
+              <w:instrText xml:space="preserve"> PAGEREF _Toc113997610 \h </w:instrText>
             </w:r>
             <w:r>
               <w:rPr>
@@ -1663,7 +1703,7 @@
           <w:pPr>
             <w:pStyle w:val="TM3"/>
             <w:tabs>
-              <w:tab w:val="right" w:pos="9350"/>
+              <w:tab w:val="right" w:leader="dot" w:pos="9350"/>
             </w:tabs>
             <w:rPr>
               <w:rFonts w:eastAsiaTheme="minorEastAsia" w:cstheme="minorBidi"/>
@@ -1674,7 +1714,7 @@
               <w:szCs w:val="22"/>
             </w:rPr>
           </w:pPr>
-          <w:hyperlink w:anchor="_Toc113864152" w:history="1">
+          <w:hyperlink w:anchor="_Toc113997611" w:history="1">
             <w:r>
               <w:rPr>
                 <w:rStyle w:val="Lienhypertexte"/>
@@ -1701,7 +1741,7 @@
                 <w:noProof/>
                 <w:webHidden/>
               </w:rPr>
-              <w:instrText xml:space="preserve"> PAGEREF _Toc113864152 \h </w:instrText>
+              <w:instrText xml:space="preserve"> PAGEREF _Toc113997611 \h </w:instrText>
             </w:r>
             <w:r>
               <w:rPr>
@@ -1736,7 +1776,7 @@
           <w:pPr>
             <w:pStyle w:val="TM2"/>
             <w:tabs>
-              <w:tab w:val="right" w:pos="9350"/>
+              <w:tab w:val="right" w:leader="dot" w:pos="9350"/>
             </w:tabs>
             <w:rPr>
               <w:rFonts w:eastAsiaTheme="minorEastAsia" w:cstheme="minorBidi"/>
@@ -1746,7 +1786,7 @@
               <w:szCs w:val="22"/>
             </w:rPr>
           </w:pPr>
-          <w:hyperlink w:anchor="_Toc113864153" w:history="1">
+          <w:hyperlink w:anchor="_Toc113997612" w:history="1">
             <w:r>
               <w:rPr>
                 <w:rStyle w:val="Lienhypertexte"/>
@@ -1773,7 +1813,7 @@
                 <w:noProof/>
                 <w:webHidden/>
               </w:rPr>
-              <w:instrText xml:space="preserve"> PAGEREF _Toc113864153 \h </w:instrText>
+              <w:instrText xml:space="preserve"> PAGEREF _Toc113997612 \h </w:instrText>
             </w:r>
             <w:r>
               <w:rPr>
@@ -1808,7 +1848,7 @@
           <w:pPr>
             <w:pStyle w:val="TM3"/>
             <w:tabs>
-              <w:tab w:val="right" w:pos="9350"/>
+              <w:tab w:val="right" w:leader="dot" w:pos="9350"/>
             </w:tabs>
             <w:rPr>
               <w:rFonts w:eastAsiaTheme="minorEastAsia" w:cstheme="minorBidi"/>
@@ -1819,7 +1859,7 @@
               <w:szCs w:val="22"/>
             </w:rPr>
           </w:pPr>
-          <w:hyperlink w:anchor="_Toc113864154" w:history="1">
+          <w:hyperlink w:anchor="_Toc113997613" w:history="1">
             <w:r>
               <w:rPr>
                 <w:rStyle w:val="Lienhypertexte"/>
@@ -1846,7 +1886,7 @@
                 <w:noProof/>
                 <w:webHidden/>
               </w:rPr>
-              <w:instrText xml:space="preserve"> PAGEREF _Toc113864154 \h </w:instrText>
+              <w:instrText xml:space="preserve"> PAGEREF _Toc113997613 \h </w:instrText>
             </w:r>
             <w:r>
               <w:rPr>
@@ -1881,7 +1921,7 @@
           <w:pPr>
             <w:pStyle w:val="TM3"/>
             <w:tabs>
-              <w:tab w:val="right" w:pos="9350"/>
+              <w:tab w:val="right" w:leader="dot" w:pos="9350"/>
             </w:tabs>
             <w:rPr>
               <w:rFonts w:eastAsiaTheme="minorEastAsia" w:cstheme="minorBidi"/>
@@ -1892,7 +1932,7 @@
               <w:szCs w:val="22"/>
             </w:rPr>
           </w:pPr>
-          <w:hyperlink w:anchor="_Toc113864155" w:history="1">
+          <w:hyperlink w:anchor="_Toc113997614" w:history="1">
             <w:r>
               <w:rPr>
                 <w:rStyle w:val="Lienhypertexte"/>
@@ -1919,7 +1959,7 @@
                 <w:noProof/>
                 <w:webHidden/>
               </w:rPr>
-              <w:instrText xml:space="preserve"> PAGEREF _Toc113864155 \h </w:instrText>
+              <w:instrText xml:space="preserve"> PAGEREF _Toc113997614 \h </w:instrText>
             </w:r>
             <w:r>
               <w:rPr>
@@ -1954,7 +1994,7 @@
           <w:pPr>
             <w:pStyle w:val="TM3"/>
             <w:tabs>
-              <w:tab w:val="right" w:pos="9350"/>
+              <w:tab w:val="right" w:leader="dot" w:pos="9350"/>
             </w:tabs>
             <w:rPr>
               <w:rFonts w:eastAsiaTheme="minorEastAsia" w:cstheme="minorBidi"/>
@@ -1965,7 +2005,7 @@
               <w:szCs w:val="22"/>
             </w:rPr>
           </w:pPr>
-          <w:hyperlink w:anchor="_Toc113864156" w:history="1">
+          <w:hyperlink w:anchor="_Toc113997615" w:history="1">
             <w:r>
               <w:rPr>
                 <w:rStyle w:val="Lienhypertexte"/>
@@ -1992,7 +2032,7 @@
                 <w:noProof/>
                 <w:webHidden/>
               </w:rPr>
-              <w:instrText xml:space="preserve"> PAGEREF _Toc113864156 \h </w:instrText>
+              <w:instrText xml:space="preserve"> PAGEREF _Toc113997615 \h </w:instrText>
             </w:r>
             <w:r>
               <w:rPr>
@@ -2027,7 +2067,7 @@
           <w:pPr>
             <w:pStyle w:val="TM3"/>
             <w:tabs>
-              <w:tab w:val="right" w:pos="9350"/>
+              <w:tab w:val="right" w:leader="dot" w:pos="9350"/>
             </w:tabs>
             <w:rPr>
               <w:rFonts w:eastAsiaTheme="minorEastAsia" w:cstheme="minorBidi"/>
@@ -2038,7 +2078,7 @@
               <w:szCs w:val="22"/>
             </w:rPr>
           </w:pPr>
-          <w:hyperlink w:anchor="_Toc113864157" w:history="1">
+          <w:hyperlink w:anchor="_Toc113997616" w:history="1">
             <w:r>
               <w:rPr>
                 <w:rStyle w:val="Lienhypertexte"/>
@@ -2065,7 +2105,7 @@
                 <w:noProof/>
                 <w:webHidden/>
               </w:rPr>
-              <w:instrText xml:space="preserve"> PAGEREF _Toc113864157 \h </w:instrText>
+              <w:instrText xml:space="preserve"> PAGEREF _Toc113997616 \h </w:instrText>
             </w:r>
             <w:r>
               <w:rPr>
@@ -2100,7 +2140,7 @@
           <w:pPr>
             <w:pStyle w:val="TM1"/>
             <w:tabs>
-              <w:tab w:val="right" w:pos="9350"/>
+              <w:tab w:val="right" w:leader="dot" w:pos="9350"/>
             </w:tabs>
             <w:rPr>
               <w:rFonts w:eastAsiaTheme="minorEastAsia" w:cstheme="minorBidi"/>
@@ -2112,7 +2152,7 @@
               <w:szCs w:val="22"/>
             </w:rPr>
           </w:pPr>
-          <w:hyperlink w:anchor="_Toc113864158" w:history="1">
+          <w:hyperlink w:anchor="_Toc113997617" w:history="1">
             <w:r>
               <w:rPr>
                 <w:rStyle w:val="Lienhypertexte"/>
@@ -2139,7 +2179,7 @@
                 <w:noProof/>
                 <w:webHidden/>
               </w:rPr>
-              <w:instrText xml:space="preserve"> PAGEREF _Toc113864158 \h </w:instrText>
+              <w:instrText xml:space="preserve"> PAGEREF _Toc113997617 \h </w:instrText>
             </w:r>
             <w:r>
               <w:rPr>
@@ -2174,7 +2214,7 @@
           <w:pPr>
             <w:pStyle w:val="TM1"/>
             <w:tabs>
-              <w:tab w:val="right" w:pos="9350"/>
+              <w:tab w:val="right" w:leader="dot" w:pos="9350"/>
             </w:tabs>
             <w:rPr>
               <w:rFonts w:eastAsiaTheme="minorEastAsia" w:cstheme="minorBidi"/>
@@ -2186,7 +2226,7 @@
               <w:szCs w:val="22"/>
             </w:rPr>
           </w:pPr>
-          <w:hyperlink w:anchor="_Toc113864159" w:history="1">
+          <w:hyperlink w:anchor="_Toc113997618" w:history="1">
             <w:r>
               <w:rPr>
                 <w:rStyle w:val="Lienhypertexte"/>
@@ -2213,7 +2253,7 @@
                 <w:noProof/>
                 <w:webHidden/>
               </w:rPr>
-              <w:instrText xml:space="preserve"> PAGEREF _Toc113864159 \h </w:instrText>
+              <w:instrText xml:space="preserve"> PAGEREF _Toc113997618 \h </w:instrText>
             </w:r>
             <w:r>
               <w:rPr>
@@ -2248,7 +2288,7 @@
           <w:pPr>
             <w:pStyle w:val="TM1"/>
             <w:tabs>
-              <w:tab w:val="right" w:pos="9350"/>
+              <w:tab w:val="right" w:leader="dot" w:pos="9350"/>
             </w:tabs>
             <w:rPr>
               <w:rFonts w:eastAsiaTheme="minorEastAsia" w:cstheme="minorBidi"/>
@@ -2260,7 +2300,7 @@
               <w:szCs w:val="22"/>
             </w:rPr>
           </w:pPr>
-          <w:hyperlink w:anchor="_Toc113864160" w:history="1">
+          <w:hyperlink w:anchor="_Toc113997619" w:history="1">
             <w:r>
               <w:rPr>
                 <w:rStyle w:val="Lienhypertexte"/>
@@ -2287,7 +2327,7 @@
                 <w:noProof/>
                 <w:webHidden/>
               </w:rPr>
-              <w:instrText xml:space="preserve"> PAGEREF _Toc113864160 \h </w:instrText>
+              <w:instrText xml:space="preserve"> PAGEREF _Toc113997619 \h </w:instrText>
             </w:r>
             <w:r>
               <w:rPr>
@@ -2322,7 +2362,7 @@
           <w:pPr>
             <w:pStyle w:val="TM2"/>
             <w:tabs>
-              <w:tab w:val="right" w:pos="9350"/>
+              <w:tab w:val="right" w:leader="dot" w:pos="9350"/>
             </w:tabs>
             <w:rPr>
               <w:rFonts w:eastAsiaTheme="minorEastAsia" w:cstheme="minorBidi"/>
@@ -2332,7 +2372,7 @@
               <w:szCs w:val="22"/>
             </w:rPr>
           </w:pPr>
-          <w:hyperlink w:anchor="_Toc113864161" w:history="1">
+          <w:hyperlink w:anchor="_Toc113997620" w:history="1">
             <w:r>
               <w:rPr>
                 <w:rStyle w:val="Lienhypertexte"/>
@@ -2359,7 +2399,7 @@
                 <w:noProof/>
                 <w:webHidden/>
               </w:rPr>
-              <w:instrText xml:space="preserve"> PAGEREF _Toc113864161 \h </w:instrText>
+              <w:instrText xml:space="preserve"> PAGEREF _Toc113997620 \h </w:instrText>
             </w:r>
             <w:r>
               <w:rPr>
@@ -2394,7 +2434,7 @@
           <w:pPr>
             <w:pStyle w:val="TM1"/>
             <w:tabs>
-              <w:tab w:val="right" w:pos="9350"/>
+              <w:tab w:val="right" w:leader="dot" w:pos="9350"/>
             </w:tabs>
             <w:rPr>
               <w:rFonts w:eastAsiaTheme="minorEastAsia" w:cstheme="minorBidi"/>
@@ -2406,7 +2446,7 @@
               <w:szCs w:val="22"/>
             </w:rPr>
           </w:pPr>
-          <w:hyperlink w:anchor="_Toc113864162" w:history="1">
+          <w:hyperlink w:anchor="_Toc113997621" w:history="1">
             <w:r>
               <w:rPr>
                 <w:rStyle w:val="Lienhypertexte"/>
@@ -2433,7 +2473,7 @@
                 <w:noProof/>
                 <w:webHidden/>
               </w:rPr>
-              <w:instrText xml:space="preserve"> PAGEREF _Toc113864162 \h </w:instrText>
+              <w:instrText xml:space="preserve"> PAGEREF _Toc113997621 \h </w:instrText>
             </w:r>
             <w:r>
               <w:rPr>
@@ -2468,7 +2508,7 @@
           <w:pPr>
             <w:pStyle w:val="TM2"/>
             <w:tabs>
-              <w:tab w:val="right" w:pos="9350"/>
+              <w:tab w:val="right" w:leader="dot" w:pos="9350"/>
             </w:tabs>
             <w:rPr>
               <w:rFonts w:eastAsiaTheme="minorEastAsia" w:cstheme="minorBidi"/>
@@ -2478,7 +2518,7 @@
               <w:szCs w:val="22"/>
             </w:rPr>
           </w:pPr>
-          <w:hyperlink w:anchor="_Toc113864163" w:history="1">
+          <w:hyperlink w:anchor="_Toc113997622" w:history="1">
             <w:r>
               <w:rPr>
                 <w:rStyle w:val="Lienhypertexte"/>
@@ -2505,7 +2545,7 @@
                 <w:noProof/>
                 <w:webHidden/>
               </w:rPr>
-              <w:instrText xml:space="preserve"> PAGEREF _Toc113864163 \h </w:instrText>
+              <w:instrText xml:space="preserve"> PAGEREF _Toc113997622 \h </w:instrText>
             </w:r>
             <w:r>
               <w:rPr>
@@ -2540,7 +2580,7 @@
           <w:pPr>
             <w:pStyle w:val="TM2"/>
             <w:tabs>
-              <w:tab w:val="right" w:pos="9350"/>
+              <w:tab w:val="right" w:leader="dot" w:pos="9350"/>
             </w:tabs>
             <w:rPr>
               <w:rFonts w:eastAsiaTheme="minorEastAsia" w:cstheme="minorBidi"/>
@@ -2550,7 +2590,7 @@
               <w:szCs w:val="22"/>
             </w:rPr>
           </w:pPr>
-          <w:hyperlink w:anchor="_Toc113864164" w:history="1">
+          <w:hyperlink w:anchor="_Toc113997623" w:history="1">
             <w:r>
               <w:rPr>
                 <w:rStyle w:val="Lienhypertexte"/>
@@ -2577,7 +2617,7 @@
                 <w:noProof/>
                 <w:webHidden/>
               </w:rPr>
-              <w:instrText xml:space="preserve"> PAGEREF _Toc113864164 \h </w:instrText>
+              <w:instrText xml:space="preserve"> PAGEREF _Toc113997623 \h </w:instrText>
             </w:r>
             <w:r>
               <w:rPr>
@@ -2607,6 +2647,25 @@
               <w:fldChar w:fldCharType="end"/>
             </w:r>
           </w:hyperlink>
+        </w:p>
+        <w:p>
+          <w:pPr>
+            <w:pStyle w:val="TM1"/>
+            <w:tabs>
+              <w:tab w:val="right" w:pos="9350"/>
+            </w:tabs>
+          </w:pPr>
+          <w:r>
+            <w:rPr>
+              <w:rFonts w:cstheme="minorBidi"/>
+              <w:b w:val="0"/>
+              <w:bCs w:val="0"/>
+              <w:caps w:val="0"/>
+              <w:sz w:val="22"/>
+              <w:szCs w:val="22"/>
+            </w:rPr>
+            <w:fldChar w:fldCharType="end"/>
+          </w:r>
         </w:p>
         <w:p>
           <w:pPr>
@@ -2627,9 +2686,6 @@
               <w:color w:val="000000"/>
             </w:rPr>
           </w:pPr>
-          <w:r>
-            <w:fldChar w:fldCharType="end"/>
-          </w:r>
         </w:p>
       </w:sdtContent>
     </w:sdt>
@@ -2654,22 +2710,34 @@
       <w:pPr>
         <w:pStyle w:val="Titre1"/>
       </w:pPr>
-      <w:bookmarkStart w:id="6" w:name="_Toc113864145"/>
+      <w:bookmarkStart w:id="6" w:name="_Toc113997512"/>
+      <w:bookmarkStart w:id="7" w:name="_Toc113997578"/>
+      <w:bookmarkStart w:id="8" w:name="_Toc113997604"/>
+      <w:bookmarkStart w:id="9" w:name="_Toc113997918"/>
       <w:r>
         <w:lastRenderedPageBreak/>
         <w:t>CONTEXTE DU PROJET</w:t>
       </w:r>
       <w:bookmarkEnd w:id="6"/>
+      <w:bookmarkEnd w:id="7"/>
+      <w:bookmarkEnd w:id="8"/>
+      <w:bookmarkEnd w:id="9"/>
     </w:p>
     <w:p>
       <w:pPr>
         <w:pStyle w:val="Titre2"/>
       </w:pPr>
-      <w:bookmarkStart w:id="7" w:name="_Toc113864146"/>
+      <w:bookmarkStart w:id="10" w:name="_Toc113997513"/>
+      <w:bookmarkStart w:id="11" w:name="_Toc113997579"/>
+      <w:bookmarkStart w:id="12" w:name="_Toc113997605"/>
+      <w:bookmarkStart w:id="13" w:name="_Toc113997919"/>
       <w:r>
         <w:t>Contexte du projet</w:t>
       </w:r>
-      <w:bookmarkEnd w:id="7"/>
+      <w:bookmarkEnd w:id="10"/>
+      <w:bookmarkEnd w:id="11"/>
+      <w:bookmarkEnd w:id="12"/>
+      <w:bookmarkEnd w:id="13"/>
     </w:p>
     <w:p>
       <w:pPr>
@@ -2741,11 +2809,17 @@
         <w:pStyle w:val="Titre2"/>
         <w:spacing w:before="360"/>
       </w:pPr>
-      <w:bookmarkStart w:id="8" w:name="_Toc113864147"/>
+      <w:bookmarkStart w:id="14" w:name="_Toc113997514"/>
+      <w:bookmarkStart w:id="15" w:name="_Toc113997580"/>
+      <w:bookmarkStart w:id="16" w:name="_Toc113997606"/>
+      <w:bookmarkStart w:id="17" w:name="_Toc113997920"/>
       <w:r>
         <w:t>À propos de l’équipe de développement</w:t>
       </w:r>
-      <w:bookmarkEnd w:id="8"/>
+      <w:bookmarkEnd w:id="14"/>
+      <w:bookmarkEnd w:id="15"/>
+      <w:bookmarkEnd w:id="16"/>
+      <w:bookmarkEnd w:id="17"/>
     </w:p>
     <w:p>
       <w:pPr>
@@ -3136,22 +3210,34 @@
       <w:pPr>
         <w:pStyle w:val="Titre1"/>
       </w:pPr>
-      <w:bookmarkStart w:id="9" w:name="_Toc113864148"/>
+      <w:bookmarkStart w:id="18" w:name="_Toc113997515"/>
+      <w:bookmarkStart w:id="19" w:name="_Toc113997581"/>
+      <w:bookmarkStart w:id="20" w:name="_Toc113997607"/>
+      <w:bookmarkStart w:id="21" w:name="_Toc113997921"/>
       <w:r>
         <w:lastRenderedPageBreak/>
         <w:t>FICHES DE POSTES</w:t>
       </w:r>
-      <w:bookmarkEnd w:id="9"/>
+      <w:bookmarkEnd w:id="18"/>
+      <w:bookmarkEnd w:id="19"/>
+      <w:bookmarkEnd w:id="20"/>
+      <w:bookmarkEnd w:id="21"/>
     </w:p>
     <w:p>
       <w:pPr>
         <w:pStyle w:val="Titre2"/>
       </w:pPr>
-      <w:bookmarkStart w:id="10" w:name="_Toc113864149"/>
+      <w:bookmarkStart w:id="22" w:name="_Toc113997516"/>
+      <w:bookmarkStart w:id="23" w:name="_Toc113997582"/>
+      <w:bookmarkStart w:id="24" w:name="_Toc113997608"/>
+      <w:bookmarkStart w:id="25" w:name="_Toc113997922"/>
       <w:r>
         <w:t>Généralités sur les fiches de postes</w:t>
       </w:r>
-      <w:bookmarkEnd w:id="10"/>
+      <w:bookmarkEnd w:id="22"/>
+      <w:bookmarkEnd w:id="23"/>
+      <w:bookmarkEnd w:id="24"/>
+      <w:bookmarkEnd w:id="25"/>
     </w:p>
     <w:p>
       <w:r>
@@ -3348,11 +3434,17 @@
       <w:pPr>
         <w:pStyle w:val="Titre2"/>
       </w:pPr>
-      <w:bookmarkStart w:id="11" w:name="_Toc113864150"/>
+      <w:bookmarkStart w:id="26" w:name="_Toc113997517"/>
+      <w:bookmarkStart w:id="27" w:name="_Toc113997583"/>
+      <w:bookmarkStart w:id="28" w:name="_Toc113997609"/>
+      <w:bookmarkStart w:id="29" w:name="_Toc113997923"/>
       <w:r>
         <w:t>Évaluation des profils</w:t>
       </w:r>
-      <w:bookmarkEnd w:id="11"/>
+      <w:bookmarkEnd w:id="26"/>
+      <w:bookmarkEnd w:id="27"/>
+      <w:bookmarkEnd w:id="28"/>
+      <w:bookmarkEnd w:id="29"/>
     </w:p>
     <w:p>
       <w:pPr>
@@ -3366,11 +3458,17 @@
       <w:pPr>
         <w:pStyle w:val="Titre3"/>
       </w:pPr>
-      <w:bookmarkStart w:id="12" w:name="_Toc113864151"/>
+      <w:bookmarkStart w:id="30" w:name="_Toc113997518"/>
+      <w:bookmarkStart w:id="31" w:name="_Toc113997584"/>
+      <w:bookmarkStart w:id="32" w:name="_Toc113997610"/>
+      <w:bookmarkStart w:id="33" w:name="_Toc113997924"/>
       <w:r>
         <w:t>Critères d’évaluations pour l’entretien</w:t>
       </w:r>
-      <w:bookmarkEnd w:id="12"/>
+      <w:bookmarkEnd w:id="30"/>
+      <w:bookmarkEnd w:id="31"/>
+      <w:bookmarkEnd w:id="32"/>
+      <w:bookmarkEnd w:id="33"/>
     </w:p>
     <w:p>
       <w:pPr>
@@ -3508,11 +3606,17 @@
       <w:pPr>
         <w:pStyle w:val="Titre3"/>
       </w:pPr>
-      <w:bookmarkStart w:id="13" w:name="_Toc113864152"/>
+      <w:bookmarkStart w:id="34" w:name="_Toc113997519"/>
+      <w:bookmarkStart w:id="35" w:name="_Toc113997585"/>
+      <w:bookmarkStart w:id="36" w:name="_Toc113997611"/>
+      <w:bookmarkStart w:id="37" w:name="_Toc113997925"/>
       <w:r>
         <w:t>Type d’évaluation à mettre en place lors de l'entretien</w:t>
       </w:r>
-      <w:bookmarkEnd w:id="13"/>
+      <w:bookmarkEnd w:id="34"/>
+      <w:bookmarkEnd w:id="35"/>
+      <w:bookmarkEnd w:id="36"/>
+      <w:bookmarkEnd w:id="37"/>
     </w:p>
     <w:p>
       <w:pPr>
@@ -3699,22 +3803,34 @@
       <w:pPr>
         <w:pStyle w:val="Titre2"/>
       </w:pPr>
-      <w:bookmarkStart w:id="14" w:name="_Toc113864153"/>
+      <w:bookmarkStart w:id="38" w:name="_Toc113997520"/>
+      <w:bookmarkStart w:id="39" w:name="_Toc113997586"/>
+      <w:bookmarkStart w:id="40" w:name="_Toc113997612"/>
+      <w:bookmarkStart w:id="41" w:name="_Toc113997926"/>
       <w:r>
         <w:lastRenderedPageBreak/>
         <w:t>Fiches de poste</w:t>
       </w:r>
-      <w:bookmarkEnd w:id="14"/>
+      <w:bookmarkEnd w:id="38"/>
+      <w:bookmarkEnd w:id="39"/>
+      <w:bookmarkEnd w:id="40"/>
+      <w:bookmarkEnd w:id="41"/>
     </w:p>
     <w:p>
       <w:pPr>
         <w:pStyle w:val="Titre3"/>
       </w:pPr>
-      <w:bookmarkStart w:id="15" w:name="_Toc113864154"/>
+      <w:bookmarkStart w:id="42" w:name="_Toc113997521"/>
+      <w:bookmarkStart w:id="43" w:name="_Toc113997587"/>
+      <w:bookmarkStart w:id="44" w:name="_Toc113997613"/>
+      <w:bookmarkStart w:id="45" w:name="_Toc113997927"/>
       <w:r>
         <w:t>Fiche de poste : Lead dev – Référent technique</w:t>
       </w:r>
-      <w:bookmarkEnd w:id="15"/>
+      <w:bookmarkEnd w:id="42"/>
+      <w:bookmarkEnd w:id="43"/>
+      <w:bookmarkEnd w:id="44"/>
+      <w:bookmarkEnd w:id="45"/>
     </w:p>
     <w:tbl>
       <w:tblPr>
@@ -4226,14 +4342,7 @@
                 <w:rFonts w:ascii="Calibri" w:hAnsi="Calibri" w:cs="Calibri"/>
                 <w:color w:val="000000"/>
               </w:rPr>
-              <w:t>Maîtrise</w:t>
-            </w:r>
-            <w:r>
-              <w:rPr>
-                <w:rFonts w:ascii="Calibri" w:hAnsi="Calibri" w:cs="Calibri"/>
-                <w:color w:val="000000"/>
-              </w:rPr>
-              <w:t xml:space="preserve"> du langages Javascript et du Framework </w:t>
+              <w:t xml:space="preserve">Maîtrise du langages Javascript et du Framework </w:t>
             </w:r>
             <w:proofErr w:type="spellStart"/>
             <w:r>
@@ -4280,14 +4389,7 @@
                 <w:rFonts w:ascii="Calibri" w:hAnsi="Calibri" w:cs="Calibri"/>
                 <w:color w:val="000000"/>
               </w:rPr>
-              <w:t>Maîtrise</w:t>
-            </w:r>
-            <w:r>
-              <w:rPr>
-                <w:rFonts w:ascii="Calibri" w:hAnsi="Calibri" w:cs="Calibri"/>
-                <w:color w:val="000000"/>
-              </w:rPr>
-              <w:t xml:space="preserve"> des développements d’API Web (REST).</w:t>
+              <w:t>Maîtrise des développements d’API Web (REST).</w:t>
             </w:r>
           </w:p>
           <w:p>
@@ -4318,14 +4420,7 @@
                 <w:rFonts w:ascii="Calibri" w:hAnsi="Calibri" w:cs="Calibri"/>
                 <w:color w:val="000000"/>
               </w:rPr>
-              <w:t>Maîtrise</w:t>
-            </w:r>
-            <w:r>
-              <w:rPr>
-                <w:rFonts w:ascii="Calibri" w:hAnsi="Calibri" w:cs="Calibri"/>
-                <w:color w:val="000000"/>
-              </w:rPr>
-              <w:t xml:space="preserve"> du Framework d’authentification </w:t>
+              <w:t xml:space="preserve">Maîtrise du Framework d’authentification </w:t>
             </w:r>
             <w:proofErr w:type="spellStart"/>
             <w:r>
@@ -4393,14 +4488,7 @@
                 <w:rFonts w:ascii="Calibri" w:hAnsi="Calibri" w:cs="Calibri"/>
                 <w:color w:val="000000"/>
               </w:rPr>
-              <w:t>Maîtrise</w:t>
-            </w:r>
-            <w:r>
-              <w:rPr>
-                <w:rFonts w:ascii="Calibri" w:hAnsi="Calibri" w:cs="Calibri"/>
-                <w:color w:val="000000"/>
-              </w:rPr>
-              <w:t xml:space="preserve"> des tests unitaires et des méthodes de développement en TDD.</w:t>
+              <w:t>Maîtrise des tests unitaires et des méthodes de développement en TDD.</w:t>
             </w:r>
           </w:p>
           <w:p>
@@ -4426,14 +4514,7 @@
                 <w:rFonts w:ascii="Calibri" w:hAnsi="Calibri" w:cs="Calibri"/>
                 <w:color w:val="000000"/>
               </w:rPr>
-              <w:t>Maîtrise</w:t>
-            </w:r>
-            <w:r>
-              <w:rPr>
-                <w:rFonts w:ascii="Calibri" w:hAnsi="Calibri" w:cs="Calibri"/>
-                <w:color w:val="000000"/>
-              </w:rPr>
-              <w:t xml:space="preserve"> du gestionnaire de </w:t>
+              <w:t xml:space="preserve">Maîtrise du gestionnaire de </w:t>
             </w:r>
             <w:proofErr w:type="spellStart"/>
             <w:r>
@@ -4475,14 +4556,7 @@
                 <w:rFonts w:ascii="Calibri" w:hAnsi="Calibri" w:cs="Calibri"/>
                 <w:color w:val="000000"/>
               </w:rPr>
-              <w:t>Maîtrise</w:t>
-            </w:r>
-            <w:r>
-              <w:rPr>
-                <w:rFonts w:ascii="Calibri" w:hAnsi="Calibri" w:cs="Calibri"/>
-                <w:color w:val="000000"/>
-              </w:rPr>
-              <w:t xml:space="preserve"> des outils de gestion de version : GIT.</w:t>
+              <w:t>Maîtrise des outils de gestion de version : GIT.</w:t>
             </w:r>
           </w:p>
           <w:p>
@@ -4568,14 +4642,7 @@
                 <w:b/>
                 <w:color w:val="FFFFFF"/>
               </w:rPr>
-              <w:t>APTITUDES</w:t>
-            </w:r>
-            <w:r>
-              <w:rPr>
-                <w:b/>
-                <w:color w:val="FFFFFF"/>
-              </w:rPr>
-              <w:t xml:space="preserve"> PROFESSIONNELLES</w:t>
+              <w:t>APTITUDES PROFESSIONNELLES</w:t>
             </w:r>
           </w:p>
         </w:tc>
@@ -4879,45 +4946,49 @@
     </w:tbl>
     <w:p>
       <w:pPr>
-        <w:pBdr>
-          <w:top w:val="nil"/>
-          <w:left w:val="nil"/>
-          <w:bottom w:val="nil"/>
-          <w:right w:val="nil"/>
-          <w:between w:val="nil"/>
-        </w:pBdr>
-        <w:spacing w:line="240" w:lineRule="auto"/>
+        <w:pStyle w:val="Lgende"/>
         <w:rPr>
           <w:rFonts w:ascii="Calibri" w:hAnsi="Calibri" w:cs="Calibri"/>
-          <w:i/>
+          <w:i w:val="0"/>
           <w:color w:val="595959"/>
-          <w:sz w:val="18"/>
-          <w:szCs w:val="18"/>
         </w:rPr>
       </w:pPr>
-      <w:bookmarkStart w:id="16" w:name="_heading=h.3l18frh" w:colFirst="0" w:colLast="0"/>
-      <w:bookmarkEnd w:id="16"/>
-      <w:r>
-        <w:rPr>
-          <w:rFonts w:ascii="Calibri" w:hAnsi="Calibri" w:cs="Calibri"/>
-          <w:i/>
-          <w:color w:val="595959"/>
-          <w:sz w:val="18"/>
-          <w:szCs w:val="18"/>
-        </w:rPr>
-        <w:t>Tableau 2 - Fiche de poste : Lead Dev - Référent technique</w:t>
-      </w:r>
+      <w:bookmarkStart w:id="46" w:name="_Toc113997945"/>
+      <w:r>
+        <w:t xml:space="preserve">Tableau </w:t>
+      </w:r>
+      <w:fldSimple w:instr=" SEQ Tableau \* ARABIC ">
+        <w:r>
+          <w:rPr>
+            <w:noProof/>
+          </w:rPr>
+          <w:t>2</w:t>
+        </w:r>
+      </w:fldSimple>
+      <w:r>
+        <w:t xml:space="preserve"> </w:t>
+      </w:r>
+      <w:r>
+        <w:t>- Fiche de poste : Lead Dev - Référent technique</w:t>
+      </w:r>
+      <w:bookmarkEnd w:id="46"/>
     </w:p>
     <w:p>
       <w:pPr>
         <w:pStyle w:val="Titre3"/>
       </w:pPr>
-      <w:bookmarkStart w:id="17" w:name="_Toc113864155"/>
+      <w:bookmarkStart w:id="47" w:name="_Toc113997522"/>
+      <w:bookmarkStart w:id="48" w:name="_Toc113997588"/>
+      <w:bookmarkStart w:id="49" w:name="_Toc113997614"/>
+      <w:bookmarkStart w:id="50" w:name="_Toc113997928"/>
       <w:r>
         <w:lastRenderedPageBreak/>
         <w:t>Fiche de poste : Développeur Backend (Java / Spring)</w:t>
       </w:r>
-      <w:bookmarkEnd w:id="17"/>
+      <w:bookmarkEnd w:id="47"/>
+      <w:bookmarkEnd w:id="48"/>
+      <w:bookmarkEnd w:id="49"/>
+      <w:bookmarkEnd w:id="50"/>
     </w:p>
     <w:tbl>
       <w:tblPr>
@@ -5394,14 +5465,7 @@
                 <w:rFonts w:ascii="Calibri" w:hAnsi="Calibri" w:cs="Calibri"/>
                 <w:color w:val="000000"/>
               </w:rPr>
-              <w:t>Maîtrise</w:t>
-            </w:r>
-            <w:r>
-              <w:rPr>
-                <w:rFonts w:ascii="Calibri" w:hAnsi="Calibri" w:cs="Calibri"/>
-                <w:color w:val="000000"/>
-              </w:rPr>
-              <w:t xml:space="preserve"> du langage de développement JAVA et des Framework Spring, </w:t>
+              <w:t xml:space="preserve">Maîtrise du langage de développement JAVA et des Framework Spring, </w:t>
             </w:r>
             <w:proofErr w:type="spellStart"/>
             <w:r>
@@ -5443,14 +5507,7 @@
                 <w:rFonts w:ascii="Calibri" w:hAnsi="Calibri" w:cs="Calibri"/>
                 <w:color w:val="000000"/>
               </w:rPr>
-              <w:t>Maîtrise</w:t>
-            </w:r>
-            <w:r>
-              <w:rPr>
-                <w:rFonts w:ascii="Calibri" w:hAnsi="Calibri" w:cs="Calibri"/>
-                <w:color w:val="000000"/>
-              </w:rPr>
-              <w:t xml:space="preserve"> des développements d’API Web (REST)</w:t>
+              <w:t>Maîtrise des développements d’API Web (REST)</w:t>
             </w:r>
           </w:p>
           <w:p>
@@ -5481,14 +5538,7 @@
                 <w:rFonts w:ascii="Calibri" w:hAnsi="Calibri" w:cs="Calibri"/>
                 <w:color w:val="000000"/>
               </w:rPr>
-              <w:t>Maîtrise</w:t>
-            </w:r>
-            <w:r>
-              <w:rPr>
-                <w:rFonts w:ascii="Calibri" w:hAnsi="Calibri" w:cs="Calibri"/>
-                <w:color w:val="000000"/>
-              </w:rPr>
-              <w:t xml:space="preserve"> du Framework d’authentification </w:t>
+              <w:t xml:space="preserve">Maîtrise du Framework d’authentification </w:t>
             </w:r>
             <w:proofErr w:type="spellStart"/>
             <w:r>
@@ -5530,14 +5580,7 @@
                 <w:rFonts w:ascii="Calibri" w:hAnsi="Calibri" w:cs="Calibri"/>
                 <w:color w:val="000000"/>
               </w:rPr>
-              <w:t>Maîtrise</w:t>
-            </w:r>
-            <w:r>
-              <w:rPr>
-                <w:rFonts w:ascii="Calibri" w:hAnsi="Calibri" w:cs="Calibri"/>
-                <w:color w:val="000000"/>
-              </w:rPr>
-              <w:t xml:space="preserve"> du gestionnaire de </w:t>
+              <w:t xml:space="preserve">Maîtrise du gestionnaire de </w:t>
             </w:r>
             <w:proofErr w:type="spellStart"/>
             <w:r>
@@ -5579,14 +5622,7 @@
                 <w:rFonts w:ascii="Calibri" w:hAnsi="Calibri" w:cs="Calibri"/>
                 <w:color w:val="000000"/>
               </w:rPr>
-              <w:t>Maîtrise</w:t>
-            </w:r>
-            <w:r>
-              <w:rPr>
-                <w:rFonts w:ascii="Calibri" w:hAnsi="Calibri" w:cs="Calibri"/>
-                <w:color w:val="000000"/>
-              </w:rPr>
-              <w:t xml:space="preserve"> des outils de gestion de version : GIT</w:t>
+              <w:t>Maîtrise des outils de gestion de version : GIT</w:t>
             </w:r>
           </w:p>
           <w:p>
@@ -5612,14 +5648,7 @@
                 <w:rFonts w:ascii="Calibri" w:hAnsi="Calibri" w:cs="Calibri"/>
                 <w:color w:val="000000"/>
               </w:rPr>
-              <w:t>Maîtrise</w:t>
-            </w:r>
-            <w:r>
-              <w:rPr>
-                <w:rFonts w:ascii="Calibri" w:hAnsi="Calibri" w:cs="Calibri"/>
-                <w:color w:val="000000"/>
-              </w:rPr>
-              <w:t xml:space="preserve"> des bases de données Oracle.</w:t>
+              <w:t>Maîtrise des bases de données Oracle.</w:t>
             </w:r>
           </w:p>
           <w:p>
@@ -5705,14 +5734,7 @@
                 <w:b/>
                 <w:color w:val="FFFFFF"/>
               </w:rPr>
-              <w:t>APTITUDES</w:t>
-            </w:r>
-            <w:r>
-              <w:rPr>
-                <w:b/>
-                <w:color w:val="FFFFFF"/>
-              </w:rPr>
-              <w:t xml:space="preserve"> PROFESSIONNELLES</w:t>
+              <w:t>APTITUDES PROFESSIONNELLES</w:t>
             </w:r>
           </w:p>
         </w:tc>
@@ -6006,34 +6028,33 @@
     </w:tbl>
     <w:p>
       <w:pPr>
-        <w:pBdr>
-          <w:top w:val="nil"/>
-          <w:left w:val="nil"/>
-          <w:bottom w:val="nil"/>
-          <w:right w:val="nil"/>
-          <w:between w:val="nil"/>
-        </w:pBdr>
-        <w:spacing w:line="240" w:lineRule="auto"/>
+        <w:pStyle w:val="Lgende"/>
         <w:rPr>
           <w:rFonts w:ascii="Calibri" w:hAnsi="Calibri" w:cs="Calibri"/>
-          <w:i/>
+          <w:i w:val="0"/>
           <w:color w:val="595959"/>
-          <w:sz w:val="18"/>
-          <w:szCs w:val="18"/>
+          <w:vertAlign w:val="subscript"/>
         </w:rPr>
       </w:pPr>
-      <w:bookmarkStart w:id="18" w:name="_heading=h.4k668n3" w:colFirst="0" w:colLast="0"/>
-      <w:bookmarkEnd w:id="18"/>
-      <w:r>
-        <w:rPr>
-          <w:rFonts w:ascii="Calibri" w:hAnsi="Calibri" w:cs="Calibri"/>
-          <w:i/>
-          <w:color w:val="595959"/>
-          <w:sz w:val="18"/>
-          <w:szCs w:val="18"/>
-        </w:rPr>
-        <w:t>Tableau 3 - Fiche de poste : Développeur Backend (Java / Spring)</w:t>
-      </w:r>
+      <w:bookmarkStart w:id="51" w:name="_Toc113997946"/>
+      <w:r>
+        <w:t xml:space="preserve">Tableau </w:t>
+      </w:r>
+      <w:fldSimple w:instr=" SEQ Tableau \* ARABIC ">
+        <w:r>
+          <w:rPr>
+            <w:noProof/>
+          </w:rPr>
+          <w:t>3</w:t>
+        </w:r>
+      </w:fldSimple>
+      <w:r>
+        <w:t xml:space="preserve"> - </w:t>
+      </w:r>
+      <w:r>
+        <w:t>Fiche de poste : Développeur Backend (Java / Spring)</w:t>
+      </w:r>
+      <w:bookmarkEnd w:id="51"/>
     </w:p>
     <w:p>
       <w:r>
@@ -6044,7 +6065,10 @@
       <w:pPr>
         <w:pStyle w:val="Titre3"/>
       </w:pPr>
-      <w:bookmarkStart w:id="19" w:name="_Toc113864156"/>
+      <w:bookmarkStart w:id="52" w:name="_Toc113997523"/>
+      <w:bookmarkStart w:id="53" w:name="_Toc113997589"/>
+      <w:bookmarkStart w:id="54" w:name="_Toc113997615"/>
+      <w:bookmarkStart w:id="55" w:name="_Toc113997929"/>
       <w:r>
         <w:lastRenderedPageBreak/>
         <w:t xml:space="preserve">Fiche de poste : Développeur Frontend (Javascript / </w:t>
@@ -6057,7 +6081,10 @@
       <w:r>
         <w:t>)</w:t>
       </w:r>
-      <w:bookmarkEnd w:id="19"/>
+      <w:bookmarkEnd w:id="52"/>
+      <w:bookmarkEnd w:id="53"/>
+      <w:bookmarkEnd w:id="54"/>
+      <w:bookmarkEnd w:id="55"/>
     </w:p>
     <w:tbl>
       <w:tblPr>
@@ -6524,14 +6551,7 @@
                 <w:rFonts w:ascii="Calibri" w:hAnsi="Calibri" w:cs="Calibri"/>
                 <w:color w:val="000000"/>
               </w:rPr>
-              <w:t>Maîtrise</w:t>
-            </w:r>
-            <w:r>
-              <w:rPr>
-                <w:rFonts w:ascii="Calibri" w:hAnsi="Calibri" w:cs="Calibri"/>
-                <w:color w:val="000000"/>
-              </w:rPr>
-              <w:t xml:space="preserve"> du langage de développement web Javascript et du Framework </w:t>
+              <w:t xml:space="preserve">Maîtrise du langage de développement web Javascript et du Framework </w:t>
             </w:r>
             <w:proofErr w:type="spellStart"/>
             <w:r>
@@ -6573,14 +6593,7 @@
                 <w:rFonts w:ascii="Calibri" w:hAnsi="Calibri" w:cs="Calibri"/>
                 <w:color w:val="000000"/>
               </w:rPr>
-              <w:t>Maîtrise</w:t>
-            </w:r>
-            <w:r>
-              <w:rPr>
-                <w:rFonts w:ascii="Calibri" w:hAnsi="Calibri" w:cs="Calibri"/>
-                <w:color w:val="000000"/>
-              </w:rPr>
-              <w:t xml:space="preserve"> des langages HTML et CSS.</w:t>
+              <w:t>Maîtrise des langages HTML et CSS.</w:t>
             </w:r>
           </w:p>
           <w:p>
@@ -6606,14 +6619,7 @@
                 <w:rFonts w:ascii="Calibri" w:hAnsi="Calibri" w:cs="Calibri"/>
                 <w:color w:val="000000"/>
               </w:rPr>
-              <w:t>Maîtrise</w:t>
-            </w:r>
-            <w:r>
-              <w:rPr>
-                <w:rFonts w:ascii="Calibri" w:hAnsi="Calibri" w:cs="Calibri"/>
-                <w:color w:val="000000"/>
-              </w:rPr>
-              <w:t xml:space="preserve"> de l’usage des API Web (REST).</w:t>
+              <w:t>Maîtrise de l’usage des API Web (REST).</w:t>
             </w:r>
           </w:p>
           <w:p>
@@ -6644,14 +6650,7 @@
                 <w:rFonts w:ascii="Calibri" w:hAnsi="Calibri" w:cs="Calibri"/>
                 <w:color w:val="000000"/>
               </w:rPr>
-              <w:t>Maîtrise</w:t>
-            </w:r>
-            <w:r>
-              <w:rPr>
-                <w:rFonts w:ascii="Calibri" w:hAnsi="Calibri" w:cs="Calibri"/>
-                <w:color w:val="000000"/>
-              </w:rPr>
-              <w:t xml:space="preserve"> du Framework d’authentification </w:t>
+              <w:t xml:space="preserve">Maîtrise du Framework d’authentification </w:t>
             </w:r>
             <w:proofErr w:type="spellStart"/>
             <w:r>
@@ -6719,14 +6718,7 @@
                 <w:rFonts w:ascii="Calibri" w:hAnsi="Calibri" w:cs="Calibri"/>
                 <w:color w:val="000000"/>
               </w:rPr>
-              <w:t>Maîtrise</w:t>
-            </w:r>
-            <w:r>
-              <w:rPr>
-                <w:rFonts w:ascii="Calibri" w:hAnsi="Calibri" w:cs="Calibri"/>
-                <w:color w:val="000000"/>
-              </w:rPr>
-              <w:t xml:space="preserve"> du gestionnaire de </w:t>
+              <w:t xml:space="preserve">Maîtrise du gestionnaire de </w:t>
             </w:r>
             <w:proofErr w:type="spellStart"/>
             <w:r>
@@ -6768,14 +6760,7 @@
                 <w:rFonts w:ascii="Calibri" w:hAnsi="Calibri" w:cs="Calibri"/>
                 <w:color w:val="000000"/>
               </w:rPr>
-              <w:t>Maîtrise</w:t>
-            </w:r>
-            <w:r>
-              <w:rPr>
-                <w:rFonts w:ascii="Calibri" w:hAnsi="Calibri" w:cs="Calibri"/>
-                <w:color w:val="000000"/>
-              </w:rPr>
-              <w:t xml:space="preserve"> des outils de gestion de version : GIT</w:t>
+              <w:t>Maîtrise des outils de gestion de version : GIT</w:t>
             </w:r>
           </w:p>
           <w:p>
@@ -6835,14 +6820,7 @@
                 <w:b/>
                 <w:color w:val="FFFFFF"/>
               </w:rPr>
-              <w:t>APTITUDES</w:t>
-            </w:r>
-            <w:r>
-              <w:rPr>
-                <w:b/>
-                <w:color w:val="FFFFFF"/>
-              </w:rPr>
-              <w:t xml:space="preserve"> PROFESSIONNELLES</w:t>
+              <w:t>APTITUDES PROFESSIONNELLES</w:t>
             </w:r>
           </w:p>
         </w:tc>
@@ -7155,56 +7133,40 @@
     </w:tbl>
     <w:p>
       <w:pPr>
-        <w:pBdr>
-          <w:top w:val="nil"/>
-          <w:left w:val="nil"/>
-          <w:bottom w:val="nil"/>
-          <w:right w:val="nil"/>
-          <w:between w:val="nil"/>
-        </w:pBdr>
-        <w:spacing w:line="240" w:lineRule="auto"/>
+        <w:pStyle w:val="Lgende"/>
         <w:rPr>
           <w:rFonts w:ascii="Calibri" w:hAnsi="Calibri" w:cs="Calibri"/>
-          <w:i/>
+          <w:i w:val="0"/>
           <w:color w:val="595959"/>
-          <w:sz w:val="18"/>
-          <w:szCs w:val="18"/>
         </w:rPr>
       </w:pPr>
-      <w:bookmarkStart w:id="20" w:name="_heading=h.1egqt2p" w:colFirst="0" w:colLast="0"/>
-      <w:bookmarkEnd w:id="20"/>
-      <w:r>
-        <w:rPr>
-          <w:rFonts w:ascii="Calibri" w:hAnsi="Calibri" w:cs="Calibri"/>
-          <w:i/>
-          <w:color w:val="595959"/>
-          <w:sz w:val="18"/>
-          <w:szCs w:val="18"/>
-        </w:rPr>
-        <w:t xml:space="preserve">Tableau 4 - Fiche de poste : Développeur Frontend (Javascript / </w:t>
+      <w:bookmarkStart w:id="56" w:name="_Toc113997947"/>
+      <w:r>
+        <w:t xml:space="preserve">Tableau </w:t>
+      </w:r>
+      <w:fldSimple w:instr=" SEQ Tableau \* ARABIC ">
+        <w:r>
+          <w:rPr>
+            <w:noProof/>
+          </w:rPr>
+          <w:t>4</w:t>
+        </w:r>
+      </w:fldSimple>
+      <w:r>
+        <w:t xml:space="preserve"> - </w:t>
+      </w:r>
+      <w:r>
+        <w:t xml:space="preserve">Fiche de poste : Développeur Frontend (Javascript / </w:t>
       </w:r>
       <w:proofErr w:type="spellStart"/>
       <w:r>
-        <w:rPr>
-          <w:rFonts w:ascii="Calibri" w:hAnsi="Calibri" w:cs="Calibri"/>
-          <w:i/>
-          <w:color w:val="595959"/>
-          <w:sz w:val="18"/>
-          <w:szCs w:val="18"/>
-        </w:rPr>
         <w:t>Angular</w:t>
       </w:r>
       <w:proofErr w:type="spellEnd"/>
       <w:r>
-        <w:rPr>
-          <w:rFonts w:ascii="Calibri" w:hAnsi="Calibri" w:cs="Calibri"/>
-          <w:i/>
-          <w:color w:val="595959"/>
-          <w:sz w:val="18"/>
-          <w:szCs w:val="18"/>
-        </w:rPr>
         <w:t>)</w:t>
       </w:r>
+      <w:bookmarkEnd w:id="56"/>
     </w:p>
     <w:p>
       <w:r>
@@ -7215,12 +7177,18 @@
       <w:pPr>
         <w:pStyle w:val="Titre3"/>
       </w:pPr>
-      <w:bookmarkStart w:id="21" w:name="_Toc113864157"/>
+      <w:bookmarkStart w:id="57" w:name="_Toc113997524"/>
+      <w:bookmarkStart w:id="58" w:name="_Toc113997590"/>
+      <w:bookmarkStart w:id="59" w:name="_Toc113997616"/>
+      <w:bookmarkStart w:id="60" w:name="_Toc113997930"/>
       <w:r>
         <w:lastRenderedPageBreak/>
         <w:t>Fiche de poste : Ingénieur DevOps</w:t>
       </w:r>
-      <w:bookmarkEnd w:id="21"/>
+      <w:bookmarkEnd w:id="57"/>
+      <w:bookmarkEnd w:id="58"/>
+      <w:bookmarkEnd w:id="59"/>
+      <w:bookmarkEnd w:id="60"/>
     </w:p>
     <w:tbl>
       <w:tblPr>
@@ -7675,14 +7643,7 @@
                 <w:rFonts w:ascii="Calibri" w:hAnsi="Calibri" w:cs="Calibri"/>
                 <w:color w:val="000000"/>
               </w:rPr>
-              <w:t>Maîtrise</w:t>
-            </w:r>
-            <w:r>
-              <w:rPr>
-                <w:rFonts w:ascii="Calibri" w:hAnsi="Calibri" w:cs="Calibri"/>
-                <w:color w:val="000000"/>
-              </w:rPr>
-              <w:t xml:space="preserve"> du développement JAVA.</w:t>
+              <w:t>Maîtrise du développement JAVA.</w:t>
             </w:r>
           </w:p>
           <w:p>
@@ -7708,14 +7669,7 @@
                 <w:rFonts w:ascii="Calibri" w:hAnsi="Calibri" w:cs="Calibri"/>
                 <w:color w:val="000000"/>
               </w:rPr>
-              <w:t>Maîtrise</w:t>
-            </w:r>
-            <w:r>
-              <w:rPr>
-                <w:rFonts w:ascii="Calibri" w:hAnsi="Calibri" w:cs="Calibri"/>
-                <w:color w:val="000000"/>
-              </w:rPr>
-              <w:t xml:space="preserve"> de la plateforme cloud AWS.</w:t>
+              <w:t>Maîtrise de la plateforme cloud AWS.</w:t>
             </w:r>
           </w:p>
           <w:p>
@@ -7741,14 +7695,7 @@
                 <w:rFonts w:ascii="Calibri" w:hAnsi="Calibri" w:cs="Calibri"/>
                 <w:color w:val="000000"/>
               </w:rPr>
-              <w:t>Maîtrise</w:t>
-            </w:r>
-            <w:r>
-              <w:rPr>
-                <w:rFonts w:ascii="Calibri" w:hAnsi="Calibri" w:cs="Calibri"/>
-                <w:color w:val="000000"/>
-              </w:rPr>
-              <w:t xml:space="preserve"> de la plateforme </w:t>
+              <w:t xml:space="preserve">Maîtrise de la plateforme </w:t>
             </w:r>
             <w:proofErr w:type="spellStart"/>
             <w:r>
@@ -7804,14 +7751,7 @@
                 <w:rFonts w:ascii="Calibri" w:hAnsi="Calibri" w:cs="Calibri"/>
                 <w:color w:val="000000"/>
               </w:rPr>
-              <w:t>Maîtrise</w:t>
-            </w:r>
-            <w:r>
-              <w:rPr>
-                <w:rFonts w:ascii="Calibri" w:hAnsi="Calibri" w:cs="Calibri"/>
-                <w:color w:val="000000"/>
-              </w:rPr>
-              <w:t xml:space="preserve"> des outils CI/CD (</w:t>
+              <w:t>Maîtrise des outils CI/CD (</w:t>
             </w:r>
             <w:proofErr w:type="spellStart"/>
             <w:r>
@@ -7853,14 +7793,7 @@
                 <w:rFonts w:ascii="Calibri" w:hAnsi="Calibri" w:cs="Calibri"/>
                 <w:color w:val="000000"/>
               </w:rPr>
-              <w:t>Maîtrise</w:t>
-            </w:r>
-            <w:r>
-              <w:rPr>
-                <w:rFonts w:ascii="Calibri" w:hAnsi="Calibri" w:cs="Calibri"/>
-                <w:color w:val="000000"/>
-              </w:rPr>
-              <w:t xml:space="preserve"> des bases de données Oracles.</w:t>
+              <w:t>Maîtrise des bases de données Oracles.</w:t>
             </w:r>
           </w:p>
           <w:p>
@@ -7925,14 +7858,7 @@
                 <w:b/>
                 <w:color w:val="FFFFFF"/>
               </w:rPr>
-              <w:t>APTITUDES</w:t>
-            </w:r>
-            <w:r>
-              <w:rPr>
-                <w:b/>
-                <w:color w:val="FFFFFF"/>
-              </w:rPr>
-              <w:t xml:space="preserve"> PROFESSIONNELLES</w:t>
+              <w:t>APTITUDES PROFESSIONNELLES</w:t>
             </w:r>
           </w:p>
         </w:tc>
@@ -8241,20 +8167,11 @@
     </w:tbl>
     <w:p>
       <w:pPr>
-        <w:pBdr>
-          <w:top w:val="nil"/>
-          <w:left w:val="nil"/>
-          <w:bottom w:val="nil"/>
-          <w:right w:val="nil"/>
-          <w:between w:val="nil"/>
-        </w:pBdr>
-        <w:spacing w:line="240" w:lineRule="auto"/>
+        <w:pStyle w:val="Lgende"/>
         <w:rPr>
           <w:rFonts w:ascii="Calibri" w:hAnsi="Calibri" w:cs="Calibri"/>
-          <w:i/>
+          <w:i w:val="0"/>
           <w:color w:val="595959"/>
-          <w:sz w:val="18"/>
-          <w:szCs w:val="18"/>
         </w:rPr>
         <w:sectPr>
           <w:headerReference w:type="default" r:id="rId12"/>
@@ -8267,24 +8184,34 @@
           <w:titlePg/>
         </w:sectPr>
       </w:pPr>
-      <w:bookmarkStart w:id="22" w:name="_heading=h.2dlolyb" w:colFirst="0" w:colLast="0"/>
-      <w:bookmarkEnd w:id="22"/>
-      <w:r>
-        <w:rPr>
-          <w:rFonts w:ascii="Calibri" w:hAnsi="Calibri" w:cs="Calibri"/>
-          <w:i/>
-          <w:color w:val="595959"/>
-          <w:sz w:val="18"/>
-          <w:szCs w:val="18"/>
-        </w:rPr>
-        <w:t>Tableau 5 - Fiche de poste : Ingénieur DevOps</w:t>
-      </w:r>
+      <w:bookmarkStart w:id="62" w:name="_Toc113997948"/>
+      <w:r>
+        <w:t xml:space="preserve">Tableau </w:t>
+      </w:r>
+      <w:fldSimple w:instr=" SEQ Tableau \* ARABIC ">
+        <w:r>
+          <w:rPr>
+            <w:noProof/>
+          </w:rPr>
+          <w:t>5</w:t>
+        </w:r>
+      </w:fldSimple>
+      <w:r>
+        <w:t xml:space="preserve"> </w:t>
+      </w:r>
+      <w:r>
+        <w:t>- Fiche de poste : Ingénieur DevOps</w:t>
+      </w:r>
+      <w:bookmarkEnd w:id="62"/>
     </w:p>
     <w:p>
       <w:pPr>
         <w:pStyle w:val="Titre1"/>
       </w:pPr>
-      <w:bookmarkStart w:id="23" w:name="_Toc113864158"/>
+      <w:bookmarkStart w:id="63" w:name="_Toc113997525"/>
+      <w:bookmarkStart w:id="64" w:name="_Toc113997591"/>
+      <w:bookmarkStart w:id="65" w:name="_Toc113997617"/>
+      <w:bookmarkStart w:id="66" w:name="_Toc113997931"/>
       <w:r>
         <w:lastRenderedPageBreak/>
         <w:t>PROFILS S</w:t>
@@ -8295,7 +8222,10 @@
       <w:r>
         <w:t>LECTIONNÉS</w:t>
       </w:r>
-      <w:bookmarkEnd w:id="23"/>
+      <w:bookmarkEnd w:id="63"/>
+      <w:bookmarkEnd w:id="64"/>
+      <w:bookmarkEnd w:id="65"/>
+      <w:bookmarkEnd w:id="66"/>
     </w:p>
     <w:tbl>
       <w:tblPr>
@@ -8510,6 +8440,7 @@
         <w:tc>
           <w:tcPr>
             <w:tcW w:w="1418" w:type="dxa"/>
+            <w:shd w:val="clear" w:color="auto" w:fill="D9D9D9" w:themeFill="background1" w:themeFillShade="D9"/>
             <w:vAlign w:val="center"/>
           </w:tcPr>
           <w:p>
@@ -8530,6 +8461,7 @@
         <w:tc>
           <w:tcPr>
             <w:tcW w:w="2268" w:type="dxa"/>
+            <w:shd w:val="clear" w:color="auto" w:fill="D9D9D9" w:themeFill="background1" w:themeFillShade="D9"/>
             <w:vAlign w:val="center"/>
           </w:tcPr>
           <w:p>
@@ -8559,6 +8491,7 @@
         <w:tc>
           <w:tcPr>
             <w:tcW w:w="5245" w:type="dxa"/>
+            <w:shd w:val="clear" w:color="auto" w:fill="D9D9D9" w:themeFill="background1" w:themeFillShade="D9"/>
             <w:vAlign w:val="center"/>
           </w:tcPr>
           <w:p>
@@ -8604,6 +8537,7 @@
         <w:tc>
           <w:tcPr>
             <w:tcW w:w="4677" w:type="dxa"/>
+            <w:shd w:val="clear" w:color="auto" w:fill="D9D9D9" w:themeFill="background1" w:themeFillShade="D9"/>
             <w:vAlign w:val="center"/>
           </w:tcPr>
           <w:p>
@@ -8756,6 +8690,7 @@
         <w:tc>
           <w:tcPr>
             <w:tcW w:w="1418" w:type="dxa"/>
+            <w:shd w:val="clear" w:color="auto" w:fill="auto"/>
             <w:vAlign w:val="center"/>
           </w:tcPr>
           <w:p>
@@ -8776,6 +8711,7 @@
         <w:tc>
           <w:tcPr>
             <w:tcW w:w="2268" w:type="dxa"/>
+            <w:shd w:val="clear" w:color="auto" w:fill="auto"/>
             <w:vAlign w:val="center"/>
           </w:tcPr>
           <w:p>
@@ -8814,6 +8750,7 @@
         <w:tc>
           <w:tcPr>
             <w:tcW w:w="5245" w:type="dxa"/>
+            <w:shd w:val="clear" w:color="auto" w:fill="auto"/>
             <w:vAlign w:val="center"/>
           </w:tcPr>
           <w:p>
@@ -8835,6 +8772,7 @@
         <w:tc>
           <w:tcPr>
             <w:tcW w:w="4677" w:type="dxa"/>
+            <w:shd w:val="clear" w:color="auto" w:fill="auto"/>
             <w:vAlign w:val="center"/>
           </w:tcPr>
           <w:p>
@@ -8963,6 +8901,7 @@
         <w:tc>
           <w:tcPr>
             <w:tcW w:w="1418" w:type="dxa"/>
+            <w:shd w:val="clear" w:color="auto" w:fill="D9D9D9" w:themeFill="background1" w:themeFillShade="D9"/>
             <w:vAlign w:val="center"/>
           </w:tcPr>
           <w:p>
@@ -8983,6 +8922,7 @@
         <w:tc>
           <w:tcPr>
             <w:tcW w:w="2268" w:type="dxa"/>
+            <w:shd w:val="clear" w:color="auto" w:fill="D9D9D9" w:themeFill="background1" w:themeFillShade="D9"/>
             <w:vAlign w:val="center"/>
           </w:tcPr>
           <w:p>
@@ -9021,6 +8961,7 @@
         <w:tc>
           <w:tcPr>
             <w:tcW w:w="5245" w:type="dxa"/>
+            <w:shd w:val="clear" w:color="auto" w:fill="D9D9D9" w:themeFill="background1" w:themeFillShade="D9"/>
             <w:vAlign w:val="center"/>
           </w:tcPr>
           <w:p>
@@ -9042,6 +8983,7 @@
         <w:tc>
           <w:tcPr>
             <w:tcW w:w="4677" w:type="dxa"/>
+            <w:shd w:val="clear" w:color="auto" w:fill="D9D9D9" w:themeFill="background1" w:themeFillShade="D9"/>
             <w:vAlign w:val="center"/>
           </w:tcPr>
           <w:p>
@@ -9170,6 +9112,7 @@
         <w:tc>
           <w:tcPr>
             <w:tcW w:w="1418" w:type="dxa"/>
+            <w:shd w:val="clear" w:color="auto" w:fill="auto"/>
             <w:vAlign w:val="center"/>
           </w:tcPr>
           <w:p>
@@ -9201,6 +9144,7 @@
         <w:tc>
           <w:tcPr>
             <w:tcW w:w="2268" w:type="dxa"/>
+            <w:shd w:val="clear" w:color="auto" w:fill="auto"/>
             <w:vAlign w:val="center"/>
           </w:tcPr>
           <w:p>
@@ -9239,6 +9183,7 @@
         <w:tc>
           <w:tcPr>
             <w:tcW w:w="5245" w:type="dxa"/>
+            <w:shd w:val="clear" w:color="auto" w:fill="auto"/>
             <w:vAlign w:val="center"/>
           </w:tcPr>
           <w:p>
@@ -9262,6 +9207,7 @@
         <w:tc>
           <w:tcPr>
             <w:tcW w:w="4677" w:type="dxa"/>
+            <w:shd w:val="clear" w:color="auto" w:fill="auto"/>
             <w:vAlign w:val="center"/>
           </w:tcPr>
           <w:p>
@@ -9454,6 +9400,7 @@
         <w:tc>
           <w:tcPr>
             <w:tcW w:w="1418" w:type="dxa"/>
+            <w:shd w:val="clear" w:color="auto" w:fill="D9D9D9" w:themeFill="background1" w:themeFillShade="D9"/>
             <w:vAlign w:val="center"/>
           </w:tcPr>
           <w:p>
@@ -9474,6 +9421,7 @@
         <w:tc>
           <w:tcPr>
             <w:tcW w:w="2268" w:type="dxa"/>
+            <w:shd w:val="clear" w:color="auto" w:fill="D9D9D9" w:themeFill="background1" w:themeFillShade="D9"/>
             <w:vAlign w:val="center"/>
           </w:tcPr>
           <w:p>
@@ -9512,6 +9460,7 @@
         <w:tc>
           <w:tcPr>
             <w:tcW w:w="5245" w:type="dxa"/>
+            <w:shd w:val="clear" w:color="auto" w:fill="D9D9D9" w:themeFill="background1" w:themeFillShade="D9"/>
             <w:vAlign w:val="center"/>
           </w:tcPr>
           <w:p>
@@ -9547,6 +9496,7 @@
         <w:tc>
           <w:tcPr>
             <w:tcW w:w="4677" w:type="dxa"/>
+            <w:shd w:val="clear" w:color="auto" w:fill="D9D9D9" w:themeFill="background1" w:themeFillShade="D9"/>
             <w:vAlign w:val="center"/>
           </w:tcPr>
           <w:p>
@@ -9699,6 +9649,7 @@
         <w:tc>
           <w:tcPr>
             <w:tcW w:w="1418" w:type="dxa"/>
+            <w:shd w:val="clear" w:color="auto" w:fill="auto"/>
             <w:vAlign w:val="center"/>
           </w:tcPr>
           <w:p>
@@ -9719,6 +9670,7 @@
         <w:tc>
           <w:tcPr>
             <w:tcW w:w="2268" w:type="dxa"/>
+            <w:shd w:val="clear" w:color="auto" w:fill="auto"/>
             <w:vAlign w:val="center"/>
           </w:tcPr>
           <w:p>
@@ -9747,6 +9699,7 @@
         <w:tc>
           <w:tcPr>
             <w:tcW w:w="5245" w:type="dxa"/>
+            <w:shd w:val="clear" w:color="auto" w:fill="auto"/>
             <w:vAlign w:val="center"/>
           </w:tcPr>
           <w:p>
@@ -9780,6 +9733,7 @@
         <w:tc>
           <w:tcPr>
             <w:tcW w:w="4677" w:type="dxa"/>
+            <w:shd w:val="clear" w:color="auto" w:fill="auto"/>
             <w:vAlign w:val="center"/>
           </w:tcPr>
           <w:p>
@@ -9857,6 +9811,7 @@
         <w:tc>
           <w:tcPr>
             <w:tcW w:w="1418" w:type="dxa"/>
+            <w:shd w:val="clear" w:color="auto" w:fill="D9D9D9" w:themeFill="background1" w:themeFillShade="D9"/>
             <w:vAlign w:val="center"/>
           </w:tcPr>
           <w:p>
@@ -9877,6 +9832,7 @@
         <w:tc>
           <w:tcPr>
             <w:tcW w:w="2268" w:type="dxa"/>
+            <w:shd w:val="clear" w:color="auto" w:fill="D9D9D9" w:themeFill="background1" w:themeFillShade="D9"/>
             <w:vAlign w:val="center"/>
           </w:tcPr>
           <w:p>
@@ -9897,6 +9853,7 @@
         <w:tc>
           <w:tcPr>
             <w:tcW w:w="5245" w:type="dxa"/>
+            <w:shd w:val="clear" w:color="auto" w:fill="D9D9D9" w:themeFill="background1" w:themeFillShade="D9"/>
             <w:vAlign w:val="center"/>
           </w:tcPr>
           <w:p>
@@ -9918,6 +9875,7 @@
         <w:tc>
           <w:tcPr>
             <w:tcW w:w="4677" w:type="dxa"/>
+            <w:shd w:val="clear" w:color="auto" w:fill="D9D9D9" w:themeFill="background1" w:themeFillShade="D9"/>
             <w:vAlign w:val="center"/>
           </w:tcPr>
           <w:p>
@@ -10014,6 +9972,7 @@
         <w:tc>
           <w:tcPr>
             <w:tcW w:w="1418" w:type="dxa"/>
+            <w:shd w:val="clear" w:color="auto" w:fill="auto"/>
             <w:vAlign w:val="center"/>
           </w:tcPr>
           <w:p>
@@ -10034,6 +9993,7 @@
         <w:tc>
           <w:tcPr>
             <w:tcW w:w="2268" w:type="dxa"/>
+            <w:shd w:val="clear" w:color="auto" w:fill="auto"/>
             <w:vAlign w:val="center"/>
           </w:tcPr>
           <w:p>
@@ -10054,6 +10014,7 @@
         <w:tc>
           <w:tcPr>
             <w:tcW w:w="5245" w:type="dxa"/>
+            <w:shd w:val="clear" w:color="auto" w:fill="auto"/>
             <w:vAlign w:val="center"/>
           </w:tcPr>
           <w:p>
@@ -10075,6 +10036,7 @@
         <w:tc>
           <w:tcPr>
             <w:tcW w:w="4677" w:type="dxa"/>
+            <w:shd w:val="clear" w:color="auto" w:fill="auto"/>
             <w:vAlign w:val="center"/>
           </w:tcPr>
           <w:p>
@@ -10097,20 +10059,11 @@
     </w:tbl>
     <w:p>
       <w:pPr>
-        <w:pBdr>
-          <w:top w:val="nil"/>
-          <w:left w:val="nil"/>
-          <w:bottom w:val="nil"/>
-          <w:right w:val="nil"/>
-          <w:between w:val="nil"/>
-        </w:pBdr>
-        <w:spacing w:line="240" w:lineRule="auto"/>
+        <w:pStyle w:val="Lgende"/>
         <w:rPr>
           <w:rFonts w:ascii="Calibri" w:hAnsi="Calibri" w:cs="Calibri"/>
-          <w:i/>
+          <w:i w:val="0"/>
           <w:color w:val="595959"/>
-          <w:sz w:val="18"/>
-          <w:szCs w:val="18"/>
         </w:rPr>
         <w:sectPr>
           <w:headerReference w:type="default" r:id="rId19"/>
@@ -10121,29 +10074,42 @@
           <w:cols w:space="720"/>
         </w:sectPr>
       </w:pPr>
-      <w:bookmarkStart w:id="24" w:name="_heading=h.3cqmetx" w:colFirst="0" w:colLast="0"/>
-      <w:bookmarkEnd w:id="24"/>
-      <w:r>
-        <w:rPr>
-          <w:rFonts w:ascii="Calibri" w:hAnsi="Calibri" w:cs="Calibri"/>
-          <w:i/>
-          <w:color w:val="595959"/>
-          <w:sz w:val="18"/>
-          <w:szCs w:val="18"/>
-        </w:rPr>
-        <w:t>Tableau 6 - Liste des profils sélectionnés pour le projet Crypto-plateforme</w:t>
-      </w:r>
+      <w:bookmarkStart w:id="67" w:name="_Toc113997949"/>
+      <w:r>
+        <w:t xml:space="preserve">Tableau </w:t>
+      </w:r>
+      <w:fldSimple w:instr=" SEQ Tableau \* ARABIC ">
+        <w:r>
+          <w:rPr>
+            <w:noProof/>
+          </w:rPr>
+          <w:t>6</w:t>
+        </w:r>
+      </w:fldSimple>
+      <w:r>
+        <w:t xml:space="preserve"> </w:t>
+      </w:r>
+      <w:r>
+        <w:t>- Liste des profils sélectionnés pour le projet Crypto-plateforme</w:t>
+      </w:r>
+      <w:bookmarkEnd w:id="67"/>
     </w:p>
     <w:p>
       <w:pPr>
         <w:pStyle w:val="Titre1"/>
       </w:pPr>
-      <w:bookmarkStart w:id="25" w:name="_Toc113864159"/>
+      <w:bookmarkStart w:id="68" w:name="_Toc113997526"/>
+      <w:bookmarkStart w:id="69" w:name="_Toc113997592"/>
+      <w:bookmarkStart w:id="70" w:name="_Toc113997618"/>
+      <w:bookmarkStart w:id="71" w:name="_Toc113997932"/>
       <w:r>
         <w:lastRenderedPageBreak/>
         <w:t>INDICATEURS DE SUIVI (KPI)</w:t>
       </w:r>
-      <w:bookmarkEnd w:id="25"/>
+      <w:bookmarkEnd w:id="68"/>
+      <w:bookmarkEnd w:id="69"/>
+      <w:bookmarkEnd w:id="70"/>
+      <w:bookmarkEnd w:id="71"/>
     </w:p>
     <w:p>
       <w:pPr>
@@ -10159,7 +10125,9 @@
         <w:t>.</w:t>
       </w:r>
       <w:r>
-        <w:br/>
+        <w:t xml:space="preserve"> </w:t>
+      </w:r>
+      <w:r>
         <w:t>Des mesures correctives devront être mise en œuvre en cas de valeur non atteinte.</w:t>
       </w:r>
     </w:p>
@@ -10174,8 +10142,8 @@
       <w:tblGrid>
         <w:gridCol w:w="889"/>
         <w:gridCol w:w="3790"/>
-        <w:gridCol w:w="3260"/>
-        <w:gridCol w:w="2268"/>
+        <w:gridCol w:w="2835"/>
+        <w:gridCol w:w="2693"/>
       </w:tblGrid>
       <w:tr>
         <w:trPr>
@@ -10244,7 +10212,7 @@
         </w:tc>
         <w:tc>
           <w:tcPr>
-            <w:tcW w:w="3260" w:type="dxa"/>
+            <w:tcW w:w="2835" w:type="dxa"/>
             <w:tcBorders>
               <w:top w:val="single" w:sz="4" w:space="0" w:color="000000"/>
               <w:left w:val="nil"/>
@@ -10274,7 +10242,7 @@
         </w:tc>
         <w:tc>
           <w:tcPr>
-            <w:tcW w:w="2268" w:type="dxa"/>
+            <w:tcW w:w="2693" w:type="dxa"/>
             <w:tcBorders>
               <w:top w:val="single" w:sz="4" w:space="0" w:color="000000"/>
               <w:left w:val="nil"/>
@@ -10307,7 +10275,7 @@
       </w:tr>
       <w:tr>
         <w:trPr>
-          <w:trHeight w:val="964"/>
+          <w:trHeight w:val="283"/>
         </w:trPr>
         <w:tc>
           <w:tcPr>
@@ -10411,7 +10379,7 @@
         </w:tc>
         <w:tc>
           <w:tcPr>
-            <w:tcW w:w="3260" w:type="dxa"/>
+            <w:tcW w:w="2835" w:type="dxa"/>
             <w:tcBorders>
               <w:top w:val="single" w:sz="8" w:space="0" w:color="000000"/>
               <w:bottom w:val="single" w:sz="4" w:space="0" w:color="000000"/>
@@ -10439,7 +10407,7 @@
         </w:tc>
         <w:tc>
           <w:tcPr>
-            <w:tcW w:w="2268" w:type="dxa"/>
+            <w:tcW w:w="2693" w:type="dxa"/>
             <w:tcBorders>
               <w:top w:val="single" w:sz="8" w:space="0" w:color="000000"/>
               <w:left w:val="nil"/>
@@ -10461,7 +10429,7 @@
       </w:tr>
       <w:tr>
         <w:trPr>
-          <w:trHeight w:val="964"/>
+          <w:trHeight w:val="283"/>
         </w:trPr>
         <w:tc>
           <w:tcPr>
@@ -10553,7 +10521,7 @@
         </w:tc>
         <w:tc>
           <w:tcPr>
-            <w:tcW w:w="3260" w:type="dxa"/>
+            <w:tcW w:w="2835" w:type="dxa"/>
             <w:tcBorders>
               <w:top w:val="single" w:sz="4" w:space="0" w:color="000000"/>
               <w:bottom w:val="single" w:sz="4" w:space="0" w:color="000000"/>
@@ -10581,7 +10549,7 @@
         </w:tc>
         <w:tc>
           <w:tcPr>
-            <w:tcW w:w="2268" w:type="dxa"/>
+            <w:tcW w:w="2693" w:type="dxa"/>
             <w:tcBorders>
               <w:top w:val="single" w:sz="4" w:space="0" w:color="000000"/>
               <w:left w:val="nil"/>
@@ -10603,7 +10571,7 @@
       </w:tr>
       <w:tr>
         <w:trPr>
-          <w:trHeight w:val="964"/>
+          <w:trHeight w:val="283"/>
         </w:trPr>
         <w:tc>
           <w:tcPr>
@@ -10653,7 +10621,7 @@
         </w:tc>
         <w:tc>
           <w:tcPr>
-            <w:tcW w:w="3260" w:type="dxa"/>
+            <w:tcW w:w="2835" w:type="dxa"/>
             <w:tcBorders>
               <w:top w:val="single" w:sz="4" w:space="0" w:color="000000"/>
               <w:bottom w:val="single" w:sz="4" w:space="0" w:color="000000"/>
@@ -10672,7 +10640,7 @@
         </w:tc>
         <w:tc>
           <w:tcPr>
-            <w:tcW w:w="2268" w:type="dxa"/>
+            <w:tcW w:w="2693" w:type="dxa"/>
             <w:tcBorders>
               <w:top w:val="single" w:sz="4" w:space="0" w:color="000000"/>
               <w:left w:val="nil"/>
@@ -10694,7 +10662,7 @@
       </w:tr>
       <w:tr>
         <w:trPr>
-          <w:trHeight w:val="964"/>
+          <w:trHeight w:val="283"/>
         </w:trPr>
         <w:tc>
           <w:tcPr>
@@ -10762,7 +10730,7 @@
         </w:tc>
         <w:tc>
           <w:tcPr>
-            <w:tcW w:w="3260" w:type="dxa"/>
+            <w:tcW w:w="2835" w:type="dxa"/>
             <w:tcBorders>
               <w:top w:val="single" w:sz="4" w:space="0" w:color="000000"/>
               <w:bottom w:val="single" w:sz="4" w:space="0" w:color="000000"/>
@@ -10781,7 +10749,7 @@
         </w:tc>
         <w:tc>
           <w:tcPr>
-            <w:tcW w:w="2268" w:type="dxa"/>
+            <w:tcW w:w="2693" w:type="dxa"/>
             <w:tcBorders>
               <w:top w:val="single" w:sz="4" w:space="0" w:color="000000"/>
               <w:left w:val="nil"/>
@@ -10804,7 +10772,7 @@
       </w:tr>
       <w:tr>
         <w:trPr>
-          <w:trHeight w:val="964"/>
+          <w:trHeight w:val="283"/>
         </w:trPr>
         <w:tc>
           <w:tcPr>
@@ -10872,7 +10840,7 @@
         </w:tc>
         <w:tc>
           <w:tcPr>
-            <w:tcW w:w="3260" w:type="dxa"/>
+            <w:tcW w:w="2835" w:type="dxa"/>
             <w:tcBorders>
               <w:top w:val="single" w:sz="4" w:space="0" w:color="000000"/>
               <w:bottom w:val="single" w:sz="4" w:space="0" w:color="000000"/>
@@ -10891,7 +10859,7 @@
         </w:tc>
         <w:tc>
           <w:tcPr>
-            <w:tcW w:w="2268" w:type="dxa"/>
+            <w:tcW w:w="2693" w:type="dxa"/>
             <w:tcBorders>
               <w:top w:val="single" w:sz="4" w:space="0" w:color="000000"/>
               <w:left w:val="nil"/>
@@ -10907,14 +10875,23 @@
               <w:jc w:val="center"/>
             </w:pPr>
             <w:r>
-              <w:t>Complétion MVP et V2 dans les délais prévus (voir KPI-4).</w:t>
+              <w:t xml:space="preserve">Complétion MVP et </w:t>
+            </w:r>
+            <w:r>
+              <w:t xml:space="preserve">MVP + API </w:t>
+            </w:r>
+            <w:r>
+              <w:t>dans les délais prévus</w:t>
+            </w:r>
+            <w:r>
+              <w:t>.</w:t>
             </w:r>
           </w:p>
         </w:tc>
       </w:tr>
       <w:tr>
         <w:trPr>
-          <w:trHeight w:val="964"/>
+          <w:trHeight w:val="283"/>
         </w:trPr>
         <w:tc>
           <w:tcPr>
@@ -10978,7 +10955,7 @@
         </w:tc>
         <w:tc>
           <w:tcPr>
-            <w:tcW w:w="3260" w:type="dxa"/>
+            <w:tcW w:w="2835" w:type="dxa"/>
             <w:tcBorders>
               <w:top w:val="single" w:sz="4" w:space="0" w:color="000000"/>
               <w:bottom w:val="single" w:sz="4" w:space="0" w:color="000000"/>
@@ -10997,7 +10974,7 @@
         </w:tc>
         <w:tc>
           <w:tcPr>
-            <w:tcW w:w="2268" w:type="dxa"/>
+            <w:tcW w:w="2693" w:type="dxa"/>
             <w:tcBorders>
               <w:top w:val="single" w:sz="4" w:space="0" w:color="000000"/>
               <w:left w:val="nil"/>
@@ -11029,7 +11006,7 @@
       </w:tr>
       <w:tr>
         <w:trPr>
-          <w:trHeight w:val="964"/>
+          <w:trHeight w:val="283"/>
         </w:trPr>
         <w:tc>
           <w:tcPr>
@@ -11093,7 +11070,7 @@
         </w:tc>
         <w:tc>
           <w:tcPr>
-            <w:tcW w:w="3260" w:type="dxa"/>
+            <w:tcW w:w="2835" w:type="dxa"/>
             <w:tcBorders>
               <w:top w:val="single" w:sz="4" w:space="0" w:color="000000"/>
               <w:bottom w:val="single" w:sz="4" w:space="0" w:color="000000"/>
@@ -11120,7 +11097,7 @@
         </w:tc>
         <w:tc>
           <w:tcPr>
-            <w:tcW w:w="2268" w:type="dxa"/>
+            <w:tcW w:w="2693" w:type="dxa"/>
             <w:tcBorders>
               <w:top w:val="single" w:sz="4" w:space="0" w:color="000000"/>
               <w:left w:val="nil"/>
@@ -11156,7 +11133,7 @@
       </w:tr>
       <w:tr>
         <w:trPr>
-          <w:trHeight w:val="964"/>
+          <w:trHeight w:val="283"/>
         </w:trPr>
         <w:tc>
           <w:tcPr>
@@ -11220,7 +11197,7 @@
         </w:tc>
         <w:tc>
           <w:tcPr>
-            <w:tcW w:w="3260" w:type="dxa"/>
+            <w:tcW w:w="2835" w:type="dxa"/>
             <w:tcBorders>
               <w:top w:val="single" w:sz="4" w:space="0" w:color="000000"/>
               <w:bottom w:val="single" w:sz="4" w:space="0" w:color="000000"/>
@@ -11247,7 +11224,7 @@
         </w:tc>
         <w:tc>
           <w:tcPr>
-            <w:tcW w:w="2268" w:type="dxa"/>
+            <w:tcW w:w="2693" w:type="dxa"/>
             <w:tcBorders>
               <w:top w:val="single" w:sz="4" w:space="0" w:color="000000"/>
               <w:left w:val="nil"/>
@@ -11268,61 +11245,513 @@
           </w:p>
         </w:tc>
       </w:tr>
+      <w:tr>
+        <w:trPr>
+          <w:trHeight w:val="283"/>
+        </w:trPr>
+        <w:tc>
+          <w:tcPr>
+            <w:tcW w:w="889" w:type="dxa"/>
+            <w:tcBorders>
+              <w:top w:val="single" w:sz="4" w:space="0" w:color="000000"/>
+              <w:left w:val="single" w:sz="4" w:space="0" w:color="000000"/>
+              <w:bottom w:val="single" w:sz="4" w:space="0" w:color="000000"/>
+            </w:tcBorders>
+            <w:shd w:val="clear" w:color="auto" w:fill="auto"/>
+            <w:vAlign w:val="center"/>
+          </w:tcPr>
+          <w:p>
+            <w:pPr>
+              <w:spacing w:after="0" w:line="240" w:lineRule="auto"/>
+              <w:jc w:val="center"/>
+              <w:rPr>
+                <w:b/>
+              </w:rPr>
+            </w:pPr>
+            <w:r>
+              <w:rPr>
+                <w:b/>
+              </w:rPr>
+              <w:t>KPI-9</w:t>
+            </w:r>
+          </w:p>
+        </w:tc>
+        <w:tc>
+          <w:tcPr>
+            <w:tcW w:w="3790" w:type="dxa"/>
+            <w:tcBorders>
+              <w:top w:val="single" w:sz="4" w:space="0" w:color="000000"/>
+              <w:bottom w:val="single" w:sz="4" w:space="0" w:color="000000"/>
+            </w:tcBorders>
+            <w:vAlign w:val="center"/>
+          </w:tcPr>
+          <w:p>
+            <w:pPr>
+              <w:pBdr>
+                <w:top w:val="nil"/>
+                <w:left w:val="nil"/>
+                <w:bottom w:val="nil"/>
+                <w:right w:val="nil"/>
+                <w:between w:val="nil"/>
+              </w:pBdr>
+              <w:spacing w:after="0" w:line="240" w:lineRule="auto"/>
+              <w:rPr>
+                <w:rFonts w:ascii="Calibri" w:hAnsi="Calibri" w:cs="Calibri"/>
+                <w:color w:val="000000"/>
+              </w:rPr>
+            </w:pPr>
+            <w:r>
+              <w:rPr>
+                <w:rFonts w:ascii="Calibri" w:hAnsi="Calibri" w:cs="Calibri"/>
+                <w:color w:val="000000"/>
+              </w:rPr>
+              <w:t>Taux de réalisation des formations</w:t>
+            </w:r>
+          </w:p>
+        </w:tc>
+        <w:tc>
+          <w:tcPr>
+            <w:tcW w:w="2835" w:type="dxa"/>
+            <w:tcBorders>
+              <w:top w:val="single" w:sz="4" w:space="0" w:color="000000"/>
+              <w:bottom w:val="single" w:sz="4" w:space="0" w:color="000000"/>
+            </w:tcBorders>
+            <w:shd w:val="clear" w:color="auto" w:fill="auto"/>
+            <w:vAlign w:val="center"/>
+          </w:tcPr>
+          <w:p>
+            <w:pPr>
+              <w:spacing w:after="0" w:line="240" w:lineRule="auto"/>
+            </w:pPr>
+            <w:r>
+              <w:t>Suivi d’avancement des formations</w:t>
+            </w:r>
+          </w:p>
+        </w:tc>
+        <w:tc>
+          <w:tcPr>
+            <w:tcW w:w="2693" w:type="dxa"/>
+            <w:tcBorders>
+              <w:top w:val="single" w:sz="4" w:space="0" w:color="000000"/>
+              <w:left w:val="nil"/>
+              <w:bottom w:val="single" w:sz="4" w:space="0" w:color="000000"/>
+              <w:right w:val="single" w:sz="4" w:space="0" w:color="000000"/>
+            </w:tcBorders>
+            <w:vAlign w:val="center"/>
+          </w:tcPr>
+          <w:p>
+            <w:pPr>
+              <w:keepNext/>
+              <w:spacing w:after="0" w:line="240" w:lineRule="auto"/>
+              <w:jc w:val="center"/>
+            </w:pPr>
+            <w:r>
+              <w:t>100%</w:t>
+            </w:r>
+          </w:p>
+        </w:tc>
+      </w:tr>
+      <w:tr>
+        <w:trPr>
+          <w:trHeight w:val="283"/>
+        </w:trPr>
+        <w:tc>
+          <w:tcPr>
+            <w:tcW w:w="889" w:type="dxa"/>
+            <w:tcBorders>
+              <w:top w:val="single" w:sz="4" w:space="0" w:color="000000"/>
+              <w:left w:val="single" w:sz="4" w:space="0" w:color="000000"/>
+              <w:bottom w:val="single" w:sz="4" w:space="0" w:color="000000"/>
+            </w:tcBorders>
+            <w:shd w:val="clear" w:color="auto" w:fill="auto"/>
+            <w:vAlign w:val="center"/>
+          </w:tcPr>
+          <w:p>
+            <w:pPr>
+              <w:spacing w:after="0" w:line="240" w:lineRule="auto"/>
+              <w:jc w:val="center"/>
+              <w:rPr>
+                <w:b/>
+              </w:rPr>
+            </w:pPr>
+            <w:r>
+              <w:rPr>
+                <w:b/>
+              </w:rPr>
+              <w:t>KPI-</w:t>
+            </w:r>
+            <w:r>
+              <w:rPr>
+                <w:b/>
+              </w:rPr>
+              <w:t>10</w:t>
+            </w:r>
+          </w:p>
+        </w:tc>
+        <w:tc>
+          <w:tcPr>
+            <w:tcW w:w="3790" w:type="dxa"/>
+            <w:tcBorders>
+              <w:top w:val="single" w:sz="4" w:space="0" w:color="000000"/>
+              <w:bottom w:val="single" w:sz="4" w:space="0" w:color="000000"/>
+            </w:tcBorders>
+            <w:vAlign w:val="center"/>
+          </w:tcPr>
+          <w:p>
+            <w:pPr>
+              <w:pBdr>
+                <w:top w:val="nil"/>
+                <w:left w:val="nil"/>
+                <w:bottom w:val="nil"/>
+                <w:right w:val="nil"/>
+                <w:between w:val="nil"/>
+              </w:pBdr>
+              <w:spacing w:after="0" w:line="240" w:lineRule="auto"/>
+              <w:rPr>
+                <w:rFonts w:ascii="Calibri" w:hAnsi="Calibri" w:cs="Calibri"/>
+                <w:color w:val="000000"/>
+              </w:rPr>
+            </w:pPr>
+            <w:r>
+              <w:rPr>
+                <w:rFonts w:ascii="Calibri" w:hAnsi="Calibri" w:cs="Calibri"/>
+                <w:color w:val="000000"/>
+              </w:rPr>
+              <w:t>Adéquation des profils collaborateurs retenus aux fiches de poste</w:t>
+            </w:r>
+          </w:p>
+        </w:tc>
+        <w:tc>
+          <w:tcPr>
+            <w:tcW w:w="2835" w:type="dxa"/>
+            <w:tcBorders>
+              <w:top w:val="single" w:sz="4" w:space="0" w:color="000000"/>
+              <w:bottom w:val="single" w:sz="4" w:space="0" w:color="000000"/>
+            </w:tcBorders>
+            <w:shd w:val="clear" w:color="auto" w:fill="auto"/>
+            <w:vAlign w:val="center"/>
+          </w:tcPr>
+          <w:p>
+            <w:pPr>
+              <w:spacing w:after="0" w:line="240" w:lineRule="auto"/>
+            </w:pPr>
+            <w:r>
+              <w:t xml:space="preserve">Outil de </w:t>
+            </w:r>
+            <w:proofErr w:type="spellStart"/>
+            <w:r>
+              <w:t>scoring</w:t>
+            </w:r>
+            <w:proofErr w:type="spellEnd"/>
+            <w:r>
+              <w:t xml:space="preserve"> (après formation)</w:t>
+            </w:r>
+          </w:p>
+        </w:tc>
+        <w:tc>
+          <w:tcPr>
+            <w:tcW w:w="2693" w:type="dxa"/>
+            <w:tcBorders>
+              <w:top w:val="single" w:sz="4" w:space="0" w:color="000000"/>
+              <w:left w:val="nil"/>
+              <w:bottom w:val="single" w:sz="4" w:space="0" w:color="000000"/>
+              <w:right w:val="single" w:sz="4" w:space="0" w:color="000000"/>
+            </w:tcBorders>
+            <w:vAlign w:val="center"/>
+          </w:tcPr>
+          <w:p>
+            <w:pPr>
+              <w:keepNext/>
+              <w:spacing w:after="0" w:line="240" w:lineRule="auto"/>
+              <w:jc w:val="center"/>
+            </w:pPr>
+            <w:r>
+              <w:t>&gt;= 9/10</w:t>
+            </w:r>
+          </w:p>
+        </w:tc>
+      </w:tr>
+      <w:tr>
+        <w:trPr>
+          <w:trHeight w:val="283"/>
+        </w:trPr>
+        <w:tc>
+          <w:tcPr>
+            <w:tcW w:w="889" w:type="dxa"/>
+            <w:tcBorders>
+              <w:top w:val="single" w:sz="4" w:space="0" w:color="000000"/>
+              <w:left w:val="single" w:sz="4" w:space="0" w:color="000000"/>
+              <w:bottom w:val="single" w:sz="4" w:space="0" w:color="000000"/>
+            </w:tcBorders>
+            <w:shd w:val="clear" w:color="auto" w:fill="auto"/>
+            <w:vAlign w:val="center"/>
+          </w:tcPr>
+          <w:p>
+            <w:pPr>
+              <w:spacing w:after="0" w:line="240" w:lineRule="auto"/>
+              <w:jc w:val="center"/>
+              <w:rPr>
+                <w:b/>
+              </w:rPr>
+            </w:pPr>
+            <w:r>
+              <w:rPr>
+                <w:b/>
+              </w:rPr>
+              <w:t>KPI-11</w:t>
+            </w:r>
+          </w:p>
+        </w:tc>
+        <w:tc>
+          <w:tcPr>
+            <w:tcW w:w="3790" w:type="dxa"/>
+            <w:tcBorders>
+              <w:top w:val="single" w:sz="4" w:space="0" w:color="000000"/>
+              <w:bottom w:val="single" w:sz="4" w:space="0" w:color="000000"/>
+            </w:tcBorders>
+            <w:vAlign w:val="center"/>
+          </w:tcPr>
+          <w:p>
+            <w:pPr>
+              <w:pBdr>
+                <w:top w:val="nil"/>
+                <w:left w:val="nil"/>
+                <w:bottom w:val="nil"/>
+                <w:right w:val="nil"/>
+                <w:between w:val="nil"/>
+              </w:pBdr>
+              <w:spacing w:after="0" w:line="240" w:lineRule="auto"/>
+              <w:rPr>
+                <w:rFonts w:ascii="Calibri" w:hAnsi="Calibri" w:cs="Calibri"/>
+                <w:color w:val="000000"/>
+              </w:rPr>
+            </w:pPr>
+            <w:r>
+              <w:rPr>
+                <w:rFonts w:ascii="Calibri" w:hAnsi="Calibri" w:cs="Calibri"/>
+                <w:color w:val="000000"/>
+              </w:rPr>
+              <w:t xml:space="preserve">Respects des cérémonies (planification, contenu, durée …) </w:t>
+            </w:r>
+          </w:p>
+        </w:tc>
+        <w:tc>
+          <w:tcPr>
+            <w:tcW w:w="2835" w:type="dxa"/>
+            <w:tcBorders>
+              <w:top w:val="single" w:sz="4" w:space="0" w:color="000000"/>
+              <w:bottom w:val="single" w:sz="4" w:space="0" w:color="000000"/>
+            </w:tcBorders>
+            <w:shd w:val="clear" w:color="auto" w:fill="auto"/>
+            <w:vAlign w:val="center"/>
+          </w:tcPr>
+          <w:p>
+            <w:pPr>
+              <w:spacing w:after="0" w:line="240" w:lineRule="auto"/>
+            </w:pPr>
+            <w:r>
+              <w:t>Suivi des cérémonies (notation / 10)</w:t>
+            </w:r>
+          </w:p>
+        </w:tc>
+        <w:tc>
+          <w:tcPr>
+            <w:tcW w:w="2693" w:type="dxa"/>
+            <w:tcBorders>
+              <w:top w:val="single" w:sz="4" w:space="0" w:color="000000"/>
+              <w:left w:val="nil"/>
+              <w:bottom w:val="single" w:sz="4" w:space="0" w:color="000000"/>
+              <w:right w:val="single" w:sz="4" w:space="0" w:color="000000"/>
+            </w:tcBorders>
+            <w:vAlign w:val="center"/>
+          </w:tcPr>
+          <w:p>
+            <w:pPr>
+              <w:keepNext/>
+              <w:spacing w:after="0" w:line="240" w:lineRule="auto"/>
+              <w:jc w:val="center"/>
+            </w:pPr>
+            <w:r>
+              <w:t>&gt;= 7,5/10</w:t>
+            </w:r>
+          </w:p>
+        </w:tc>
+      </w:tr>
+      <w:tr>
+        <w:trPr>
+          <w:trHeight w:val="283"/>
+        </w:trPr>
+        <w:tc>
+          <w:tcPr>
+            <w:tcW w:w="889" w:type="dxa"/>
+            <w:tcBorders>
+              <w:top w:val="single" w:sz="4" w:space="0" w:color="000000"/>
+              <w:left w:val="single" w:sz="4" w:space="0" w:color="000000"/>
+              <w:bottom w:val="single" w:sz="4" w:space="0" w:color="000000"/>
+            </w:tcBorders>
+            <w:shd w:val="clear" w:color="auto" w:fill="auto"/>
+            <w:vAlign w:val="center"/>
+          </w:tcPr>
+          <w:p>
+            <w:pPr>
+              <w:spacing w:after="0" w:line="240" w:lineRule="auto"/>
+              <w:jc w:val="center"/>
+              <w:rPr>
+                <w:b/>
+              </w:rPr>
+            </w:pPr>
+            <w:r>
+              <w:rPr>
+                <w:b/>
+              </w:rPr>
+              <w:t>KPI-12</w:t>
+            </w:r>
+          </w:p>
+        </w:tc>
+        <w:tc>
+          <w:tcPr>
+            <w:tcW w:w="3790" w:type="dxa"/>
+            <w:tcBorders>
+              <w:top w:val="single" w:sz="4" w:space="0" w:color="000000"/>
+              <w:bottom w:val="single" w:sz="4" w:space="0" w:color="000000"/>
+            </w:tcBorders>
+            <w:vAlign w:val="center"/>
+          </w:tcPr>
+          <w:p>
+            <w:pPr>
+              <w:pBdr>
+                <w:top w:val="nil"/>
+                <w:left w:val="nil"/>
+                <w:bottom w:val="nil"/>
+                <w:right w:val="nil"/>
+                <w:between w:val="nil"/>
+              </w:pBdr>
+              <w:spacing w:after="0" w:line="240" w:lineRule="auto"/>
+              <w:rPr>
+                <w:rFonts w:ascii="Calibri" w:hAnsi="Calibri" w:cs="Calibri"/>
+                <w:color w:val="000000"/>
+              </w:rPr>
+            </w:pPr>
+            <w:r>
+              <w:rPr>
+                <w:rFonts w:ascii="Calibri" w:hAnsi="Calibri" w:cs="Calibri"/>
+                <w:color w:val="000000"/>
+              </w:rPr>
+              <w:t xml:space="preserve">Satisfaction des collaborateurs </w:t>
+            </w:r>
+          </w:p>
+        </w:tc>
+        <w:tc>
+          <w:tcPr>
+            <w:tcW w:w="2835" w:type="dxa"/>
+            <w:tcBorders>
+              <w:top w:val="single" w:sz="4" w:space="0" w:color="000000"/>
+              <w:bottom w:val="single" w:sz="4" w:space="0" w:color="000000"/>
+            </w:tcBorders>
+            <w:shd w:val="clear" w:color="auto" w:fill="auto"/>
+            <w:vAlign w:val="center"/>
+          </w:tcPr>
+          <w:p>
+            <w:pPr>
+              <w:spacing w:after="0" w:line="240" w:lineRule="auto"/>
+            </w:pPr>
+            <w:r>
+              <w:t xml:space="preserve">Note (/5) lors de la sprint </w:t>
+            </w:r>
+            <w:proofErr w:type="spellStart"/>
+            <w:r>
+              <w:t>retrospective</w:t>
+            </w:r>
+            <w:proofErr w:type="spellEnd"/>
+          </w:p>
+        </w:tc>
+        <w:tc>
+          <w:tcPr>
+            <w:tcW w:w="2693" w:type="dxa"/>
+            <w:tcBorders>
+              <w:top w:val="single" w:sz="4" w:space="0" w:color="000000"/>
+              <w:left w:val="nil"/>
+              <w:bottom w:val="single" w:sz="4" w:space="0" w:color="000000"/>
+              <w:right w:val="single" w:sz="4" w:space="0" w:color="000000"/>
+            </w:tcBorders>
+            <w:vAlign w:val="center"/>
+          </w:tcPr>
+          <w:p>
+            <w:pPr>
+              <w:keepNext/>
+              <w:spacing w:after="0" w:line="240" w:lineRule="auto"/>
+              <w:jc w:val="center"/>
+            </w:pPr>
+            <w:r>
+              <w:t>&gt;</w:t>
+            </w:r>
+            <w:r>
+              <w:t xml:space="preserve">= 4/5 </w:t>
+            </w:r>
+          </w:p>
+        </w:tc>
+      </w:tr>
     </w:tbl>
     <w:p>
       <w:pPr>
-        <w:pBdr>
-          <w:top w:val="nil"/>
-          <w:left w:val="nil"/>
-          <w:bottom w:val="nil"/>
-          <w:right w:val="nil"/>
-          <w:between w:val="nil"/>
-        </w:pBdr>
-        <w:spacing w:line="240" w:lineRule="auto"/>
-        <w:rPr>
-          <w:rFonts w:ascii="Calibri" w:hAnsi="Calibri" w:cs="Calibri"/>
-          <w:i/>
-          <w:color w:val="595959"/>
-          <w:sz w:val="18"/>
-          <w:szCs w:val="18"/>
-        </w:rPr>
+        <w:pStyle w:val="Lgende"/>
       </w:pPr>
-      <w:bookmarkStart w:id="26" w:name="_heading=h.4bvk7pj" w:colFirst="0" w:colLast="0"/>
-      <w:bookmarkEnd w:id="26"/>
-      <w:r>
-        <w:rPr>
-          <w:rFonts w:ascii="Calibri" w:hAnsi="Calibri" w:cs="Calibri"/>
-          <w:i/>
-          <w:color w:val="595959"/>
-          <w:sz w:val="18"/>
-          <w:szCs w:val="18"/>
-        </w:rPr>
-        <w:t>Tableau 7 : Liste des KPI du projet Crypto-plateforme</w:t>
-      </w:r>
+      <w:bookmarkStart w:id="72" w:name="_Toc113997950"/>
+      <w:r>
+        <w:t xml:space="preserve">Tableau </w:t>
+      </w:r>
+      <w:fldSimple w:instr=" SEQ Tableau \* ARABIC ">
+        <w:r>
+          <w:rPr>
+            <w:noProof/>
+          </w:rPr>
+          <w:t>7</w:t>
+        </w:r>
+      </w:fldSimple>
+      <w:r>
+        <w:t xml:space="preserve"> - </w:t>
+      </w:r>
+      <w:r>
+        <w:t>Liste des KPI du projet Crypto-plateforme</w:t>
+      </w:r>
+      <w:bookmarkEnd w:id="72"/>
     </w:p>
     <w:p>
       <w:pPr>
         <w:pStyle w:val="Titre1"/>
       </w:pPr>
-      <w:bookmarkStart w:id="27" w:name="_Toc113864160"/>
+      <w:bookmarkStart w:id="73" w:name="_Toc113997527"/>
+      <w:bookmarkStart w:id="74" w:name="_Toc113997593"/>
+      <w:bookmarkStart w:id="75" w:name="_Toc113997619"/>
+      <w:bookmarkStart w:id="76" w:name="_Toc113997933"/>
       <w:r>
         <w:lastRenderedPageBreak/>
         <w:t>ANNEXE</w:t>
       </w:r>
-      <w:bookmarkEnd w:id="27"/>
+      <w:bookmarkEnd w:id="73"/>
+      <w:bookmarkEnd w:id="74"/>
+      <w:bookmarkEnd w:id="75"/>
+      <w:bookmarkEnd w:id="76"/>
     </w:p>
     <w:p>
       <w:pPr>
         <w:pStyle w:val="Titre2"/>
       </w:pPr>
-      <w:bookmarkStart w:id="28" w:name="_Toc113864161"/>
+      <w:bookmarkStart w:id="77" w:name="_Toc113997528"/>
+      <w:bookmarkStart w:id="78" w:name="_Toc113997594"/>
+      <w:bookmarkStart w:id="79" w:name="_Toc113997620"/>
+      <w:bookmarkStart w:id="80" w:name="_Toc113997934"/>
       <w:r>
         <w:t>Modèle d’acquisition de compétences de Dreyfus</w:t>
       </w:r>
-      <w:bookmarkEnd w:id="28"/>
+      <w:bookmarkEnd w:id="77"/>
+      <w:bookmarkEnd w:id="78"/>
+      <w:bookmarkEnd w:id="79"/>
+      <w:bookmarkEnd w:id="80"/>
     </w:p>
     <w:p>
       <w:pPr>
+        <w:keepNext/>
         <w:ind w:hanging="1418"/>
       </w:pPr>
       <w:r>
@@ -11368,6 +11797,64 @@
     </w:p>
     <w:p>
       <w:pPr>
+        <w:pStyle w:val="Lgende"/>
+        <w:jc w:val="center"/>
+        <w:rPr>
+          <w:rFonts w:ascii="Calibri" w:hAnsi="Calibri" w:cs="Calibri"/>
+          <w:i w:val="0"/>
+          <w:color w:val="595959"/>
+        </w:rPr>
+      </w:pPr>
+      <w:bookmarkStart w:id="81" w:name="_Toc113997679"/>
+      <w:r>
+        <w:t xml:space="preserve">Figure </w:t>
+      </w:r>
+      <w:fldSimple w:instr=" SEQ Figure \* ARABIC ">
+        <w:r>
+          <w:rPr>
+            <w:noProof/>
+          </w:rPr>
+          <w:t>1</w:t>
+        </w:r>
+      </w:fldSimple>
+      <w:r>
+        <w:t xml:space="preserve"> : </w:t>
+      </w:r>
+      <w:r>
+        <w:t>Modèle d’acquisition de compétences de Dreyfus</w:t>
+      </w:r>
+      <w:bookmarkEnd w:id="81"/>
+      <w:r>
+        <w:br/>
+      </w:r>
+      <w:r>
+        <w:rPr>
+          <w:rFonts w:ascii="Calibri" w:hAnsi="Calibri" w:cs="Calibri"/>
+          <w:color w:val="595959"/>
+        </w:rPr>
+        <w:t xml:space="preserve">(Source : </w:t>
+      </w:r>
+      <w:hyperlink r:id="rId23">
+        <w:r>
+          <w:rPr>
+            <w:rFonts w:ascii="Calibri" w:hAnsi="Calibri" w:cs="Calibri"/>
+            <w:color w:val="0000FF"/>
+            <w:u w:val="single"/>
+          </w:rPr>
+          <w:t>https://skillvalue.com/fr/blog/evaluation-technique/grille-evaluation-competences-comment-la-creer/</w:t>
+        </w:r>
+      </w:hyperlink>
+      <w:r>
+        <w:rPr>
+          <w:rFonts w:ascii="Calibri" w:hAnsi="Calibri" w:cs="Calibri"/>
+          <w:color w:val="595959"/>
+        </w:rPr>
+        <w:t>)</w:t>
+      </w:r>
+    </w:p>
+    <w:p/>
+    <w:p>
+      <w:pPr>
         <w:pBdr>
           <w:top w:val="nil"/>
           <w:left w:val="nil"/>
@@ -11385,427 +11872,640 @@
           <w:szCs w:val="18"/>
         </w:rPr>
       </w:pPr>
-      <w:bookmarkStart w:id="29" w:name="_heading=h.3q5sasy" w:colFirst="0" w:colLast="0"/>
-      <w:bookmarkEnd w:id="29"/>
-      <w:r>
-        <w:rPr>
-          <w:rFonts w:ascii="Calibri" w:hAnsi="Calibri" w:cs="Calibri"/>
-          <w:i/>
-          <w:color w:val="595959"/>
-          <w:sz w:val="18"/>
-          <w:szCs w:val="18"/>
-        </w:rPr>
-        <w:t>Figure 1 : Modèle d’acquisition de compétences de Dreyfus</w:t>
-      </w:r>
-      <w:r>
-        <w:rPr>
-          <w:rFonts w:ascii="Calibri" w:hAnsi="Calibri" w:cs="Calibri"/>
-          <w:i/>
-          <w:color w:val="595959"/>
-          <w:sz w:val="18"/>
-          <w:szCs w:val="18"/>
-        </w:rPr>
-        <w:br/>
-        <w:t xml:space="preserve">(Source : </w:t>
-      </w:r>
-      <w:hyperlink r:id="rId23">
-        <w:r>
-          <w:rPr>
-            <w:rFonts w:ascii="Calibri" w:hAnsi="Calibri" w:cs="Calibri"/>
-            <w:i/>
-            <w:color w:val="0000FF"/>
-            <w:sz w:val="18"/>
-            <w:szCs w:val="18"/>
-            <w:u w:val="single"/>
-          </w:rPr>
-          <w:t>https://skillvalue.com/fr/blog/evaluation-technique/grille-evaluation-competences-comment-la-creer/</w:t>
-        </w:r>
-      </w:hyperlink>
-      <w:r>
-        <w:rPr>
-          <w:rFonts w:ascii="Calibri" w:hAnsi="Calibri" w:cs="Calibri"/>
-          <w:i/>
-          <w:color w:val="595959"/>
-          <w:sz w:val="18"/>
-          <w:szCs w:val="18"/>
-        </w:rPr>
-        <w:t>)</w:t>
+      <w:r>
+        <w:br w:type="page"/>
       </w:r>
     </w:p>
-    <w:p>
-      <w:r>
-        <w:br w:type="page"/>
-      </w:r>
-    </w:p>
+    <w:p/>
     <w:p>
       <w:pPr>
         <w:pStyle w:val="Titre1"/>
       </w:pPr>
-      <w:bookmarkStart w:id="30" w:name="_Toc113864162"/>
-      <w:r>
-        <w:lastRenderedPageBreak/>
+      <w:bookmarkStart w:id="82" w:name="_Toc113997529"/>
+      <w:bookmarkStart w:id="83" w:name="_Toc113997595"/>
+      <w:bookmarkStart w:id="84" w:name="_Toc113997621"/>
+      <w:bookmarkStart w:id="85" w:name="_Toc113997935"/>
+      <w:r>
         <w:t>TABLES DES RÉFÉRENCES</w:t>
       </w:r>
-      <w:bookmarkEnd w:id="30"/>
+      <w:bookmarkEnd w:id="82"/>
+      <w:bookmarkEnd w:id="83"/>
+      <w:bookmarkEnd w:id="84"/>
+      <w:bookmarkEnd w:id="85"/>
     </w:p>
     <w:p>
       <w:pPr>
         <w:pStyle w:val="Titre2"/>
       </w:pPr>
-      <w:bookmarkStart w:id="31" w:name="_Toc113864163"/>
+      <w:bookmarkStart w:id="86" w:name="_Toc113997530"/>
+      <w:bookmarkStart w:id="87" w:name="_Toc113997596"/>
+      <w:bookmarkStart w:id="88" w:name="_Toc113997622"/>
+      <w:bookmarkStart w:id="89" w:name="_Toc113997936"/>
       <w:r>
         <w:t>Figures</w:t>
       </w:r>
-      <w:bookmarkEnd w:id="31"/>
+      <w:bookmarkEnd w:id="86"/>
+      <w:bookmarkEnd w:id="87"/>
+      <w:bookmarkEnd w:id="88"/>
+      <w:bookmarkEnd w:id="89"/>
     </w:p>
-    <w:sdt>
-      <w:sdtPr>
-        <w:id w:val="-162317895"/>
-        <w:docPartObj>
-          <w:docPartGallery w:val="Table of Contents"/>
-          <w:docPartUnique/>
-        </w:docPartObj>
-      </w:sdtPr>
-      <w:sdtContent>
-        <w:p>
-          <w:pPr>
-            <w:pBdr>
-              <w:top w:val="nil"/>
-              <w:left w:val="nil"/>
-              <w:bottom w:val="nil"/>
-              <w:right w:val="nil"/>
-              <w:between w:val="nil"/>
-            </w:pBdr>
-            <w:tabs>
-              <w:tab w:val="right" w:pos="9350"/>
-            </w:tabs>
-            <w:spacing w:after="0"/>
-            <w:rPr>
-              <w:rFonts w:ascii="Calibri" w:hAnsi="Calibri" w:cs="Calibri"/>
-              <w:color w:val="000000"/>
-            </w:rPr>
-          </w:pPr>
-          <w:r>
-            <w:fldChar w:fldCharType="begin"/>
-          </w:r>
-          <w:r>
-            <w:instrText xml:space="preserve"> TOC \h \u \z </w:instrText>
-          </w:r>
-          <w:r>
-            <w:fldChar w:fldCharType="separate"/>
-          </w:r>
-          <w:hyperlink w:anchor="_heading=h.3q5sasy">
-            <w:r>
-              <w:rPr>
-                <w:rFonts w:ascii="Calibri" w:hAnsi="Calibri" w:cs="Calibri"/>
-                <w:color w:val="000000"/>
-              </w:rPr>
-              <w:t>Figure 1 : Modèle d’acquisition de compétences de Dreyfus</w:t>
-            </w:r>
-            <w:r>
-              <w:rPr>
-                <w:rFonts w:ascii="Calibri" w:hAnsi="Calibri" w:cs="Calibri"/>
-                <w:color w:val="000000"/>
-              </w:rPr>
-              <w:tab/>
-              <w:t>12</w:t>
-            </w:r>
-          </w:hyperlink>
-        </w:p>
-        <w:p>
-          <w:r>
-            <w:fldChar w:fldCharType="end"/>
-          </w:r>
-        </w:p>
-      </w:sdtContent>
-    </w:sdt>
+    <w:p>
+      <w:pPr>
+        <w:pStyle w:val="Tabledesillustrations"/>
+        <w:tabs>
+          <w:tab w:val="right" w:leader="dot" w:pos="9350"/>
+        </w:tabs>
+        <w:rPr>
+          <w:rFonts w:eastAsiaTheme="minorEastAsia"/>
+          <w:noProof/>
+        </w:rPr>
+      </w:pPr>
+      <w:r>
+        <w:fldChar w:fldCharType="begin"/>
+      </w:r>
+      <w:r>
+        <w:instrText xml:space="preserve"> TOC \h \z \c "Figure" </w:instrText>
+      </w:r>
+      <w:r>
+        <w:fldChar w:fldCharType="separate"/>
+      </w:r>
+      <w:hyperlink w:anchor="_Toc113997679" w:history="1">
+        <w:r>
+          <w:rPr>
+            <w:rStyle w:val="Lienhypertexte"/>
+            <w:noProof/>
+          </w:rPr>
+          <w:t>Figure 1 : Modèle d’acquisition de compétences de Dreyfus</w:t>
+        </w:r>
+        <w:r>
+          <w:rPr>
+            <w:noProof/>
+            <w:webHidden/>
+          </w:rPr>
+          <w:tab/>
+        </w:r>
+        <w:r>
+          <w:rPr>
+            <w:noProof/>
+            <w:webHidden/>
+          </w:rPr>
+          <w:fldChar w:fldCharType="begin"/>
+        </w:r>
+        <w:r>
+          <w:rPr>
+            <w:noProof/>
+            <w:webHidden/>
+          </w:rPr>
+          <w:instrText xml:space="preserve"> PAGEREF _Toc113997679 \h </w:instrText>
+        </w:r>
+        <w:r>
+          <w:rPr>
+            <w:noProof/>
+            <w:webHidden/>
+          </w:rPr>
+        </w:r>
+        <w:r>
+          <w:rPr>
+            <w:noProof/>
+            <w:webHidden/>
+          </w:rPr>
+          <w:fldChar w:fldCharType="separate"/>
+        </w:r>
+        <w:r>
+          <w:rPr>
+            <w:noProof/>
+            <w:webHidden/>
+          </w:rPr>
+          <w:t>12</w:t>
+        </w:r>
+        <w:r>
+          <w:rPr>
+            <w:noProof/>
+            <w:webHidden/>
+          </w:rPr>
+          <w:fldChar w:fldCharType="end"/>
+        </w:r>
+      </w:hyperlink>
+    </w:p>
+    <w:p>
+      <w:r>
+        <w:fldChar w:fldCharType="end"/>
+      </w:r>
+    </w:p>
+    <w:p/>
     <w:p>
       <w:pPr>
         <w:pStyle w:val="Titre2"/>
       </w:pPr>
-      <w:bookmarkStart w:id="32" w:name="_Toc113864164"/>
+      <w:bookmarkStart w:id="90" w:name="_Toc113997531"/>
+      <w:bookmarkStart w:id="91" w:name="_Toc113997597"/>
+      <w:bookmarkStart w:id="92" w:name="_Toc113997623"/>
+      <w:bookmarkStart w:id="93" w:name="_Toc113997937"/>
       <w:r>
         <w:t>Tableaux</w:t>
       </w:r>
-      <w:bookmarkEnd w:id="32"/>
+      <w:bookmarkEnd w:id="90"/>
+      <w:bookmarkEnd w:id="91"/>
+      <w:bookmarkEnd w:id="92"/>
+      <w:bookmarkEnd w:id="93"/>
     </w:p>
-    <w:sdt>
-      <w:sdtPr>
-        <w:id w:val="-854961168"/>
-        <w:docPartObj>
-          <w:docPartGallery w:val="Table of Contents"/>
-          <w:docPartUnique/>
-        </w:docPartObj>
-      </w:sdtPr>
-      <w:sdtContent>
-        <w:p>
-          <w:pPr>
-            <w:pBdr>
-              <w:top w:val="nil"/>
-              <w:left w:val="nil"/>
-              <w:bottom w:val="nil"/>
-              <w:right w:val="nil"/>
-              <w:between w:val="nil"/>
-            </w:pBdr>
-            <w:tabs>
-              <w:tab w:val="right" w:pos="9350"/>
-            </w:tabs>
-            <w:spacing w:after="0"/>
-            <w:rPr>
-              <w:rFonts w:ascii="Calibri" w:hAnsi="Calibri" w:cs="Calibri"/>
-              <w:color w:val="000000"/>
-            </w:rPr>
-          </w:pPr>
-          <w:r>
-            <w:fldChar w:fldCharType="begin"/>
-          </w:r>
-          <w:r>
-            <w:instrText xml:space="preserve"> TOC \h \u \z </w:instrText>
-          </w:r>
-          <w:r>
-            <w:fldChar w:fldCharType="separate"/>
-          </w:r>
-          <w:hyperlink w:anchor="_heading=h.4f1mdlm">
-            <w:r>
-              <w:rPr>
-                <w:rFonts w:ascii="Calibri" w:hAnsi="Calibri" w:cs="Calibri"/>
-                <w:color w:val="000000"/>
-              </w:rPr>
-              <w:t>Tableau 1 - Historique des révisions</w:t>
-            </w:r>
-            <w:r>
-              <w:rPr>
-                <w:rFonts w:ascii="Calibri" w:hAnsi="Calibri" w:cs="Calibri"/>
-                <w:color w:val="000000"/>
-              </w:rPr>
-              <w:tab/>
-              <w:t>2</w:t>
-            </w:r>
-          </w:hyperlink>
-        </w:p>
-        <w:p>
-          <w:pPr>
-            <w:pBdr>
-              <w:top w:val="nil"/>
-              <w:left w:val="nil"/>
-              <w:bottom w:val="nil"/>
-              <w:right w:val="nil"/>
-              <w:between w:val="nil"/>
-            </w:pBdr>
-            <w:tabs>
-              <w:tab w:val="right" w:pos="9350"/>
-            </w:tabs>
-            <w:spacing w:after="0"/>
-            <w:rPr>
-              <w:rFonts w:ascii="Calibri" w:hAnsi="Calibri" w:cs="Calibri"/>
-              <w:color w:val="000000"/>
-            </w:rPr>
-          </w:pPr>
-          <w:hyperlink w:anchor="_heading=h.3l18frh">
-            <w:r>
-              <w:rPr>
-                <w:rFonts w:ascii="Calibri" w:hAnsi="Calibri" w:cs="Calibri"/>
-                <w:color w:val="000000"/>
-              </w:rPr>
-              <w:t>Tableau 2 - Fiche de poste : Lead Dev - Référent technique</w:t>
-            </w:r>
-            <w:r>
-              <w:rPr>
-                <w:rFonts w:ascii="Calibri" w:hAnsi="Calibri" w:cs="Calibri"/>
-                <w:color w:val="000000"/>
-              </w:rPr>
-              <w:tab/>
-              <w:t>6</w:t>
-            </w:r>
-          </w:hyperlink>
-        </w:p>
-        <w:p>
-          <w:pPr>
-            <w:pBdr>
-              <w:top w:val="nil"/>
-              <w:left w:val="nil"/>
-              <w:bottom w:val="nil"/>
-              <w:right w:val="nil"/>
-              <w:between w:val="nil"/>
-            </w:pBdr>
-            <w:tabs>
-              <w:tab w:val="right" w:pos="9350"/>
-            </w:tabs>
-            <w:spacing w:after="0"/>
-            <w:rPr>
-              <w:rFonts w:ascii="Calibri" w:hAnsi="Calibri" w:cs="Calibri"/>
-              <w:color w:val="000000"/>
-            </w:rPr>
-          </w:pPr>
-          <w:hyperlink w:anchor="_heading=h.4k668n3">
-            <w:r>
-              <w:rPr>
-                <w:rFonts w:ascii="Calibri" w:hAnsi="Calibri" w:cs="Calibri"/>
-                <w:color w:val="000000"/>
-              </w:rPr>
-              <w:t>Tableau 3 - Fiche de poste : Développeur Backend (Java / Spring)</w:t>
-            </w:r>
-            <w:r>
-              <w:rPr>
-                <w:rFonts w:ascii="Calibri" w:hAnsi="Calibri" w:cs="Calibri"/>
-                <w:color w:val="000000"/>
-              </w:rPr>
-              <w:tab/>
-              <w:t>7</w:t>
-            </w:r>
-          </w:hyperlink>
-        </w:p>
-        <w:p>
-          <w:pPr>
-            <w:pBdr>
-              <w:top w:val="nil"/>
-              <w:left w:val="nil"/>
-              <w:bottom w:val="nil"/>
-              <w:right w:val="nil"/>
-              <w:between w:val="nil"/>
-            </w:pBdr>
-            <w:tabs>
-              <w:tab w:val="right" w:pos="9350"/>
-            </w:tabs>
-            <w:spacing w:after="0"/>
-            <w:rPr>
-              <w:rFonts w:ascii="Calibri" w:hAnsi="Calibri" w:cs="Calibri"/>
-              <w:color w:val="000000"/>
-            </w:rPr>
-          </w:pPr>
-          <w:hyperlink w:anchor="_heading=h.1egqt2p">
-            <w:r>
-              <w:rPr>
-                <w:rFonts w:ascii="Calibri" w:hAnsi="Calibri" w:cs="Calibri"/>
-                <w:color w:val="000000"/>
-              </w:rPr>
-              <w:t>Tableau 4 - Fiche de poste : Développeur Frontend (Javascript / Angular)</w:t>
-            </w:r>
-            <w:r>
-              <w:rPr>
-                <w:rFonts w:ascii="Calibri" w:hAnsi="Calibri" w:cs="Calibri"/>
-                <w:color w:val="000000"/>
-              </w:rPr>
-              <w:tab/>
-              <w:t>8</w:t>
-            </w:r>
-          </w:hyperlink>
-        </w:p>
-        <w:p>
-          <w:pPr>
-            <w:pBdr>
-              <w:top w:val="nil"/>
-              <w:left w:val="nil"/>
-              <w:bottom w:val="nil"/>
-              <w:right w:val="nil"/>
-              <w:between w:val="nil"/>
-            </w:pBdr>
-            <w:tabs>
-              <w:tab w:val="right" w:pos="9350"/>
-            </w:tabs>
-            <w:spacing w:after="0"/>
-            <w:rPr>
-              <w:rFonts w:ascii="Calibri" w:hAnsi="Calibri" w:cs="Calibri"/>
-              <w:color w:val="000000"/>
-            </w:rPr>
-          </w:pPr>
-          <w:hyperlink w:anchor="_heading=h.2dlolyb">
-            <w:r>
-              <w:rPr>
-                <w:rFonts w:ascii="Calibri" w:hAnsi="Calibri" w:cs="Calibri"/>
-                <w:color w:val="000000"/>
-              </w:rPr>
-              <w:t>Tableau 5 - Fiche de poste : Ingénieur DevOps</w:t>
-            </w:r>
-            <w:r>
-              <w:rPr>
-                <w:rFonts w:ascii="Calibri" w:hAnsi="Calibri" w:cs="Calibri"/>
-                <w:color w:val="000000"/>
-              </w:rPr>
-              <w:tab/>
-              <w:t>9</w:t>
-            </w:r>
-          </w:hyperlink>
-        </w:p>
-        <w:p>
-          <w:pPr>
-            <w:pBdr>
-              <w:top w:val="nil"/>
-              <w:left w:val="nil"/>
-              <w:bottom w:val="nil"/>
-              <w:right w:val="nil"/>
-              <w:between w:val="nil"/>
-            </w:pBdr>
-            <w:tabs>
-              <w:tab w:val="right" w:pos="9350"/>
-            </w:tabs>
-            <w:spacing w:after="0"/>
-            <w:rPr>
-              <w:rFonts w:ascii="Calibri" w:hAnsi="Calibri" w:cs="Calibri"/>
-              <w:color w:val="000000"/>
-            </w:rPr>
-          </w:pPr>
-          <w:hyperlink w:anchor="_heading=h.3cqmetx">
-            <w:r>
-              <w:rPr>
-                <w:rFonts w:ascii="Calibri" w:hAnsi="Calibri" w:cs="Calibri"/>
-                <w:color w:val="000000"/>
-              </w:rPr>
-              <w:t>Tableau 6 - Liste des profils sélectionnés pour le projet Crypto-plateforme</w:t>
-            </w:r>
-            <w:r>
-              <w:rPr>
-                <w:rFonts w:ascii="Calibri" w:hAnsi="Calibri" w:cs="Calibri"/>
-                <w:color w:val="000000"/>
-              </w:rPr>
-              <w:tab/>
-              <w:t>10</w:t>
-            </w:r>
-          </w:hyperlink>
-        </w:p>
-        <w:p>
-          <w:pPr>
-            <w:pBdr>
-              <w:top w:val="nil"/>
-              <w:left w:val="nil"/>
-              <w:bottom w:val="nil"/>
-              <w:right w:val="nil"/>
-              <w:between w:val="nil"/>
-            </w:pBdr>
-            <w:tabs>
-              <w:tab w:val="right" w:pos="9350"/>
-            </w:tabs>
-            <w:spacing w:after="0"/>
-            <w:rPr>
-              <w:rFonts w:ascii="Calibri" w:hAnsi="Calibri" w:cs="Calibri"/>
-              <w:color w:val="000000"/>
-            </w:rPr>
-          </w:pPr>
-          <w:hyperlink w:anchor="_heading=h.4bvk7pj">
-            <w:r>
-              <w:rPr>
-                <w:rFonts w:ascii="Calibri" w:hAnsi="Calibri" w:cs="Calibri"/>
-                <w:color w:val="000000"/>
-              </w:rPr>
-              <w:t>Tableau 7 : Liste des KPI du projet Crypto-plateforme</w:t>
-            </w:r>
-            <w:r>
-              <w:rPr>
-                <w:rFonts w:ascii="Calibri" w:hAnsi="Calibri" w:cs="Calibri"/>
-                <w:color w:val="000000"/>
-              </w:rPr>
-              <w:tab/>
-              <w:t>11</w:t>
-            </w:r>
-          </w:hyperlink>
-        </w:p>
-        <w:p>
-          <w:r>
-            <w:fldChar w:fldCharType="end"/>
-          </w:r>
-        </w:p>
-      </w:sdtContent>
-    </w:sdt>
+    <w:p>
+      <w:pPr>
+        <w:pStyle w:val="Tabledesillustrations"/>
+        <w:tabs>
+          <w:tab w:val="right" w:leader="dot" w:pos="9350"/>
+        </w:tabs>
+        <w:rPr>
+          <w:rFonts w:eastAsiaTheme="minorEastAsia"/>
+          <w:noProof/>
+        </w:rPr>
+      </w:pPr>
+      <w:r>
+        <w:fldChar w:fldCharType="begin"/>
+      </w:r>
+      <w:r>
+        <w:instrText xml:space="preserve"> TOC \h \z \c "Tableau" </w:instrText>
+      </w:r>
+      <w:r>
+        <w:fldChar w:fldCharType="separate"/>
+      </w:r>
+      <w:hyperlink w:anchor="_Toc113997944" w:history="1">
+        <w:r>
+          <w:rPr>
+            <w:rStyle w:val="Lienhypertexte"/>
+            <w:noProof/>
+          </w:rPr>
+          <w:t>Tableau 1 - Historique des révisions</w:t>
+        </w:r>
+        <w:r>
+          <w:rPr>
+            <w:noProof/>
+            <w:webHidden/>
+          </w:rPr>
+          <w:tab/>
+        </w:r>
+        <w:r>
+          <w:rPr>
+            <w:noProof/>
+            <w:webHidden/>
+          </w:rPr>
+          <w:fldChar w:fldCharType="begin"/>
+        </w:r>
+        <w:r>
+          <w:rPr>
+            <w:noProof/>
+            <w:webHidden/>
+          </w:rPr>
+          <w:instrText xml:space="preserve"> PAGEREF _Toc113997944 \h </w:instrText>
+        </w:r>
+        <w:r>
+          <w:rPr>
+            <w:noProof/>
+            <w:webHidden/>
+          </w:rPr>
+        </w:r>
+        <w:r>
+          <w:rPr>
+            <w:noProof/>
+            <w:webHidden/>
+          </w:rPr>
+          <w:fldChar w:fldCharType="separate"/>
+        </w:r>
+        <w:r>
+          <w:rPr>
+            <w:noProof/>
+            <w:webHidden/>
+          </w:rPr>
+          <w:t>2</w:t>
+        </w:r>
+        <w:r>
+          <w:rPr>
+            <w:noProof/>
+            <w:webHidden/>
+          </w:rPr>
+          <w:fldChar w:fldCharType="end"/>
+        </w:r>
+      </w:hyperlink>
+    </w:p>
+    <w:p>
+      <w:pPr>
+        <w:pStyle w:val="Tabledesillustrations"/>
+        <w:tabs>
+          <w:tab w:val="right" w:leader="dot" w:pos="9350"/>
+        </w:tabs>
+        <w:rPr>
+          <w:rFonts w:eastAsiaTheme="minorEastAsia"/>
+          <w:noProof/>
+        </w:rPr>
+      </w:pPr>
+      <w:hyperlink w:anchor="_Toc113997945" w:history="1">
+        <w:r>
+          <w:rPr>
+            <w:rStyle w:val="Lienhypertexte"/>
+            <w:noProof/>
+          </w:rPr>
+          <w:t>Tableau 2 - Fiche de poste : Lead Dev - Référent technique</w:t>
+        </w:r>
+        <w:r>
+          <w:rPr>
+            <w:noProof/>
+            <w:webHidden/>
+          </w:rPr>
+          <w:tab/>
+        </w:r>
+        <w:r>
+          <w:rPr>
+            <w:noProof/>
+            <w:webHidden/>
+          </w:rPr>
+          <w:fldChar w:fldCharType="begin"/>
+        </w:r>
+        <w:r>
+          <w:rPr>
+            <w:noProof/>
+            <w:webHidden/>
+          </w:rPr>
+          <w:instrText xml:space="preserve"> PAGEREF _Toc113997945 \h </w:instrText>
+        </w:r>
+        <w:r>
+          <w:rPr>
+            <w:noProof/>
+            <w:webHidden/>
+          </w:rPr>
+        </w:r>
+        <w:r>
+          <w:rPr>
+            <w:noProof/>
+            <w:webHidden/>
+          </w:rPr>
+          <w:fldChar w:fldCharType="separate"/>
+        </w:r>
+        <w:r>
+          <w:rPr>
+            <w:noProof/>
+            <w:webHidden/>
+          </w:rPr>
+          <w:t>6</w:t>
+        </w:r>
+        <w:r>
+          <w:rPr>
+            <w:noProof/>
+            <w:webHidden/>
+          </w:rPr>
+          <w:fldChar w:fldCharType="end"/>
+        </w:r>
+      </w:hyperlink>
+    </w:p>
+    <w:p>
+      <w:pPr>
+        <w:pStyle w:val="Tabledesillustrations"/>
+        <w:tabs>
+          <w:tab w:val="right" w:leader="dot" w:pos="9350"/>
+        </w:tabs>
+        <w:rPr>
+          <w:rFonts w:eastAsiaTheme="minorEastAsia"/>
+          <w:noProof/>
+        </w:rPr>
+      </w:pPr>
+      <w:hyperlink w:anchor="_Toc113997946" w:history="1">
+        <w:r>
+          <w:rPr>
+            <w:rStyle w:val="Lienhypertexte"/>
+            <w:noProof/>
+          </w:rPr>
+          <w:t>Tableau 3 - Fiche de poste : Développeur Backend (Java / Spring)</w:t>
+        </w:r>
+        <w:r>
+          <w:rPr>
+            <w:noProof/>
+            <w:webHidden/>
+          </w:rPr>
+          <w:tab/>
+        </w:r>
+        <w:r>
+          <w:rPr>
+            <w:noProof/>
+            <w:webHidden/>
+          </w:rPr>
+          <w:fldChar w:fldCharType="begin"/>
+        </w:r>
+        <w:r>
+          <w:rPr>
+            <w:noProof/>
+            <w:webHidden/>
+          </w:rPr>
+          <w:instrText xml:space="preserve"> PAGEREF _Toc113997946 \h </w:instrText>
+        </w:r>
+        <w:r>
+          <w:rPr>
+            <w:noProof/>
+            <w:webHidden/>
+          </w:rPr>
+        </w:r>
+        <w:r>
+          <w:rPr>
+            <w:noProof/>
+            <w:webHidden/>
+          </w:rPr>
+          <w:fldChar w:fldCharType="separate"/>
+        </w:r>
+        <w:r>
+          <w:rPr>
+            <w:noProof/>
+            <w:webHidden/>
+          </w:rPr>
+          <w:t>7</w:t>
+        </w:r>
+        <w:r>
+          <w:rPr>
+            <w:noProof/>
+            <w:webHidden/>
+          </w:rPr>
+          <w:fldChar w:fldCharType="end"/>
+        </w:r>
+      </w:hyperlink>
+    </w:p>
+    <w:p>
+      <w:pPr>
+        <w:pStyle w:val="Tabledesillustrations"/>
+        <w:tabs>
+          <w:tab w:val="right" w:leader="dot" w:pos="9350"/>
+        </w:tabs>
+        <w:rPr>
+          <w:rFonts w:eastAsiaTheme="minorEastAsia"/>
+          <w:noProof/>
+        </w:rPr>
+      </w:pPr>
+      <w:hyperlink w:anchor="_Toc113997947" w:history="1">
+        <w:r>
+          <w:rPr>
+            <w:rStyle w:val="Lienhypertexte"/>
+            <w:noProof/>
+          </w:rPr>
+          <w:t>Tableau 4 - Fiche de poste : Développeur Frontend (Javascript / Angular)</w:t>
+        </w:r>
+        <w:r>
+          <w:rPr>
+            <w:noProof/>
+            <w:webHidden/>
+          </w:rPr>
+          <w:tab/>
+        </w:r>
+        <w:r>
+          <w:rPr>
+            <w:noProof/>
+            <w:webHidden/>
+          </w:rPr>
+          <w:fldChar w:fldCharType="begin"/>
+        </w:r>
+        <w:r>
+          <w:rPr>
+            <w:noProof/>
+            <w:webHidden/>
+          </w:rPr>
+          <w:instrText xml:space="preserve"> PAGEREF _Toc113997947 \h </w:instrText>
+        </w:r>
+        <w:r>
+          <w:rPr>
+            <w:noProof/>
+            <w:webHidden/>
+          </w:rPr>
+        </w:r>
+        <w:r>
+          <w:rPr>
+            <w:noProof/>
+            <w:webHidden/>
+          </w:rPr>
+          <w:fldChar w:fldCharType="separate"/>
+        </w:r>
+        <w:r>
+          <w:rPr>
+            <w:noProof/>
+            <w:webHidden/>
+          </w:rPr>
+          <w:t>8</w:t>
+        </w:r>
+        <w:r>
+          <w:rPr>
+            <w:noProof/>
+            <w:webHidden/>
+          </w:rPr>
+          <w:fldChar w:fldCharType="end"/>
+        </w:r>
+      </w:hyperlink>
+    </w:p>
+    <w:p>
+      <w:pPr>
+        <w:pStyle w:val="Tabledesillustrations"/>
+        <w:tabs>
+          <w:tab w:val="right" w:leader="dot" w:pos="9350"/>
+        </w:tabs>
+        <w:rPr>
+          <w:rFonts w:eastAsiaTheme="minorEastAsia"/>
+          <w:noProof/>
+        </w:rPr>
+      </w:pPr>
+      <w:hyperlink w:anchor="_Toc113997948" w:history="1">
+        <w:r>
+          <w:rPr>
+            <w:rStyle w:val="Lienhypertexte"/>
+            <w:noProof/>
+          </w:rPr>
+          <w:t>Tableau 5 - Fiche de poste : Ingénieur DevOps</w:t>
+        </w:r>
+        <w:r>
+          <w:rPr>
+            <w:noProof/>
+            <w:webHidden/>
+          </w:rPr>
+          <w:tab/>
+        </w:r>
+        <w:r>
+          <w:rPr>
+            <w:noProof/>
+            <w:webHidden/>
+          </w:rPr>
+          <w:fldChar w:fldCharType="begin"/>
+        </w:r>
+        <w:r>
+          <w:rPr>
+            <w:noProof/>
+            <w:webHidden/>
+          </w:rPr>
+          <w:instrText xml:space="preserve"> PAGEREF _Toc113997948 \h </w:instrText>
+        </w:r>
+        <w:r>
+          <w:rPr>
+            <w:noProof/>
+            <w:webHidden/>
+          </w:rPr>
+        </w:r>
+        <w:r>
+          <w:rPr>
+            <w:noProof/>
+            <w:webHidden/>
+          </w:rPr>
+          <w:fldChar w:fldCharType="separate"/>
+        </w:r>
+        <w:r>
+          <w:rPr>
+            <w:noProof/>
+            <w:webHidden/>
+          </w:rPr>
+          <w:t>9</w:t>
+        </w:r>
+        <w:r>
+          <w:rPr>
+            <w:noProof/>
+            <w:webHidden/>
+          </w:rPr>
+          <w:fldChar w:fldCharType="end"/>
+        </w:r>
+      </w:hyperlink>
+    </w:p>
+    <w:p>
+      <w:pPr>
+        <w:pStyle w:val="Tabledesillustrations"/>
+        <w:tabs>
+          <w:tab w:val="right" w:leader="dot" w:pos="9350"/>
+        </w:tabs>
+        <w:rPr>
+          <w:rFonts w:eastAsiaTheme="minorEastAsia"/>
+          <w:noProof/>
+        </w:rPr>
+      </w:pPr>
+      <w:hyperlink w:anchor="_Toc113997949" w:history="1">
+        <w:r>
+          <w:rPr>
+            <w:rStyle w:val="Lienhypertexte"/>
+            <w:noProof/>
+          </w:rPr>
+          <w:t>Tableau 6 - Liste des profils sélectionnés pour le projet Crypto-plateforme</w:t>
+        </w:r>
+        <w:r>
+          <w:rPr>
+            <w:noProof/>
+            <w:webHidden/>
+          </w:rPr>
+          <w:tab/>
+        </w:r>
+        <w:r>
+          <w:rPr>
+            <w:noProof/>
+            <w:webHidden/>
+          </w:rPr>
+          <w:fldChar w:fldCharType="begin"/>
+        </w:r>
+        <w:r>
+          <w:rPr>
+            <w:noProof/>
+            <w:webHidden/>
+          </w:rPr>
+          <w:instrText xml:space="preserve"> PAGEREF _Toc113997949 \h </w:instrText>
+        </w:r>
+        <w:r>
+          <w:rPr>
+            <w:noProof/>
+            <w:webHidden/>
+          </w:rPr>
+        </w:r>
+        <w:r>
+          <w:rPr>
+            <w:noProof/>
+            <w:webHidden/>
+          </w:rPr>
+          <w:fldChar w:fldCharType="separate"/>
+        </w:r>
+        <w:r>
+          <w:rPr>
+            <w:noProof/>
+            <w:webHidden/>
+          </w:rPr>
+          <w:t>10</w:t>
+        </w:r>
+        <w:r>
+          <w:rPr>
+            <w:noProof/>
+            <w:webHidden/>
+          </w:rPr>
+          <w:fldChar w:fldCharType="end"/>
+        </w:r>
+      </w:hyperlink>
+    </w:p>
+    <w:p>
+      <w:pPr>
+        <w:pStyle w:val="Tabledesillustrations"/>
+        <w:tabs>
+          <w:tab w:val="right" w:leader="dot" w:pos="9350"/>
+        </w:tabs>
+        <w:rPr>
+          <w:rFonts w:eastAsiaTheme="minorEastAsia"/>
+          <w:noProof/>
+        </w:rPr>
+      </w:pPr>
+      <w:hyperlink w:anchor="_Toc113997950" w:history="1">
+        <w:r>
+          <w:rPr>
+            <w:rStyle w:val="Lienhypertexte"/>
+            <w:noProof/>
+          </w:rPr>
+          <w:t>Tableau 7 - Liste des KPI du projet Crypto-plateforme</w:t>
+        </w:r>
+        <w:r>
+          <w:rPr>
+            <w:noProof/>
+            <w:webHidden/>
+          </w:rPr>
+          <w:tab/>
+        </w:r>
+        <w:r>
+          <w:rPr>
+            <w:noProof/>
+            <w:webHidden/>
+          </w:rPr>
+          <w:fldChar w:fldCharType="begin"/>
+        </w:r>
+        <w:r>
+          <w:rPr>
+            <w:noProof/>
+            <w:webHidden/>
+          </w:rPr>
+          <w:instrText xml:space="preserve"> PAGEREF _Toc113997950 \h </w:instrText>
+        </w:r>
+        <w:r>
+          <w:rPr>
+            <w:noProof/>
+            <w:webHidden/>
+          </w:rPr>
+        </w:r>
+        <w:r>
+          <w:rPr>
+            <w:noProof/>
+            <w:webHidden/>
+          </w:rPr>
+          <w:fldChar w:fldCharType="separate"/>
+        </w:r>
+        <w:r>
+          <w:rPr>
+            <w:noProof/>
+            <w:webHidden/>
+          </w:rPr>
+          <w:t>11</w:t>
+        </w:r>
+        <w:r>
+          <w:rPr>
+            <w:noProof/>
+            <w:webHidden/>
+          </w:rPr>
+          <w:fldChar w:fldCharType="end"/>
+        </w:r>
+      </w:hyperlink>
+    </w:p>
+    <w:p>
+      <w:r>
+        <w:fldChar w:fldCharType="end"/>
+      </w:r>
+    </w:p>
     <w:p>
       <w:pPr>
         <w:widowControl w:val="0"/>
@@ -11874,6 +12574,7 @@
       <w:rPr>
         <w:rFonts w:ascii="Calibri" w:hAnsi="Calibri" w:cs="Calibri"/>
         <w:b/>
+        <w:bCs/>
         <w:color w:val="000000"/>
       </w:rPr>
     </w:pPr>
@@ -11911,39 +12612,13 @@
     <w:r>
       <w:rPr>
         <w:b/>
-        <w:sz w:val="20"/>
-        <w:szCs w:val="20"/>
-      </w:rPr>
-      <w:t>Constitution de l’équipe de développement</w:t>
-    </w:r>
-    <w:r>
-      <w:rPr>
-        <w:rFonts w:ascii="Calibri" w:hAnsi="Calibri" w:cs="Calibri"/>
-        <w:b/>
-        <w:color w:val="000000"/>
-        <w:sz w:val="18"/>
-        <w:szCs w:val="18"/>
-      </w:rPr>
-      <w:t xml:space="preserve"> </w:t>
-    </w:r>
-    <w:r>
-      <w:rPr>
-        <w:rFonts w:ascii="Calibri" w:hAnsi="Calibri" w:cs="Calibri"/>
-        <w:b/>
-        <w:color w:val="000000"/>
-        <w:sz w:val="20"/>
-        <w:szCs w:val="20"/>
-      </w:rPr>
-      <w:t>– David EVAN</w:t>
-    </w:r>
-    <w:r>
-      <w:rPr>
+        <w:bCs/>
         <w:noProof/>
       </w:rPr>
       <mc:AlternateContent>
         <mc:Choice Requires="wpg">
           <w:drawing>
-            <wp:anchor distT="0" distB="0" distL="114300" distR="114300" simplePos="0" relativeHeight="251658240" behindDoc="0" locked="0" layoutInCell="1" hidden="0" allowOverlap="1" wp14:anchorId="739EE60C" wp14:editId="31EC5551">
+            <wp:anchor distT="0" distB="0" distL="114300" distR="114300" simplePos="0" relativeHeight="251661312" behindDoc="0" locked="0" layoutInCell="1" hidden="0" allowOverlap="1" wp14:anchorId="1B326426" wp14:editId="7738C33E">
               <wp:simplePos x="0" y="0"/>
               <wp:positionH relativeFrom="column">
                 <wp:posOffset>5499100</wp:posOffset>
@@ -11954,7 +12629,7 @@
               <wp:extent cx="436880" cy="716915"/>
               <wp:effectExtent l="0" t="0" r="0" b="0"/>
               <wp:wrapNone/>
-              <wp:docPr id="152" name="Groupe 152"/>
+              <wp:docPr id="150" name="Groupe 150"/>
               <wp:cNvGraphicFramePr/>
               <a:graphic xmlns:a="http://schemas.openxmlformats.org/drawingml/2006/main">
                 <a:graphicData uri="http://schemas.microsoft.com/office/word/2010/wordprocessingGroup">
@@ -11969,23 +12644,23 @@
                       </a:xfrm>
                     </wpg:grpSpPr>
                     <wpg:grpSp>
-                      <wpg:cNvPr id="7" name="Groupe 7"/>
+                      <wpg:cNvPr id="5" name="Groupe 5"/>
                       <wpg:cNvGrpSpPr/>
                       <wpg:grpSpPr>
                         <a:xfrm>
                           <a:off x="5127560" y="3421543"/>
                           <a:ext cx="436880" cy="716915"/>
-                          <a:chOff x="5127560" y="3421543"/>
-                          <a:chExt cx="436880" cy="716915"/>
+                          <a:chOff x="1743" y="14699"/>
+                          <a:chExt cx="688" cy="1129"/>
                         </a:xfrm>
                       </wpg:grpSpPr>
                       <wps:wsp>
-                        <wps:cNvPr id="8" name="Rectangle 8"/>
+                        <wps:cNvPr id="6" name="Rectangle 6"/>
                         <wps:cNvSpPr/>
                         <wps:spPr>
                           <a:xfrm>
-                            <a:off x="5127560" y="3421543"/>
-                            <a:ext cx="436875" cy="716900"/>
+                            <a:off x="1743" y="14699"/>
+                            <a:ext cx="675" cy="1125"/>
                           </a:xfrm>
                           <a:prstGeom prst="rect">
                             <a:avLst/>
@@ -12009,116 +12684,82 @@
                           <a:noAutofit/>
                         </wps:bodyPr>
                       </wps:wsp>
-                      <wpg:grpSp>
-                        <wpg:cNvPr id="9" name="Groupe 9"/>
-                        <wpg:cNvGrpSpPr/>
-                        <wpg:grpSpPr>
+                      <wps:wsp>
+                        <wps:cNvPr id="7" name="Connecteur droit avec flèche 7"/>
+                        <wps:cNvCnPr/>
+                        <wps:spPr>
+                          <a:xfrm rot="10800000">
+                            <a:off x="2111" y="15387"/>
+                            <a:ext cx="0" cy="441"/>
+                          </a:xfrm>
+                          <a:prstGeom prst="straightConnector1">
+                            <a:avLst/>
+                          </a:prstGeom>
+                          <a:noFill/>
+                          <a:ln w="9525" cap="flat" cmpd="sng">
+                            <a:solidFill>
+                              <a:srgbClr val="7F7F7F"/>
+                            </a:solidFill>
+                            <a:prstDash val="solid"/>
+                            <a:round/>
+                            <a:headEnd type="none" w="med" len="med"/>
+                            <a:tailEnd type="none" w="med" len="med"/>
+                          </a:ln>
+                        </wps:spPr>
+                        <wps:bodyPr/>
+                      </wps:wsp>
+                      <wps:wsp>
+                        <wps:cNvPr id="8" name="Rectangle 8"/>
+                        <wps:cNvSpPr/>
+                        <wps:spPr>
                           <a:xfrm>
-                            <a:off x="5127560" y="3421543"/>
-                            <a:ext cx="436880" cy="716915"/>
-                            <a:chOff x="1743" y="14699"/>
-                            <a:chExt cx="688" cy="1129"/>
+                            <a:off x="1743" y="14699"/>
+                            <a:ext cx="688" cy="688"/>
                           </a:xfrm>
-                        </wpg:grpSpPr>
-                        <wps:wsp>
-                          <wps:cNvPr id="10" name="Rectangle 10"/>
-                          <wps:cNvSpPr/>
-                          <wps:spPr>
-                            <a:xfrm>
-                              <a:off x="1743" y="14699"/>
-                              <a:ext cx="675" cy="1125"/>
-                            </a:xfrm>
-                            <a:prstGeom prst="rect">
-                              <a:avLst/>
-                            </a:prstGeom>
-                            <a:noFill/>
-                            <a:ln>
-                              <a:noFill/>
-                            </a:ln>
-                          </wps:spPr>
-                          <wps:txbx>
-                            <w:txbxContent>
-                              <w:p>
-                                <w:pPr>
-                                  <w:spacing w:after="0" w:line="240" w:lineRule="auto"/>
-                                  <w:textDirection w:val="btLr"/>
-                                </w:pPr>
-                              </w:p>
-                            </w:txbxContent>
-                          </wps:txbx>
-                          <wps:bodyPr spcFirstLastPara="1" wrap="square" lIns="91425" tIns="91425" rIns="91425" bIns="91425" anchor="ctr" anchorCtr="0">
-                            <a:noAutofit/>
-                          </wps:bodyPr>
-                        </wps:wsp>
-                        <wps:wsp>
-                          <wps:cNvPr id="11" name="Connecteur droit avec flèche 11"/>
-                          <wps:cNvCnPr/>
-                          <wps:spPr>
-                            <a:xfrm rot="10800000">
-                              <a:off x="2111" y="15387"/>
-                              <a:ext cx="0" cy="441"/>
-                            </a:xfrm>
-                            <a:prstGeom prst="straightConnector1">
-                              <a:avLst/>
-                            </a:prstGeom>
-                            <a:noFill/>
-                            <a:ln w="9525" cap="flat" cmpd="sng">
-                              <a:solidFill>
-                                <a:srgbClr val="7F7F7F"/>
-                              </a:solidFill>
-                              <a:prstDash val="solid"/>
-                              <a:round/>
-                              <a:headEnd type="none" w="sm" len="sm"/>
-                              <a:tailEnd type="none" w="sm" len="sm"/>
-                            </a:ln>
-                          </wps:spPr>
-                          <wps:bodyPr/>
-                        </wps:wsp>
-                        <wps:wsp>
-                          <wps:cNvPr id="12" name="Rectangle 12"/>
-                          <wps:cNvSpPr/>
-                          <wps:spPr>
-                            <a:xfrm>
-                              <a:off x="1743" y="14699"/>
-                              <a:ext cx="688" cy="688"/>
-                            </a:xfrm>
-                            <a:prstGeom prst="rect">
-                              <a:avLst/>
-                            </a:prstGeom>
-                            <a:noFill/>
-                            <a:ln w="9525" cap="flat" cmpd="sng">
-                              <a:solidFill>
-                                <a:srgbClr val="7F7F7F"/>
-                              </a:solidFill>
-                              <a:prstDash val="solid"/>
-                              <a:miter lim="800000"/>
-                              <a:headEnd type="none" w="sm" len="sm"/>
-                              <a:tailEnd type="none" w="sm" len="sm"/>
-                            </a:ln>
-                          </wps:spPr>
-                          <wps:txbx>
-                            <w:txbxContent>
-                              <w:p>
-                                <w:pPr>
-                                  <w:spacing w:after="0" w:line="240" w:lineRule="auto"/>
-                                  <w:jc w:val="center"/>
-                                  <w:textDirection w:val="btLr"/>
-                                </w:pPr>
-                                <w:r>
-                                  <w:rPr>
-                                    <w:rFonts w:ascii="Calibri" w:hAnsi="Calibri" w:cs="Calibri"/>
-                                    <w:color w:val="000000"/>
-                                  </w:rPr>
-                                  <w:t>PAGE   \* MERGEFORMAT1</w:t>
-                                </w:r>
-                              </w:p>
-                            </w:txbxContent>
-                          </wps:txbx>
-                          <wps:bodyPr spcFirstLastPara="1" wrap="square" lIns="91425" tIns="45700" rIns="91425" bIns="45700" anchor="ctr" anchorCtr="0">
-                            <a:noAutofit/>
-                          </wps:bodyPr>
-                        </wps:wsp>
-                      </wpg:grpSp>
+                          <a:prstGeom prst="rect">
+                            <a:avLst/>
+                          </a:prstGeom>
+                          <a:noFill/>
+                          <a:ln w="9525" cap="flat" cmpd="sng">
+                            <a:solidFill>
+                              <a:srgbClr val="7F7F7F"/>
+                            </a:solidFill>
+                            <a:prstDash val="solid"/>
+                            <a:miter lim="800000"/>
+                            <a:headEnd type="none" w="sm" len="sm"/>
+                            <a:tailEnd type="none" w="sm" len="sm"/>
+                          </a:ln>
+                        </wps:spPr>
+                        <wps:txbx>
+                          <w:txbxContent>
+                            <w:p>
+                              <w:pPr>
+                                <w:spacing w:after="0" w:line="240" w:lineRule="auto"/>
+                                <w:jc w:val="center"/>
+                                <w:textDirection w:val="btLr"/>
+                              </w:pPr>
+                              <w:r>
+                                <w:fldChar w:fldCharType="begin"/>
+                              </w:r>
+                              <w:r>
+                                <w:instrText>PAGE   \* MERGEFORMAT</w:instrText>
+                              </w:r>
+                              <w:r>
+                                <w:fldChar w:fldCharType="separate"/>
+                              </w:r>
+                              <w:r>
+                                <w:t>1</w:t>
+                              </w:r>
+                              <w:r>
+                                <w:fldChar w:fldCharType="end"/>
+                              </w:r>
+                            </w:p>
+                          </w:txbxContent>
+                        </wps:txbx>
+                        <wps:bodyPr spcFirstLastPara="1" wrap="square" lIns="91425" tIns="45700" rIns="91425" bIns="45700" anchor="ctr" anchorCtr="0">
+                          <a:noAutofit/>
+                        </wps:bodyPr>
+                      </wps:wsp>
                     </wpg:grpSp>
                   </wpg:wgp>
                 </a:graphicData>
@@ -12128,9 +12769,9 @@
         </mc:Choice>
         <mc:Fallback>
           <w:pict>
-            <v:group w14:anchorId="739EE60C" id="Groupe 152" o:spid="_x0000_s1033" style="position:absolute;margin-left:433pt;margin-top:0;width:34.4pt;height:56.45pt;z-index:251658240" coordorigin="51275,34215" coordsize="4368,7169" o:gfxdata="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">
-              <v:group id="Groupe 7" o:spid="_x0000_s1034" style="position:absolute;left:51275;top:34215;width:4369;height:7169" coordorigin="51275,34215" coordsize="4368,7169" o:gfxdata="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">
-                <v:rect id="Rectangle 8" o:spid="_x0000_s1035" style="position:absolute;left:51275;top:34215;width:4369;height:7169;visibility:visible;mso-wrap-style:square;v-text-anchor:middle" o:gfxdata="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" filled="f" stroked="f">
+            <v:group w14:anchorId="1B326426" id="Groupe 150" o:spid="_x0000_s1033" style="position:absolute;margin-left:433pt;margin-top:0;width:34.4pt;height:56.45pt;z-index:251661312" coordorigin="51275,34215" coordsize="4368,7169" o:gfxdata="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">
+              <v:group id="Groupe 5" o:spid="_x0000_s1034" style="position:absolute;left:51275;top:34215;width:4369;height:7169" coordorigin="1743,14699" coordsize="688,1129" o:gfxdata="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">
+                <v:rect id="Rectangle 6" o:spid="_x0000_s1035" style="position:absolute;left:1743;top:14699;width:675;height:1125;visibility:visible;mso-wrap-style:square;v-text-anchor:middle" o:gfxdata="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" filled="f" stroked="f">
                   <v:textbox inset="2.53958mm,2.53958mm,2.53958mm,2.53958mm">
                     <w:txbxContent>
                       <w:p>
@@ -12142,53 +12783,64 @@
                     </w:txbxContent>
                   </v:textbox>
                 </v:rect>
-                <v:group id="Groupe 9" o:spid="_x0000_s1036" style="position:absolute;left:51275;top:34215;width:4369;height:7169" coordorigin="1743,14699" coordsize="688,1129" o:gfxdata="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">
-                  <v:rect id="Rectangle 10" o:spid="_x0000_s1037" style="position:absolute;left:1743;top:14699;width:675;height:1125;visibility:visible;mso-wrap-style:square;v-text-anchor:middle" o:gfxdata="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" filled="f" stroked="f">
-                    <v:textbox inset="2.53958mm,2.53958mm,2.53958mm,2.53958mm">
-                      <w:txbxContent>
-                        <w:p>
-                          <w:pPr>
-                            <w:spacing w:after="0" w:line="240" w:lineRule="auto"/>
-                            <w:textDirection w:val="btLr"/>
-                          </w:pPr>
-                        </w:p>
-                      </w:txbxContent>
-                    </v:textbox>
-                  </v:rect>
-                  <v:shapetype id="_x0000_t32" coordsize="21600,21600" o:spt="32" o:oned="t" path="m,l21600,21600e" filled="f">
-                    <v:path arrowok="t" fillok="f" o:connecttype="none"/>
-                    <o:lock v:ext="edit" shapetype="t"/>
-                  </v:shapetype>
-                  <v:shape id="Connecteur droit avec flèche 11" o:spid="_x0000_s1038" type="#_x0000_t32" style="position:absolute;left:2111;top:15387;width:0;height:441;rotation:180;visibility:visible;mso-wrap-style:square" o:connectortype="straight" o:gfxdata="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" strokecolor="#7f7f7f">
-                    <v:stroke startarrowwidth="narrow" startarrowlength="short" endarrowwidth="narrow" endarrowlength="short"/>
-                  </v:shape>
-                  <v:rect id="Rectangle 12" o:spid="_x0000_s1039" style="position:absolute;left:1743;top:14699;width:688;height:688;visibility:visible;mso-wrap-style:square;v-text-anchor:middle" o:gfxdata="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" filled="f" strokecolor="#7f7f7f">
-                    <v:stroke startarrowwidth="narrow" startarrowlength="short" endarrowwidth="narrow" endarrowlength="short"/>
-                    <v:textbox inset="2.53958mm,1.2694mm,2.53958mm,1.2694mm">
-                      <w:txbxContent>
-                        <w:p>
-                          <w:pPr>
-                            <w:spacing w:after="0" w:line="240" w:lineRule="auto"/>
-                            <w:jc w:val="center"/>
-                            <w:textDirection w:val="btLr"/>
-                          </w:pPr>
-                          <w:r>
-                            <w:rPr>
-                              <w:rFonts w:ascii="Calibri" w:hAnsi="Calibri" w:cs="Calibri"/>
-                              <w:color w:val="000000"/>
-                            </w:rPr>
-                            <w:t>PAGE   \* MERGEFORMAT1</w:t>
-                          </w:r>
-                        </w:p>
-                      </w:txbxContent>
-                    </v:textbox>
-                  </v:rect>
-                </v:group>
+                <v:shapetype id="_x0000_t32" coordsize="21600,21600" o:spt="32" o:oned="t" path="m,l21600,21600e" filled="f">
+                  <v:path arrowok="t" fillok="f" o:connecttype="none"/>
+                  <o:lock v:ext="edit" shapetype="t"/>
+                </v:shapetype>
+                <v:shape id="Connecteur droit avec flèche 7" o:spid="_x0000_s1036" type="#_x0000_t32" style="position:absolute;left:2111;top:15387;width:0;height:441;rotation:180;visibility:visible;mso-wrap-style:square" o:connectortype="straight" o:gfxdata="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" strokecolor="#7f7f7f"/>
+                <v:rect id="Rectangle 8" o:spid="_x0000_s1037" style="position:absolute;left:1743;top:14699;width:688;height:688;visibility:visible;mso-wrap-style:square;v-text-anchor:middle" o:gfxdata="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" filled="f" strokecolor="#7f7f7f">
+                  <v:stroke startarrowwidth="narrow" startarrowlength="short" endarrowwidth="narrow" endarrowlength="short"/>
+                  <v:textbox inset="2.53958mm,1.2694mm,2.53958mm,1.2694mm">
+                    <w:txbxContent>
+                      <w:p>
+                        <w:pPr>
+                          <w:spacing w:after="0" w:line="240" w:lineRule="auto"/>
+                          <w:jc w:val="center"/>
+                          <w:textDirection w:val="btLr"/>
+                        </w:pPr>
+                        <w:r>
+                          <w:fldChar w:fldCharType="begin"/>
+                        </w:r>
+                        <w:r>
+                          <w:instrText>PAGE   \* MERGEFORMAT</w:instrText>
+                        </w:r>
+                        <w:r>
+                          <w:fldChar w:fldCharType="separate"/>
+                        </w:r>
+                        <w:r>
+                          <w:t>1</w:t>
+                        </w:r>
+                        <w:r>
+                          <w:fldChar w:fldCharType="end"/>
+                        </w:r>
+                      </w:p>
+                    </w:txbxContent>
+                  </v:textbox>
+                </v:rect>
               </v:group>
             </v:group>
           </w:pict>
         </mc:Fallback>
       </mc:AlternateContent>
+    </w:r>
+    <w:r>
+      <w:rPr>
+        <w:b/>
+        <w:bCs/>
+        <w:noProof/>
+      </w:rPr>
+      <w:t>Constitution de l’équipe de développement</w:t>
+    </w:r>
+    <w:r>
+      <w:rPr>
+        <w:rFonts w:ascii="Calibri" w:hAnsi="Calibri" w:cs="Calibri"/>
+        <w:b/>
+        <w:bCs/>
+        <w:color w:val="000000"/>
+        <w:sz w:val="20"/>
+        <w:szCs w:val="20"/>
+      </w:rPr>
+      <w:t xml:space="preserve"> – David EVAN</w:t>
     </w:r>
   </w:p>
 </w:ftr>
@@ -12245,7 +12897,17 @@
         <w:sz w:val="20"/>
         <w:szCs w:val="20"/>
       </w:rPr>
-      <w:t>– Constitution de l’équipe de développement</w:t>
+      <w:t xml:space="preserve">– </w:t>
+    </w:r>
+    <w:bookmarkStart w:id="61" w:name="_Hlk113997415"/>
+    <w:r>
+      <w:rPr>
+        <w:rFonts w:ascii="Open Sans" w:eastAsia="Open Sans" w:hAnsi="Open Sans" w:cs="Open Sans"/>
+        <w:color w:val="000000"/>
+        <w:sz w:val="20"/>
+        <w:szCs w:val="20"/>
+      </w:rPr>
+      <w:t>Constitution de l’équipe de développement</w:t>
     </w:r>
     <w:r>
       <w:rPr>
@@ -12256,6 +12918,7 @@
       </w:rPr>
       <w:br/>
     </w:r>
+    <w:bookmarkEnd w:id="61"/>
     <w:r>
       <w:rPr>
         <w:rFonts w:ascii="Open Sans" w:eastAsia="Open Sans" w:hAnsi="Open Sans" w:cs="Open Sans"/>
@@ -12451,6 +13114,7 @@
       <w:rPr>
         <w:rFonts w:ascii="Calibri" w:hAnsi="Calibri" w:cs="Calibri"/>
         <w:b/>
+        <w:bCs/>
         <w:color w:val="000000"/>
       </w:rPr>
     </w:pPr>
@@ -12488,39 +13152,13 @@
     <w:r>
       <w:rPr>
         <w:b/>
-        <w:sz w:val="20"/>
-        <w:szCs w:val="20"/>
-      </w:rPr>
-      <w:t>Constitution de l’équipe de développement</w:t>
-    </w:r>
-    <w:r>
-      <w:rPr>
-        <w:rFonts w:ascii="Calibri" w:hAnsi="Calibri" w:cs="Calibri"/>
-        <w:b/>
-        <w:color w:val="000000"/>
-        <w:sz w:val="18"/>
-        <w:szCs w:val="18"/>
-      </w:rPr>
-      <w:t xml:space="preserve"> </w:t>
-    </w:r>
-    <w:r>
-      <w:rPr>
-        <w:rFonts w:ascii="Calibri" w:hAnsi="Calibri" w:cs="Calibri"/>
-        <w:b/>
-        <w:color w:val="000000"/>
-        <w:sz w:val="20"/>
-        <w:szCs w:val="20"/>
-      </w:rPr>
-      <w:t>– David EVAN</w:t>
-    </w:r>
-    <w:r>
-      <w:rPr>
+        <w:bCs/>
         <w:noProof/>
       </w:rPr>
       <mc:AlternateContent>
         <mc:Choice Requires="wpg">
           <w:drawing>
-            <wp:anchor distT="0" distB="0" distL="114300" distR="114300" simplePos="0" relativeHeight="251659264" behindDoc="0" locked="0" layoutInCell="1" hidden="0" allowOverlap="1" wp14:anchorId="5291E11C" wp14:editId="4175E376">
+            <wp:anchor distT="0" distB="0" distL="114300" distR="114300" simplePos="0" relativeHeight="251663360" behindDoc="0" locked="0" layoutInCell="1" hidden="0" allowOverlap="1" wp14:anchorId="246D0B9C" wp14:editId="066313FA">
               <wp:simplePos x="0" y="0"/>
               <wp:positionH relativeFrom="column">
                 <wp:posOffset>5499100</wp:posOffset>
@@ -12531,7 +13169,7 @@
               <wp:extent cx="436880" cy="716915"/>
               <wp:effectExtent l="0" t="0" r="0" b="0"/>
               <wp:wrapNone/>
-              <wp:docPr id="154" name="Groupe 154"/>
+              <wp:docPr id="22" name="Groupe 22"/>
               <wp:cNvGraphicFramePr/>
               <a:graphic xmlns:a="http://schemas.openxmlformats.org/drawingml/2006/main">
                 <a:graphicData uri="http://schemas.microsoft.com/office/word/2010/wordprocessingGroup">
@@ -12546,23 +13184,23 @@
                       </a:xfrm>
                     </wpg:grpSpPr>
                     <wpg:grpSp>
-                      <wpg:cNvPr id="13" name="Groupe 13"/>
+                      <wpg:cNvPr id="23" name="Groupe 23"/>
                       <wpg:cNvGrpSpPr/>
                       <wpg:grpSpPr>
                         <a:xfrm>
                           <a:off x="5127560" y="3421543"/>
                           <a:ext cx="436880" cy="716915"/>
-                          <a:chOff x="5127560" y="3421543"/>
-                          <a:chExt cx="436880" cy="716915"/>
+                          <a:chOff x="1743" y="14699"/>
+                          <a:chExt cx="688" cy="1129"/>
                         </a:xfrm>
                       </wpg:grpSpPr>
                       <wps:wsp>
-                        <wps:cNvPr id="14" name="Rectangle 14"/>
+                        <wps:cNvPr id="24" name="Rectangle 24"/>
                         <wps:cNvSpPr/>
                         <wps:spPr>
                           <a:xfrm>
-                            <a:off x="5127560" y="3421543"/>
-                            <a:ext cx="436875" cy="716900"/>
+                            <a:off x="1743" y="14699"/>
+                            <a:ext cx="675" cy="1125"/>
                           </a:xfrm>
                           <a:prstGeom prst="rect">
                             <a:avLst/>
@@ -12586,116 +13224,82 @@
                           <a:noAutofit/>
                         </wps:bodyPr>
                       </wps:wsp>
-                      <wpg:grpSp>
-                        <wpg:cNvPr id="15" name="Groupe 15"/>
-                        <wpg:cNvGrpSpPr/>
-                        <wpg:grpSpPr>
+                      <wps:wsp>
+                        <wps:cNvPr id="25" name="Connecteur droit avec flèche 25"/>
+                        <wps:cNvCnPr/>
+                        <wps:spPr>
+                          <a:xfrm rot="10800000">
+                            <a:off x="2111" y="15387"/>
+                            <a:ext cx="0" cy="441"/>
+                          </a:xfrm>
+                          <a:prstGeom prst="straightConnector1">
+                            <a:avLst/>
+                          </a:prstGeom>
+                          <a:noFill/>
+                          <a:ln w="9525" cap="flat" cmpd="sng">
+                            <a:solidFill>
+                              <a:srgbClr val="7F7F7F"/>
+                            </a:solidFill>
+                            <a:prstDash val="solid"/>
+                            <a:round/>
+                            <a:headEnd type="none" w="med" len="med"/>
+                            <a:tailEnd type="none" w="med" len="med"/>
+                          </a:ln>
+                        </wps:spPr>
+                        <wps:bodyPr/>
+                      </wps:wsp>
+                      <wps:wsp>
+                        <wps:cNvPr id="26" name="Rectangle 26"/>
+                        <wps:cNvSpPr/>
+                        <wps:spPr>
                           <a:xfrm>
-                            <a:off x="5127560" y="3421543"/>
-                            <a:ext cx="436880" cy="716915"/>
-                            <a:chOff x="1743" y="14699"/>
-                            <a:chExt cx="688" cy="1129"/>
+                            <a:off x="1743" y="14699"/>
+                            <a:ext cx="688" cy="688"/>
                           </a:xfrm>
-                        </wpg:grpSpPr>
-                        <wps:wsp>
-                          <wps:cNvPr id="16" name="Rectangle 16"/>
-                          <wps:cNvSpPr/>
-                          <wps:spPr>
-                            <a:xfrm>
-                              <a:off x="1743" y="14699"/>
-                              <a:ext cx="675" cy="1125"/>
-                            </a:xfrm>
-                            <a:prstGeom prst="rect">
-                              <a:avLst/>
-                            </a:prstGeom>
-                            <a:noFill/>
-                            <a:ln>
-                              <a:noFill/>
-                            </a:ln>
-                          </wps:spPr>
-                          <wps:txbx>
-                            <w:txbxContent>
-                              <w:p>
-                                <w:pPr>
-                                  <w:spacing w:after="0" w:line="240" w:lineRule="auto"/>
-                                  <w:textDirection w:val="btLr"/>
-                                </w:pPr>
-                              </w:p>
-                            </w:txbxContent>
-                          </wps:txbx>
-                          <wps:bodyPr spcFirstLastPara="1" wrap="square" lIns="91425" tIns="91425" rIns="91425" bIns="91425" anchor="ctr" anchorCtr="0">
-                            <a:noAutofit/>
-                          </wps:bodyPr>
-                        </wps:wsp>
-                        <wps:wsp>
-                          <wps:cNvPr id="17" name="Connecteur droit avec flèche 17"/>
-                          <wps:cNvCnPr/>
-                          <wps:spPr>
-                            <a:xfrm rot="10800000">
-                              <a:off x="2111" y="15387"/>
-                              <a:ext cx="0" cy="441"/>
-                            </a:xfrm>
-                            <a:prstGeom prst="straightConnector1">
-                              <a:avLst/>
-                            </a:prstGeom>
-                            <a:noFill/>
-                            <a:ln w="9525" cap="flat" cmpd="sng">
-                              <a:solidFill>
-                                <a:srgbClr val="7F7F7F"/>
-                              </a:solidFill>
-                              <a:prstDash val="solid"/>
-                              <a:round/>
-                              <a:headEnd type="none" w="sm" len="sm"/>
-                              <a:tailEnd type="none" w="sm" len="sm"/>
-                            </a:ln>
-                          </wps:spPr>
-                          <wps:bodyPr/>
-                        </wps:wsp>
-                        <wps:wsp>
-                          <wps:cNvPr id="18" name="Rectangle 18"/>
-                          <wps:cNvSpPr/>
-                          <wps:spPr>
-                            <a:xfrm>
-                              <a:off x="1743" y="14699"/>
-                              <a:ext cx="688" cy="688"/>
-                            </a:xfrm>
-                            <a:prstGeom prst="rect">
-                              <a:avLst/>
-                            </a:prstGeom>
-                            <a:noFill/>
-                            <a:ln w="9525" cap="flat" cmpd="sng">
-                              <a:solidFill>
-                                <a:srgbClr val="7F7F7F"/>
-                              </a:solidFill>
-                              <a:prstDash val="solid"/>
-                              <a:miter lim="800000"/>
-                              <a:headEnd type="none" w="sm" len="sm"/>
-                              <a:tailEnd type="none" w="sm" len="sm"/>
-                            </a:ln>
-                          </wps:spPr>
-                          <wps:txbx>
-                            <w:txbxContent>
-                              <w:p>
-                                <w:pPr>
-                                  <w:spacing w:after="0" w:line="240" w:lineRule="auto"/>
-                                  <w:jc w:val="center"/>
-                                  <w:textDirection w:val="btLr"/>
-                                </w:pPr>
-                                <w:r>
-                                  <w:rPr>
-                                    <w:rFonts w:ascii="Calibri" w:hAnsi="Calibri" w:cs="Calibri"/>
-                                    <w:color w:val="000000"/>
-                                  </w:rPr>
-                                  <w:t>PAGE   \* MERGEFORMAT1</w:t>
-                                </w:r>
-                              </w:p>
-                            </w:txbxContent>
-                          </wps:txbx>
-                          <wps:bodyPr spcFirstLastPara="1" wrap="square" lIns="91425" tIns="45700" rIns="91425" bIns="45700" anchor="ctr" anchorCtr="0">
-                            <a:noAutofit/>
-                          </wps:bodyPr>
-                        </wps:wsp>
-                      </wpg:grpSp>
+                          <a:prstGeom prst="rect">
+                            <a:avLst/>
+                          </a:prstGeom>
+                          <a:noFill/>
+                          <a:ln w="9525" cap="flat" cmpd="sng">
+                            <a:solidFill>
+                              <a:srgbClr val="7F7F7F"/>
+                            </a:solidFill>
+                            <a:prstDash val="solid"/>
+                            <a:miter lim="800000"/>
+                            <a:headEnd type="none" w="sm" len="sm"/>
+                            <a:tailEnd type="none" w="sm" len="sm"/>
+                          </a:ln>
+                        </wps:spPr>
+                        <wps:txbx>
+                          <w:txbxContent>
+                            <w:p>
+                              <w:pPr>
+                                <w:spacing w:after="0" w:line="240" w:lineRule="auto"/>
+                                <w:jc w:val="center"/>
+                                <w:textDirection w:val="btLr"/>
+                              </w:pPr>
+                              <w:r>
+                                <w:fldChar w:fldCharType="begin"/>
+                              </w:r>
+                              <w:r>
+                                <w:instrText>PAGE   \* MERGEFORMAT</w:instrText>
+                              </w:r>
+                              <w:r>
+                                <w:fldChar w:fldCharType="separate"/>
+                              </w:r>
+                              <w:r>
+                                <w:t>1</w:t>
+                              </w:r>
+                              <w:r>
+                                <w:fldChar w:fldCharType="end"/>
+                              </w:r>
+                            </w:p>
+                          </w:txbxContent>
+                        </wps:txbx>
+                        <wps:bodyPr spcFirstLastPara="1" wrap="square" lIns="91425" tIns="45700" rIns="91425" bIns="45700" anchor="ctr" anchorCtr="0">
+                          <a:noAutofit/>
+                        </wps:bodyPr>
+                      </wps:wsp>
                     </wpg:grpSp>
                   </wpg:wgp>
                 </a:graphicData>
@@ -12705,9 +13309,9 @@
         </mc:Choice>
         <mc:Fallback>
           <w:pict>
-            <v:group w14:anchorId="5291E11C" id="Groupe 154" o:spid="_x0000_s1040" style="position:absolute;margin-left:433pt;margin-top:0;width:34.4pt;height:56.45pt;z-index:251659264" coordorigin="51275,34215" coordsize="4368,7169" o:gfxdata="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">
-              <v:group id="Groupe 13" o:spid="_x0000_s1041" style="position:absolute;left:51275;top:34215;width:4369;height:7169" coordorigin="51275,34215" coordsize="4368,7169" o:gfxdata="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">
-                <v:rect id="Rectangle 14" o:spid="_x0000_s1042" style="position:absolute;left:51275;top:34215;width:4369;height:7169;visibility:visible;mso-wrap-style:square;v-text-anchor:middle" o:gfxdata="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" filled="f" stroked="f">
+            <v:group w14:anchorId="246D0B9C" id="Groupe 22" o:spid="_x0000_s1038" style="position:absolute;margin-left:433pt;margin-top:0;width:34.4pt;height:56.45pt;z-index:251663360" coordorigin="51275,34215" coordsize="4368,7169" o:gfxdata="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">
+              <v:group id="Groupe 23" o:spid="_x0000_s1039" style="position:absolute;left:51275;top:34215;width:4369;height:7169" coordorigin="1743,14699" coordsize="688,1129" o:gfxdata="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">
+                <v:rect id="Rectangle 24" o:spid="_x0000_s1040" style="position:absolute;left:1743;top:14699;width:675;height:1125;visibility:visible;mso-wrap-style:square;v-text-anchor:middle" o:gfxdata="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" filled="f" stroked="f">
                   <v:textbox inset="2.53958mm,2.53958mm,2.53958mm,2.53958mm">
                     <w:txbxContent>
                       <w:p>
@@ -12719,53 +13323,64 @@
                     </w:txbxContent>
                   </v:textbox>
                 </v:rect>
-                <v:group id="Groupe 15" o:spid="_x0000_s1043" style="position:absolute;left:51275;top:34215;width:4369;height:7169" coordorigin="1743,14699" coordsize="688,1129" o:gfxdata="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">
-                  <v:rect id="Rectangle 16" o:spid="_x0000_s1044" style="position:absolute;left:1743;top:14699;width:675;height:1125;visibility:visible;mso-wrap-style:square;v-text-anchor:middle" o:gfxdata="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" filled="f" stroked="f">
-                    <v:textbox inset="2.53958mm,2.53958mm,2.53958mm,2.53958mm">
-                      <w:txbxContent>
-                        <w:p>
-                          <w:pPr>
-                            <w:spacing w:after="0" w:line="240" w:lineRule="auto"/>
-                            <w:textDirection w:val="btLr"/>
-                          </w:pPr>
-                        </w:p>
-                      </w:txbxContent>
-                    </v:textbox>
-                  </v:rect>
-                  <v:shapetype id="_x0000_t32" coordsize="21600,21600" o:spt="32" o:oned="t" path="m,l21600,21600e" filled="f">
-                    <v:path arrowok="t" fillok="f" o:connecttype="none"/>
-                    <o:lock v:ext="edit" shapetype="t"/>
-                  </v:shapetype>
-                  <v:shape id="Connecteur droit avec flèche 17" o:spid="_x0000_s1045" type="#_x0000_t32" style="position:absolute;left:2111;top:15387;width:0;height:441;rotation:180;visibility:visible;mso-wrap-style:square" o:connectortype="straight" o:gfxdata="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" strokecolor="#7f7f7f">
-                    <v:stroke startarrowwidth="narrow" startarrowlength="short" endarrowwidth="narrow" endarrowlength="short"/>
-                  </v:shape>
-                  <v:rect id="Rectangle 18" o:spid="_x0000_s1046" style="position:absolute;left:1743;top:14699;width:688;height:688;visibility:visible;mso-wrap-style:square;v-text-anchor:middle" o:gfxdata="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" filled="f" strokecolor="#7f7f7f">
-                    <v:stroke startarrowwidth="narrow" startarrowlength="short" endarrowwidth="narrow" endarrowlength="short"/>
-                    <v:textbox inset="2.53958mm,1.2694mm,2.53958mm,1.2694mm">
-                      <w:txbxContent>
-                        <w:p>
-                          <w:pPr>
-                            <w:spacing w:after="0" w:line="240" w:lineRule="auto"/>
-                            <w:jc w:val="center"/>
-                            <w:textDirection w:val="btLr"/>
-                          </w:pPr>
-                          <w:r>
-                            <w:rPr>
-                              <w:rFonts w:ascii="Calibri" w:hAnsi="Calibri" w:cs="Calibri"/>
-                              <w:color w:val="000000"/>
-                            </w:rPr>
-                            <w:t>PAGE   \* MERGEFORMAT1</w:t>
-                          </w:r>
-                        </w:p>
-                      </w:txbxContent>
-                    </v:textbox>
-                  </v:rect>
-                </v:group>
+                <v:shapetype id="_x0000_t32" coordsize="21600,21600" o:spt="32" o:oned="t" path="m,l21600,21600e" filled="f">
+                  <v:path arrowok="t" fillok="f" o:connecttype="none"/>
+                  <o:lock v:ext="edit" shapetype="t"/>
+                </v:shapetype>
+                <v:shape id="Connecteur droit avec flèche 25" o:spid="_x0000_s1041" type="#_x0000_t32" style="position:absolute;left:2111;top:15387;width:0;height:441;rotation:180;visibility:visible;mso-wrap-style:square" o:connectortype="straight" o:gfxdata="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" strokecolor="#7f7f7f"/>
+                <v:rect id="Rectangle 26" o:spid="_x0000_s1042" style="position:absolute;left:1743;top:14699;width:688;height:688;visibility:visible;mso-wrap-style:square;v-text-anchor:middle" o:gfxdata="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" filled="f" strokecolor="#7f7f7f">
+                  <v:stroke startarrowwidth="narrow" startarrowlength="short" endarrowwidth="narrow" endarrowlength="short"/>
+                  <v:textbox inset="2.53958mm,1.2694mm,2.53958mm,1.2694mm">
+                    <w:txbxContent>
+                      <w:p>
+                        <w:pPr>
+                          <w:spacing w:after="0" w:line="240" w:lineRule="auto"/>
+                          <w:jc w:val="center"/>
+                          <w:textDirection w:val="btLr"/>
+                        </w:pPr>
+                        <w:r>
+                          <w:fldChar w:fldCharType="begin"/>
+                        </w:r>
+                        <w:r>
+                          <w:instrText>PAGE   \* MERGEFORMAT</w:instrText>
+                        </w:r>
+                        <w:r>
+                          <w:fldChar w:fldCharType="separate"/>
+                        </w:r>
+                        <w:r>
+                          <w:t>1</w:t>
+                        </w:r>
+                        <w:r>
+                          <w:fldChar w:fldCharType="end"/>
+                        </w:r>
+                      </w:p>
+                    </w:txbxContent>
+                  </v:textbox>
+                </v:rect>
               </v:group>
             </v:group>
           </w:pict>
         </mc:Fallback>
       </mc:AlternateContent>
+    </w:r>
+    <w:r>
+      <w:rPr>
+        <w:b/>
+        <w:bCs/>
+        <w:noProof/>
+      </w:rPr>
+      <w:t>Constitution de l’équipe de développement</w:t>
+    </w:r>
+    <w:r>
+      <w:rPr>
+        <w:rFonts w:ascii="Calibri" w:hAnsi="Calibri" w:cs="Calibri"/>
+        <w:b/>
+        <w:bCs/>
+        <w:color w:val="000000"/>
+        <w:sz w:val="20"/>
+        <w:szCs w:val="20"/>
+      </w:rPr>
+      <w:t xml:space="preserve"> – David EVAN</w:t>
     </w:r>
   </w:p>
 </w:ftr>
@@ -15919,28 +16534,28 @@
 </file>
 
 <file path=customXml/item1.xml><?xml version="1.0" encoding="utf-8"?>
+<b:Sources xmlns:b="http://schemas.openxmlformats.org/officeDocument/2006/bibliography" xmlns="http://schemas.openxmlformats.org/officeDocument/2006/bibliography" SelectedStyle="\APASixthEditionOfficeOnline.xsl" StyleName="APA" Version="6"/>
+</file>
+
+<file path=customXml/item2.xml><?xml version="1.0" encoding="utf-8"?>
 <go:gDocsCustomXmlDataStorage xmlns:go="http://customooxmlschemas.google.com/" xmlns:r="http://schemas.openxmlformats.org/officeDocument/2006/relationships">
   <go:docsCustomData xmlns:go="http://customooxmlschemas.google.com/" roundtripDataSignature="AMtx7mhDZlS4eW25SM7LiFkHIde0L1kYxA==">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</go:docsCustomData>
 </go:gDocsCustomXmlDataStorage>
 </file>
 
-<file path=customXml/item2.xml><?xml version="1.0" encoding="utf-8"?>
-<b:Sources xmlns:b="http://schemas.openxmlformats.org/officeDocument/2006/bibliography" xmlns="http://schemas.openxmlformats.org/officeDocument/2006/bibliography" SelectedStyle="\APASixthEditionOfficeOnline.xsl" StyleName="APA" Version="6"/>
+<file path=customXml/itemProps1.xml><?xml version="1.0" encoding="utf-8"?>
+<ds:datastoreItem xmlns:ds="http://schemas.openxmlformats.org/officeDocument/2006/customXml" ds:itemID="{EF04A8D2-9DD5-46F6-A55A-B8011AC36DD3}">
+  <ds:schemaRefs>
+    <ds:schemaRef ds:uri="http://schemas.openxmlformats.org/officeDocument/2006/bibliography"/>
+  </ds:schemaRefs>
+</ds:datastoreItem>
 </file>
 
-<file path=customXml/itemProps1.xml><?xml version="1.0" encoding="utf-8"?>
+<file path=customXml/itemProps2.xml><?xml version="1.0" encoding="utf-8"?>
 <ds:datastoreItem xmlns:ds="http://schemas.openxmlformats.org/officeDocument/2006/customXml" ds:itemID="{11111111-1234-1234-1234-123412341234}">
   <ds:schemaRefs>
     <ds:schemaRef ds:uri="http://customooxmlschemas.google.com/"/>
     <ds:schemaRef ds:uri="http://schemas.openxmlformats.org/officeDocument/2006/relationships"/>
   </ds:schemaRefs>
 </ds:datastoreItem>
-</file>
-
-<file path=customXml/itemProps2.xml><?xml version="1.0" encoding="utf-8"?>
-<ds:datastoreItem xmlns:ds="http://schemas.openxmlformats.org/officeDocument/2006/customXml" ds:itemID="{EF04A8D2-9DD5-46F6-A55A-B8011AC36DD3}">
-  <ds:schemaRefs>
-    <ds:schemaRef ds:uri="http://schemas.openxmlformats.org/officeDocument/2006/bibliography"/>
-  </ds:schemaRefs>
-</ds:datastoreItem>
 </file>
</xml_diff>